<commit_message>
Updated pre-reg and experimental scripts
</commit_message>
<xml_diff>
--- a/1. OSF/Pre_registration.docx
+++ b/1. OSF/Pre_registration.docx
@@ -166,27 +166,7 @@
           <w:szCs w:val="24"/>
           <w:lang w:val="en-GB"/>
         </w:rPr>
-        <w:t xml:space="preserve">eplication of </w:t>
-      </w:r>
-      <w:proofErr w:type="spellStart"/>
-      <w:r>
-        <w:rPr>
-          <w:rFonts w:ascii="Times New Roman" w:hAnsi="Times New Roman" w:cs="Times New Roman"/>
-          <w:sz w:val="24"/>
-          <w:szCs w:val="24"/>
-          <w:lang w:val="en-GB"/>
-        </w:rPr>
-        <w:t>Piwek</w:t>
-      </w:r>
-      <w:proofErr w:type="spellEnd"/>
-      <w:r>
-        <w:rPr>
-          <w:rFonts w:ascii="Times New Roman" w:hAnsi="Times New Roman" w:cs="Times New Roman"/>
-          <w:sz w:val="24"/>
-          <w:szCs w:val="24"/>
-          <w:lang w:val="en-GB"/>
-        </w:rPr>
-        <w:t xml:space="preserve">, McKay </w:t>
+        <w:t xml:space="preserve">eplication of Piwek, McKay </w:t>
       </w:r>
       <w:r>
         <w:rPr>
@@ -204,27 +184,7 @@
           <w:szCs w:val="24"/>
           <w:lang w:val="en-GB"/>
         </w:rPr>
-        <w:t xml:space="preserve"> </w:t>
-      </w:r>
-      <w:proofErr w:type="spellStart"/>
-      <w:r>
-        <w:rPr>
-          <w:rFonts w:ascii="Times New Roman" w:hAnsi="Times New Roman" w:cs="Times New Roman"/>
-          <w:sz w:val="24"/>
-          <w:szCs w:val="24"/>
-          <w:lang w:val="en-GB"/>
-        </w:rPr>
-        <w:t>Pollick</w:t>
-      </w:r>
-      <w:proofErr w:type="spellEnd"/>
-      <w:r>
-        <w:rPr>
-          <w:rFonts w:ascii="Times New Roman" w:hAnsi="Times New Roman" w:cs="Times New Roman"/>
-          <w:sz w:val="24"/>
-          <w:szCs w:val="24"/>
-          <w:lang w:val="en-GB"/>
-        </w:rPr>
-        <w:t xml:space="preserve"> (2014).</w:t>
+        <w:t xml:space="preserve"> Pollick (2014).</w:t>
       </w:r>
     </w:p>
     <w:p>
@@ -547,27 +507,7 @@
           <w:szCs w:val="24"/>
           <w:lang w:val="en-GB"/>
         </w:rPr>
-        <w:t xml:space="preserve"> to replicate the findings reported by </w:t>
-      </w:r>
-      <w:proofErr w:type="spellStart"/>
-      <w:r>
-        <w:rPr>
-          <w:rFonts w:ascii="Times New Roman" w:hAnsi="Times New Roman" w:cs="Times New Roman"/>
-          <w:sz w:val="24"/>
-          <w:szCs w:val="24"/>
-          <w:lang w:val="en-GB"/>
-        </w:rPr>
-        <w:t>Piwek</w:t>
-      </w:r>
-      <w:proofErr w:type="spellEnd"/>
-      <w:r>
-        <w:rPr>
-          <w:rFonts w:ascii="Times New Roman" w:hAnsi="Times New Roman" w:cs="Times New Roman"/>
-          <w:sz w:val="24"/>
-          <w:szCs w:val="24"/>
-          <w:lang w:val="en-GB"/>
-        </w:rPr>
-        <w:t xml:space="preserve"> et al. (2014).</w:t>
+        <w:t xml:space="preserve"> to replicate the findings reported by Piwek et al. (2014).</w:t>
       </w:r>
     </w:p>
     <w:p>
@@ -581,25 +521,14 @@
           <w:lang w:val="en-GB"/>
         </w:rPr>
       </w:pPr>
-      <w:proofErr w:type="spellStart"/>
-      <w:r>
-        <w:rPr>
-          <w:rFonts w:ascii="Times New Roman" w:hAnsi="Times New Roman" w:cs="Times New Roman"/>
-          <w:sz w:val="24"/>
-          <w:szCs w:val="24"/>
-          <w:lang w:val="en-GB"/>
-        </w:rPr>
-        <w:t>Piwek</w:t>
-      </w:r>
-      <w:proofErr w:type="spellEnd"/>
-      <w:r>
-        <w:rPr>
-          <w:rFonts w:ascii="Times New Roman" w:hAnsi="Times New Roman" w:cs="Times New Roman"/>
-          <w:sz w:val="24"/>
-          <w:szCs w:val="24"/>
-          <w:lang w:val="en-GB"/>
-        </w:rPr>
-        <w:t xml:space="preserve"> et al. (2014)</w:t>
+      <w:r>
+        <w:rPr>
+          <w:rFonts w:ascii="Times New Roman" w:hAnsi="Times New Roman" w:cs="Times New Roman"/>
+          <w:sz w:val="24"/>
+          <w:szCs w:val="24"/>
+          <w:lang w:val="en-GB"/>
+        </w:rPr>
+        <w:t>Piwek et al. (2014)</w:t>
       </w:r>
       <w:r>
         <w:rPr>
@@ -720,7 +649,7 @@
           <w:szCs w:val="24"/>
           <w:lang w:val="en-GB"/>
         </w:rPr>
-        <w:t>Analyses</w:t>
+        <w:t>Confirmatory Hypotheses</w:t>
       </w:r>
       <w:r>
         <w:rPr>
@@ -822,55 +751,43 @@
           <w:szCs w:val="24"/>
           <w:lang w:val="en-GB"/>
         </w:rPr>
-        <w:t xml:space="preserve">. </w:t>
-      </w:r>
-      <w:proofErr w:type="gramStart"/>
-      <w:r>
-        <w:rPr>
-          <w:rFonts w:ascii="Times New Roman" w:hAnsi="Times New Roman" w:cs="Times New Roman"/>
-          <w:sz w:val="24"/>
-          <w:szCs w:val="24"/>
-          <w:lang w:val="en-GB"/>
-        </w:rPr>
-        <w:t xml:space="preserve">Follow-up comparison tests will examine if </w:t>
-      </w:r>
-      <w:proofErr w:type="spellStart"/>
-      <w:r>
-        <w:rPr>
-          <w:rFonts w:ascii="Times New Roman" w:hAnsi="Times New Roman" w:cs="Times New Roman"/>
-          <w:sz w:val="24"/>
-          <w:szCs w:val="24"/>
-          <w:lang w:val="en-GB"/>
-        </w:rPr>
-        <w:t>Piwek</w:t>
-      </w:r>
-      <w:proofErr w:type="spellEnd"/>
-      <w:r>
-        <w:rPr>
-          <w:rFonts w:ascii="Times New Roman" w:hAnsi="Times New Roman" w:cs="Times New Roman"/>
-          <w:sz w:val="24"/>
-          <w:szCs w:val="24"/>
-          <w:lang w:val="en-GB"/>
-        </w:rPr>
-        <w:t xml:space="preserve"> et a</w:t>
-      </w:r>
-      <w:r>
-        <w:rPr>
-          <w:rFonts w:ascii="Times New Roman" w:hAnsi="Times New Roman" w:cs="Times New Roman"/>
-          <w:sz w:val="24"/>
-          <w:szCs w:val="24"/>
-          <w:lang w:val="en-GB"/>
-        </w:rPr>
-        <w:t xml:space="preserve">l.’s (2014) findings replicate, </w:t>
-      </w:r>
-      <w:r>
-        <w:rPr>
-          <w:rFonts w:ascii="Times New Roman" w:hAnsi="Times New Roman" w:cs="Times New Roman"/>
-          <w:sz w:val="24"/>
-          <w:szCs w:val="24"/>
-          <w:lang w:val="en-GB"/>
-        </w:rPr>
-        <w:t xml:space="preserve">such that robots will be rated lower </w:t>
+        <w:t>. Follow-up comparison tests will examine if Piwek et a</w:t>
+      </w:r>
+      <w:r>
+        <w:rPr>
+          <w:rFonts w:ascii="Times New Roman" w:hAnsi="Times New Roman" w:cs="Times New Roman"/>
+          <w:sz w:val="24"/>
+          <w:szCs w:val="24"/>
+          <w:lang w:val="en-GB"/>
+        </w:rPr>
+        <w:t>l.’s (2014) findings replicate.</w:t>
+      </w:r>
+      <w:r>
+        <w:rPr>
+          <w:rFonts w:ascii="Times New Roman" w:hAnsi="Times New Roman" w:cs="Times New Roman"/>
+          <w:sz w:val="24"/>
+          <w:szCs w:val="24"/>
+          <w:lang w:val="en-GB"/>
+        </w:rPr>
+        <w:t xml:space="preserve"> </w:t>
+      </w:r>
+      <w:r>
+        <w:rPr>
+          <w:rFonts w:ascii="Times New Roman" w:hAnsi="Times New Roman" w:cs="Times New Roman"/>
+          <w:sz w:val="24"/>
+          <w:szCs w:val="24"/>
+          <w:lang w:val="en-GB"/>
+        </w:rPr>
+        <w:t xml:space="preserve">Specifically, if the (battle and toy) </w:t>
+      </w:r>
+      <w:r>
+        <w:rPr>
+          <w:rFonts w:ascii="Times New Roman" w:hAnsi="Times New Roman" w:cs="Times New Roman"/>
+          <w:sz w:val="24"/>
+          <w:szCs w:val="24"/>
+          <w:lang w:val="en-GB"/>
+        </w:rPr>
+        <w:t xml:space="preserve">robots will be rated lower </w:t>
       </w:r>
       <w:r>
         <w:rPr>
@@ -888,7 +805,133 @@
           <w:szCs w:val="24"/>
           <w:lang w:val="en-GB"/>
         </w:rPr>
-        <w:t xml:space="preserve">than a mannequin (but not each other), the mannequin lower than skeleton or zombie, and </w:t>
+        <w:t>than a mannequin (</w:t>
+      </w:r>
+      <w:r>
+        <w:rPr>
+          <w:rFonts w:ascii="Times New Roman" w:hAnsi="Times New Roman" w:cs="Times New Roman"/>
+          <w:sz w:val="24"/>
+          <w:szCs w:val="24"/>
+          <w:lang w:val="en-GB"/>
+        </w:rPr>
+        <w:t xml:space="preserve">while </w:t>
+      </w:r>
+      <w:r>
+        <w:rPr>
+          <w:rFonts w:ascii="Times New Roman" w:hAnsi="Times New Roman" w:cs="Times New Roman"/>
+          <w:sz w:val="24"/>
+          <w:szCs w:val="24"/>
+          <w:lang w:val="en-GB"/>
+        </w:rPr>
+        <w:t xml:space="preserve">not </w:t>
+      </w:r>
+      <w:r>
+        <w:rPr>
+          <w:rFonts w:ascii="Times New Roman" w:hAnsi="Times New Roman" w:cs="Times New Roman"/>
+          <w:sz w:val="24"/>
+          <w:szCs w:val="24"/>
+          <w:lang w:val="en-GB"/>
+        </w:rPr>
+        <w:t>differing from one another);</w:t>
+      </w:r>
+      <w:r>
+        <w:rPr>
+          <w:rFonts w:ascii="Times New Roman" w:hAnsi="Times New Roman" w:cs="Times New Roman"/>
+          <w:sz w:val="24"/>
+          <w:szCs w:val="24"/>
+          <w:lang w:val="en-GB"/>
+        </w:rPr>
+        <w:t xml:space="preserve"> </w:t>
+      </w:r>
+      <w:r>
+        <w:rPr>
+          <w:rFonts w:ascii="Times New Roman" w:hAnsi="Times New Roman" w:cs="Times New Roman"/>
+          <w:sz w:val="24"/>
+          <w:szCs w:val="24"/>
+          <w:lang w:val="en-GB"/>
+        </w:rPr>
+        <w:t xml:space="preserve">that </w:t>
+      </w:r>
+      <w:r>
+        <w:rPr>
+          <w:rFonts w:ascii="Times New Roman" w:hAnsi="Times New Roman" w:cs="Times New Roman"/>
+          <w:sz w:val="24"/>
+          <w:szCs w:val="24"/>
+          <w:lang w:val="en-GB"/>
+        </w:rPr>
+        <w:t xml:space="preserve">the mannequin </w:t>
+      </w:r>
+      <w:r>
+        <w:rPr>
+          <w:rFonts w:ascii="Times New Roman" w:hAnsi="Times New Roman" w:cs="Times New Roman"/>
+          <w:sz w:val="24"/>
+          <w:szCs w:val="24"/>
+          <w:lang w:val="en-GB"/>
+        </w:rPr>
+        <w:t xml:space="preserve">will be rated </w:t>
+      </w:r>
+      <w:r>
+        <w:rPr>
+          <w:rFonts w:ascii="Times New Roman" w:hAnsi="Times New Roman" w:cs="Times New Roman"/>
+          <w:sz w:val="24"/>
+          <w:szCs w:val="24"/>
+          <w:lang w:val="en-GB"/>
+        </w:rPr>
+        <w:t xml:space="preserve">lower </w:t>
+      </w:r>
+      <w:r>
+        <w:rPr>
+          <w:rFonts w:ascii="Times New Roman" w:hAnsi="Times New Roman" w:cs="Times New Roman"/>
+          <w:sz w:val="24"/>
+          <w:szCs w:val="24"/>
+          <w:lang w:val="en-GB"/>
+        </w:rPr>
+        <w:t xml:space="preserve">in human likeness </w:t>
+      </w:r>
+      <w:r>
+        <w:rPr>
+          <w:rFonts w:ascii="Times New Roman" w:hAnsi="Times New Roman" w:cs="Times New Roman"/>
+          <w:sz w:val="24"/>
+          <w:szCs w:val="24"/>
+          <w:lang w:val="en-GB"/>
+        </w:rPr>
+        <w:t xml:space="preserve">than </w:t>
+      </w:r>
+      <w:r>
+        <w:rPr>
+          <w:rFonts w:ascii="Times New Roman" w:hAnsi="Times New Roman" w:cs="Times New Roman"/>
+          <w:sz w:val="24"/>
+          <w:szCs w:val="24"/>
+          <w:lang w:val="en-GB"/>
+        </w:rPr>
+        <w:t xml:space="preserve">a </w:t>
+      </w:r>
+      <w:r>
+        <w:rPr>
+          <w:rFonts w:ascii="Times New Roman" w:hAnsi="Times New Roman" w:cs="Times New Roman"/>
+          <w:sz w:val="24"/>
+          <w:szCs w:val="24"/>
+          <w:lang w:val="en-GB"/>
+        </w:rPr>
+        <w:t>skeleton or zombie</w:t>
+      </w:r>
+      <w:r>
+        <w:rPr>
+          <w:rFonts w:ascii="Times New Roman" w:hAnsi="Times New Roman" w:cs="Times New Roman"/>
+          <w:sz w:val="24"/>
+          <w:szCs w:val="24"/>
+          <w:lang w:val="en-GB"/>
+        </w:rPr>
+        <w:t xml:space="preserve"> (again these two latter characters will not differ from one another);</w:t>
+      </w:r>
+      <w:r>
+        <w:rPr>
+          <w:rFonts w:ascii="Times New Roman" w:hAnsi="Times New Roman" w:cs="Times New Roman"/>
+          <w:sz w:val="24"/>
+          <w:szCs w:val="24"/>
+          <w:lang w:val="en-GB"/>
+        </w:rPr>
+        <w:t xml:space="preserve"> and </w:t>
       </w:r>
       <w:r>
         <w:rPr>
@@ -942,9 +985,26 @@
           <w:szCs w:val="24"/>
           <w:lang w:val="en-GB"/>
         </w:rPr>
-        <w:t>will not differ from one another but both will be rated as lower in human likeness than the two human figures.</w:t>
-      </w:r>
-      <w:proofErr w:type="gramEnd"/>
+        <w:t>will be rated as lower in human likeness than the two human figures</w:t>
+      </w:r>
+      <w:r>
+        <w:rPr>
+          <w:rFonts w:ascii="Times New Roman" w:hAnsi="Times New Roman" w:cs="Times New Roman"/>
+          <w:sz w:val="24"/>
+          <w:szCs w:val="24"/>
+          <w:lang w:val="en-GB"/>
+        </w:rPr>
+        <w:t xml:space="preserve"> (low- and high-resolution man)</w:t>
+      </w:r>
+      <w:r>
+        <w:rPr>
+          <w:rFonts w:ascii="Times New Roman" w:hAnsi="Times New Roman" w:cs="Times New Roman"/>
+          <w:sz w:val="24"/>
+          <w:szCs w:val="24"/>
+          <w:lang w:val="en-GB"/>
+        </w:rPr>
+        <w:t>.</w:t>
+      </w:r>
     </w:p>
     <w:p>
       <w:pPr>
@@ -1018,27 +1078,43 @@
           <w:szCs w:val="24"/>
           <w:lang w:val="en-GB"/>
         </w:rPr>
-        <w:t xml:space="preserve">. Follow-up comparison tests will examine if </w:t>
-      </w:r>
-      <w:proofErr w:type="spellStart"/>
-      <w:r>
-        <w:rPr>
-          <w:rFonts w:ascii="Times New Roman" w:hAnsi="Times New Roman" w:cs="Times New Roman"/>
-          <w:sz w:val="24"/>
-          <w:szCs w:val="24"/>
-          <w:lang w:val="en-GB"/>
-        </w:rPr>
-        <w:t>Piwek</w:t>
-      </w:r>
-      <w:proofErr w:type="spellEnd"/>
-      <w:r>
-        <w:rPr>
-          <w:rFonts w:ascii="Times New Roman" w:hAnsi="Times New Roman" w:cs="Times New Roman"/>
-          <w:sz w:val="24"/>
-          <w:szCs w:val="24"/>
-          <w:lang w:val="en-GB"/>
-        </w:rPr>
-        <w:t xml:space="preserve"> et al.’s findings replicate, such that characters close in likeness to humans but not themselves human (e.g., zombie, skeleton), will be liked least, characters that are most (e.g., humans) and least like humans (e.g., robots) will be liked relatively more.</w:t>
+        <w:t xml:space="preserve">. Follow-up comparison tests will examine if Piwek et al.’s findings replicate, such that characters close in likeness to humans but not themselves human (e.g., zombie, skeleton), will be </w:t>
+      </w:r>
+      <w:r>
+        <w:rPr>
+          <w:rFonts w:ascii="Times New Roman" w:hAnsi="Times New Roman" w:cs="Times New Roman"/>
+          <w:sz w:val="24"/>
+          <w:szCs w:val="24"/>
+          <w:lang w:val="en-GB"/>
+        </w:rPr>
+        <w:t xml:space="preserve">accepted </w:t>
+      </w:r>
+      <w:r>
+        <w:rPr>
+          <w:rFonts w:ascii="Times New Roman" w:hAnsi="Times New Roman" w:cs="Times New Roman"/>
+          <w:sz w:val="24"/>
+          <w:szCs w:val="24"/>
+          <w:lang w:val="en-GB"/>
+        </w:rPr>
+        <w:t xml:space="preserve">least, characters that are most (e.g., humans) and least like humans (e.g., robots) will be </w:t>
+      </w:r>
+      <w:r>
+        <w:rPr>
+          <w:rFonts w:ascii="Times New Roman" w:hAnsi="Times New Roman" w:cs="Times New Roman"/>
+          <w:sz w:val="24"/>
+          <w:szCs w:val="24"/>
+          <w:lang w:val="en-GB"/>
+        </w:rPr>
+        <w:t xml:space="preserve">accepted </w:t>
+      </w:r>
+      <w:r>
+        <w:rPr>
+          <w:rFonts w:ascii="Times New Roman" w:hAnsi="Times New Roman" w:cs="Times New Roman"/>
+          <w:sz w:val="24"/>
+          <w:szCs w:val="24"/>
+          <w:lang w:val="en-GB"/>
+        </w:rPr>
+        <w:t>relatively more.</w:t>
       </w:r>
     </w:p>
     <w:p>
@@ -1061,18 +1137,66 @@
         <w:jc w:val="both"/>
         <w:rPr>
           <w:rFonts w:ascii="Times New Roman" w:hAnsi="Times New Roman" w:cs="Times New Roman"/>
+          <w:sz w:val="24"/>
+          <w:szCs w:val="24"/>
+          <w:lang w:val="en-GB"/>
+        </w:rPr>
+      </w:pPr>
+      <w:r>
+        <w:rPr>
+          <w:rFonts w:ascii="Times New Roman" w:hAnsi="Times New Roman" w:cs="Times New Roman"/>
           <w:b/>
           <w:bCs/>
           <w:sz w:val="24"/>
           <w:szCs w:val="24"/>
           <w:lang w:val="en-GB"/>
         </w:rPr>
-      </w:pPr>
-    </w:p>
-    <w:p>
-      <w:pPr>
-        <w:ind w:left="708"/>
-        <w:jc w:val="both"/>
+        <w:t>H3</w:t>
+      </w:r>
+      <w:r>
+        <w:rPr>
+          <w:rFonts w:ascii="Times New Roman" w:hAnsi="Times New Roman" w:cs="Times New Roman"/>
+          <w:sz w:val="24"/>
+          <w:szCs w:val="24"/>
+          <w:lang w:val="en-GB"/>
+        </w:rPr>
+        <w:t xml:space="preserve">: Acceptability ratings will vary as a function of </w:t>
+      </w:r>
+      <w:r>
+        <w:rPr>
+          <w:rFonts w:ascii="Times New Roman" w:hAnsi="Times New Roman" w:cs="Times New Roman"/>
+          <w:i/>
+          <w:iCs/>
+          <w:sz w:val="24"/>
+          <w:szCs w:val="24"/>
+          <w:lang w:val="en-GB"/>
+        </w:rPr>
+        <w:t>Motion Type</w:t>
+      </w:r>
+      <w:r>
+        <w:rPr>
+          <w:rFonts w:ascii="Times New Roman" w:hAnsi="Times New Roman" w:cs="Times New Roman"/>
+          <w:i/>
+          <w:iCs/>
+          <w:sz w:val="24"/>
+          <w:szCs w:val="24"/>
+          <w:lang w:val="en-GB"/>
+        </w:rPr>
+        <w:t>.</w:t>
+      </w:r>
+    </w:p>
+    <w:p>
+      <w:pPr>
+        <w:ind w:left="1416"/>
+        <w:jc w:val="both"/>
+        <w:rPr>
+          <w:rFonts w:ascii="Times New Roman" w:hAnsi="Times New Roman" w:cs="Times New Roman"/>
+          <w:sz w:val="24"/>
+          <w:szCs w:val="24"/>
+          <w:lang w:val="en-GB"/>
+        </w:rPr>
+      </w:pPr>
+      <w:r>
         <w:rPr>
           <w:rFonts w:ascii="Times New Roman" w:hAnsi="Times New Roman" w:cs="Times New Roman"/>
           <w:b/>
@@ -1081,7 +1205,35 @@
           <w:szCs w:val="24"/>
           <w:lang w:val="en-GB"/>
         </w:rPr>
-      </w:pPr>
+        <w:t>H3a</w:t>
+      </w:r>
+      <w:r>
+        <w:rPr>
+          <w:rFonts w:ascii="Times New Roman" w:hAnsi="Times New Roman" w:cs="Times New Roman"/>
+          <w:sz w:val="24"/>
+          <w:szCs w:val="24"/>
+          <w:lang w:val="en-GB"/>
+        </w:rPr>
+        <w:t xml:space="preserve">. Follow-up comparison tests will examine if Piwek et al.’s findings replicate, such that the uncanny valley effect (see H2) will be larger for static characters than moving characters. Increasing movement distortion is predicted to lower acceptability ratings for all characters relative to those obtained </w:t>
+      </w:r>
+      <w:r>
+        <w:rPr>
+          <w:rFonts w:ascii="Times New Roman" w:hAnsi="Times New Roman" w:cs="Times New Roman"/>
+          <w:sz w:val="24"/>
+          <w:szCs w:val="24"/>
+          <w:lang w:val="en-GB"/>
+        </w:rPr>
+        <w:t xml:space="preserve">for characters </w:t>
+      </w:r>
+      <w:r>
+        <w:rPr>
+          <w:rFonts w:ascii="Times New Roman" w:hAnsi="Times New Roman" w:cs="Times New Roman"/>
+          <w:sz w:val="24"/>
+          <w:szCs w:val="24"/>
+          <w:lang w:val="en-GB"/>
+        </w:rPr>
+        <w:t>in the natural motion condition.</w:t>
+      </w:r>
     </w:p>
     <w:p>
       <w:pPr>
@@ -1103,16 +1255,16 @@
           <w:szCs w:val="24"/>
           <w:lang w:val="en-GB"/>
         </w:rPr>
-        <w:t>H3</w:t>
-      </w:r>
-      <w:r>
-        <w:rPr>
-          <w:rFonts w:ascii="Times New Roman" w:hAnsi="Times New Roman" w:cs="Times New Roman"/>
-          <w:sz w:val="24"/>
-          <w:szCs w:val="24"/>
-          <w:lang w:val="en-GB"/>
-        </w:rPr>
-        <w:t xml:space="preserve">: Acceptability ratings will vary as a function of </w:t>
+        <w:t>H4</w:t>
+      </w:r>
+      <w:r>
+        <w:rPr>
+          <w:rFonts w:ascii="Times New Roman" w:hAnsi="Times New Roman" w:cs="Times New Roman"/>
+          <w:sz w:val="24"/>
+          <w:szCs w:val="24"/>
+          <w:lang w:val="en-GB"/>
+        </w:rPr>
+        <w:t xml:space="preserve">: There will be an interaction effect between </w:t>
       </w:r>
       <w:r>
         <w:rPr>
@@ -1123,7 +1275,16 @@
           <w:szCs w:val="24"/>
           <w:lang w:val="en-GB"/>
         </w:rPr>
-        <w:t>Motion Type</w:t>
+        <w:t>Character Type</w:t>
+      </w:r>
+      <w:r>
+        <w:rPr>
+          <w:rFonts w:ascii="Times New Roman" w:hAnsi="Times New Roman" w:cs="Times New Roman"/>
+          <w:sz w:val="24"/>
+          <w:szCs w:val="24"/>
+          <w:lang w:val="en-GB"/>
+        </w:rPr>
+        <w:t xml:space="preserve"> and </w:t>
       </w:r>
       <w:r>
         <w:rPr>
@@ -1134,7 +1295,16 @@
           <w:szCs w:val="24"/>
           <w:lang w:val="en-GB"/>
         </w:rPr>
-        <w:t>.</w:t>
+        <w:t>Motion Type</w:t>
+      </w:r>
+      <w:r>
+        <w:rPr>
+          <w:rFonts w:ascii="Times New Roman" w:hAnsi="Times New Roman" w:cs="Times New Roman"/>
+          <w:sz w:val="24"/>
+          <w:szCs w:val="24"/>
+          <w:lang w:val="en-GB"/>
+        </w:rPr>
+        <w:t xml:space="preserve"> for acceptability ratings. </w:t>
       </w:r>
     </w:p>
     <w:p>
@@ -1157,168 +1327,6 @@
           <w:szCs w:val="24"/>
           <w:lang w:val="en-GB"/>
         </w:rPr>
-        <w:t>H3a</w:t>
-      </w:r>
-      <w:r>
-        <w:rPr>
-          <w:rFonts w:ascii="Times New Roman" w:hAnsi="Times New Roman" w:cs="Times New Roman"/>
-          <w:sz w:val="24"/>
-          <w:szCs w:val="24"/>
-          <w:lang w:val="en-GB"/>
-        </w:rPr>
-        <w:t xml:space="preserve">. Follow-up comparison tests will examine if </w:t>
-      </w:r>
-      <w:proofErr w:type="spellStart"/>
-      <w:r>
-        <w:rPr>
-          <w:rFonts w:ascii="Times New Roman" w:hAnsi="Times New Roman" w:cs="Times New Roman"/>
-          <w:sz w:val="24"/>
-          <w:szCs w:val="24"/>
-          <w:lang w:val="en-GB"/>
-        </w:rPr>
-        <w:t>Piwek</w:t>
-      </w:r>
-      <w:proofErr w:type="spellEnd"/>
-      <w:r>
-        <w:rPr>
-          <w:rFonts w:ascii="Times New Roman" w:hAnsi="Times New Roman" w:cs="Times New Roman"/>
-          <w:sz w:val="24"/>
-          <w:szCs w:val="24"/>
-          <w:lang w:val="en-GB"/>
-        </w:rPr>
-        <w:t xml:space="preserve"> et al.’s findings replicate, such that the uncanny valley effect (see H2) will be larger for static characters than moving characters. Increasing movement distortion is predicted to lower acceptability ratings for all characters relative to those ratings </w:t>
-      </w:r>
-      <w:proofErr w:type="gramStart"/>
-      <w:r>
-        <w:rPr>
-          <w:rFonts w:ascii="Times New Roman" w:hAnsi="Times New Roman" w:cs="Times New Roman"/>
-          <w:sz w:val="24"/>
-          <w:szCs w:val="24"/>
-          <w:lang w:val="en-GB"/>
-        </w:rPr>
-        <w:t xml:space="preserve">obtained </w:t>
-      </w:r>
-      <w:r>
-        <w:rPr>
-          <w:rFonts w:ascii="Times New Roman" w:hAnsi="Times New Roman" w:cs="Times New Roman"/>
-          <w:sz w:val="24"/>
-          <w:szCs w:val="24"/>
-          <w:lang w:val="en-GB"/>
-        </w:rPr>
-        <w:t xml:space="preserve"> for</w:t>
-      </w:r>
-      <w:proofErr w:type="gramEnd"/>
-      <w:r>
-        <w:rPr>
-          <w:rFonts w:ascii="Times New Roman" w:hAnsi="Times New Roman" w:cs="Times New Roman"/>
-          <w:sz w:val="24"/>
-          <w:szCs w:val="24"/>
-          <w:lang w:val="en-GB"/>
-        </w:rPr>
-        <w:t xml:space="preserve"> characters </w:t>
-      </w:r>
-      <w:r>
-        <w:rPr>
-          <w:rFonts w:ascii="Times New Roman" w:hAnsi="Times New Roman" w:cs="Times New Roman"/>
-          <w:sz w:val="24"/>
-          <w:szCs w:val="24"/>
-          <w:lang w:val="en-GB"/>
-        </w:rPr>
-        <w:t>in the natural motion condition.</w:t>
-      </w:r>
-    </w:p>
-    <w:p>
-      <w:pPr>
-        <w:ind w:left="708"/>
-        <w:jc w:val="both"/>
-        <w:rPr>
-          <w:rFonts w:ascii="Times New Roman" w:hAnsi="Times New Roman" w:cs="Times New Roman"/>
-          <w:sz w:val="24"/>
-          <w:szCs w:val="24"/>
-          <w:lang w:val="en-GB"/>
-        </w:rPr>
-      </w:pPr>
-      <w:r>
-        <w:rPr>
-          <w:rFonts w:ascii="Times New Roman" w:hAnsi="Times New Roman" w:cs="Times New Roman"/>
-          <w:b/>
-          <w:bCs/>
-          <w:sz w:val="24"/>
-          <w:szCs w:val="24"/>
-          <w:lang w:val="en-GB"/>
-        </w:rPr>
-        <w:t>H4</w:t>
-      </w:r>
-      <w:r>
-        <w:rPr>
-          <w:rFonts w:ascii="Times New Roman" w:hAnsi="Times New Roman" w:cs="Times New Roman"/>
-          <w:sz w:val="24"/>
-          <w:szCs w:val="24"/>
-          <w:lang w:val="en-GB"/>
-        </w:rPr>
-        <w:t xml:space="preserve">: There will be an interaction effect between </w:t>
-      </w:r>
-      <w:r>
-        <w:rPr>
-          <w:rFonts w:ascii="Times New Roman" w:hAnsi="Times New Roman" w:cs="Times New Roman"/>
-          <w:i/>
-          <w:iCs/>
-          <w:sz w:val="24"/>
-          <w:szCs w:val="24"/>
-          <w:lang w:val="en-GB"/>
-        </w:rPr>
-        <w:t>Character Type</w:t>
-      </w:r>
-      <w:r>
-        <w:rPr>
-          <w:rFonts w:ascii="Times New Roman" w:hAnsi="Times New Roman" w:cs="Times New Roman"/>
-          <w:sz w:val="24"/>
-          <w:szCs w:val="24"/>
-          <w:lang w:val="en-GB"/>
-        </w:rPr>
-        <w:t xml:space="preserve"> and </w:t>
-      </w:r>
-      <w:r>
-        <w:rPr>
-          <w:rFonts w:ascii="Times New Roman" w:hAnsi="Times New Roman" w:cs="Times New Roman"/>
-          <w:i/>
-          <w:iCs/>
-          <w:sz w:val="24"/>
-          <w:szCs w:val="24"/>
-          <w:lang w:val="en-GB"/>
-        </w:rPr>
-        <w:t>Motion Type</w:t>
-      </w:r>
-      <w:r>
-        <w:rPr>
-          <w:rFonts w:ascii="Times New Roman" w:hAnsi="Times New Roman" w:cs="Times New Roman"/>
-          <w:sz w:val="24"/>
-          <w:szCs w:val="24"/>
-          <w:lang w:val="en-GB"/>
-        </w:rPr>
-        <w:t xml:space="preserve"> for acceptability ratings. </w:t>
-      </w:r>
-    </w:p>
-    <w:p>
-      <w:pPr>
-        <w:ind w:left="1416"/>
-        <w:jc w:val="both"/>
-        <w:rPr>
-          <w:rFonts w:ascii="Times New Roman" w:hAnsi="Times New Roman" w:cs="Times New Roman"/>
-          <w:sz w:val="24"/>
-          <w:szCs w:val="24"/>
-          <w:lang w:val="en-GB"/>
-        </w:rPr>
-      </w:pPr>
-      <w:r>
-        <w:rPr>
-          <w:rFonts w:ascii="Times New Roman" w:hAnsi="Times New Roman" w:cs="Times New Roman"/>
-          <w:b/>
-          <w:bCs/>
-          <w:sz w:val="24"/>
-          <w:szCs w:val="24"/>
-          <w:lang w:val="en-GB"/>
-        </w:rPr>
         <w:t>H4a</w:t>
       </w:r>
       <w:r>
@@ -1328,85 +1336,25 @@
           <w:szCs w:val="24"/>
           <w:lang w:val="en-GB"/>
         </w:rPr>
-        <w:t xml:space="preserve">. Follow-up comparison tests will examine if </w:t>
-      </w:r>
-      <w:proofErr w:type="spellStart"/>
-      <w:r>
-        <w:rPr>
-          <w:rFonts w:ascii="Times New Roman" w:hAnsi="Times New Roman" w:cs="Times New Roman"/>
-          <w:sz w:val="24"/>
-          <w:szCs w:val="24"/>
-          <w:lang w:val="en-GB"/>
-        </w:rPr>
-        <w:t>Piwek</w:t>
-      </w:r>
-      <w:proofErr w:type="spellEnd"/>
-      <w:r>
-        <w:rPr>
-          <w:rFonts w:ascii="Times New Roman" w:hAnsi="Times New Roman" w:cs="Times New Roman"/>
-          <w:sz w:val="24"/>
-          <w:szCs w:val="24"/>
-          <w:lang w:val="en-GB"/>
-        </w:rPr>
-        <w:t xml:space="preserve"> et al.’s findings replicate. Specifically we will examine if degrading motion has a generally negative effect on all characters, with the change in acceptability ratings from static to naturally moving differing </w:t>
-      </w:r>
-      <w:r>
-        <w:rPr>
-          <w:rFonts w:ascii="Times New Roman" w:hAnsi="Times New Roman" w:cs="Times New Roman"/>
-          <w:sz w:val="24"/>
-          <w:szCs w:val="24"/>
-          <w:lang w:val="en-GB"/>
-        </w:rPr>
-        <w:t xml:space="preserve">as a function </w:t>
-      </w:r>
-      <w:proofErr w:type="gramStart"/>
-      <w:r>
-        <w:rPr>
-          <w:rFonts w:ascii="Times New Roman" w:hAnsi="Times New Roman" w:cs="Times New Roman"/>
-          <w:sz w:val="24"/>
-          <w:szCs w:val="24"/>
-          <w:lang w:val="en-GB"/>
-        </w:rPr>
-        <w:t xml:space="preserve">of </w:t>
-      </w:r>
-      <w:r>
-        <w:rPr>
-          <w:rFonts w:ascii="Times New Roman" w:hAnsi="Times New Roman" w:cs="Times New Roman"/>
-          <w:sz w:val="24"/>
-          <w:szCs w:val="24"/>
-          <w:lang w:val="en-GB"/>
-        </w:rPr>
-        <w:t xml:space="preserve"> character</w:t>
-      </w:r>
-      <w:proofErr w:type="gramEnd"/>
-      <w:r>
-        <w:rPr>
-          <w:rFonts w:ascii="Times New Roman" w:hAnsi="Times New Roman" w:cs="Times New Roman"/>
-          <w:sz w:val="24"/>
-          <w:szCs w:val="24"/>
-          <w:lang w:val="en-GB"/>
-        </w:rPr>
-        <w:t xml:space="preserve">. </w:t>
-      </w:r>
-      <w:proofErr w:type="gramStart"/>
-      <w:r>
-        <w:rPr>
-          <w:rFonts w:ascii="Times New Roman" w:hAnsi="Times New Roman" w:cs="Times New Roman"/>
-          <w:sz w:val="24"/>
-          <w:szCs w:val="24"/>
-          <w:lang w:val="en-GB"/>
-        </w:rPr>
-        <w:t>Naturally</w:t>
-      </w:r>
-      <w:proofErr w:type="gramEnd"/>
-      <w:r>
-        <w:rPr>
-          <w:rFonts w:ascii="Times New Roman" w:hAnsi="Times New Roman" w:cs="Times New Roman"/>
-          <w:sz w:val="24"/>
-          <w:szCs w:val="24"/>
-          <w:lang w:val="en-GB"/>
-        </w:rPr>
-        <w:t xml:space="preserve"> moving zombies are predicted to be significantly more acceptable than the static zombie.</w:t>
+        <w:t xml:space="preserve">. Follow-up comparison tests will examine if Piwek et al.’s findings replicate. Specifically we will examine if degrading motion has a generally negative effect on all characters, with the change in acceptability ratings from static to naturally moving differing </w:t>
+      </w:r>
+      <w:r>
+        <w:rPr>
+          <w:rFonts w:ascii="Times New Roman" w:hAnsi="Times New Roman" w:cs="Times New Roman"/>
+          <w:sz w:val="24"/>
+          <w:szCs w:val="24"/>
+          <w:lang w:val="en-GB"/>
+        </w:rPr>
+        <w:t xml:space="preserve">as a function of </w:t>
+      </w:r>
+      <w:r>
+        <w:rPr>
+          <w:rFonts w:ascii="Times New Roman" w:hAnsi="Times New Roman" w:cs="Times New Roman"/>
+          <w:sz w:val="24"/>
+          <w:szCs w:val="24"/>
+          <w:lang w:val="en-GB"/>
+        </w:rPr>
+        <w:t>character. Naturally moving zombies are predicted to be significantly more acceptable than the static zombie.</w:t>
       </w:r>
     </w:p>
     <w:p>
@@ -1423,13 +1371,7 @@
           <w:lang w:val="en" w:eastAsia="en-GB"/>
         </w:rPr>
       </w:pPr>
-    </w:p>
-    <w:p>
-      <w:pPr>
-        <w:pBdr>
-          <w:bottom w:val="single" w:sz="4" w:space="1" w:color="auto"/>
-        </w:pBdr>
-        <w:jc w:val="both"/>
+      <w:r>
         <w:rPr>
           <w:rFonts w:ascii="Arial" w:eastAsia="Arial" w:hAnsi="Arial" w:cs="Arial"/>
           <w:color w:val="434343"/>
@@ -1437,15 +1379,6 @@
           <w:szCs w:val="28"/>
           <w:lang w:val="en" w:eastAsia="en-GB"/>
         </w:rPr>
-      </w:pPr>
-      <w:r>
-        <w:rPr>
-          <w:rFonts w:ascii="Arial" w:eastAsia="Arial" w:hAnsi="Arial" w:cs="Arial"/>
-          <w:color w:val="434343"/>
-          <w:sz w:val="28"/>
-          <w:szCs w:val="28"/>
-          <w:lang w:val="en" w:eastAsia="en-GB"/>
-        </w:rPr>
         <w:t>Design plan</w:t>
       </w:r>
     </w:p>
@@ -1513,29 +1446,7 @@
           <w:szCs w:val="24"/>
           <w:lang w:val="en-GB"/>
         </w:rPr>
-        <w:t xml:space="preserve">online. Participants will be recruited via the </w:t>
-      </w:r>
-      <w:proofErr w:type="gramStart"/>
-      <w:r>
-        <w:rPr>
-          <w:rFonts w:ascii="Times New Roman" w:hAnsi="Times New Roman" w:cs="Times New Roman"/>
-          <w:bCs/>
-          <w:sz w:val="24"/>
-          <w:szCs w:val="24"/>
-          <w:lang w:val="en-GB"/>
-        </w:rPr>
-        <w:t>Prolific</w:t>
-      </w:r>
-      <w:proofErr w:type="gramEnd"/>
-      <w:r>
-        <w:rPr>
-          <w:rFonts w:ascii="Times New Roman" w:hAnsi="Times New Roman" w:cs="Times New Roman"/>
-          <w:bCs/>
-          <w:sz w:val="24"/>
-          <w:szCs w:val="24"/>
-          <w:lang w:val="en-GB"/>
-        </w:rPr>
-        <w:t xml:space="preserve"> website (</w:t>
+        <w:t>online. Participants will be recruited via the Prolific website (</w:t>
       </w:r>
       <w:hyperlink r:id="rId6" w:history="1">
         <w:r>
@@ -1665,47 +1576,244 @@
           <w:szCs w:val="24"/>
           <w:lang w:val="en-GB"/>
         </w:rPr>
-        <w:t xml:space="preserve">he </w:t>
-      </w:r>
-      <w:proofErr w:type="spellStart"/>
-      <w:r>
-        <w:rPr>
-          <w:rFonts w:ascii="Times New Roman" w:hAnsi="Times New Roman" w:cs="Times New Roman"/>
-          <w:sz w:val="24"/>
-          <w:szCs w:val="24"/>
-          <w:lang w:val="en-GB"/>
-        </w:rPr>
-        <w:t>Piwek</w:t>
-      </w:r>
-      <w:proofErr w:type="spellEnd"/>
-      <w:r>
-        <w:rPr>
-          <w:rFonts w:ascii="Times New Roman" w:hAnsi="Times New Roman" w:cs="Times New Roman"/>
-          <w:sz w:val="24"/>
-          <w:szCs w:val="24"/>
-          <w:lang w:val="en-GB"/>
-        </w:rPr>
-        <w:t xml:space="preserve"> et al. (2014) study contained one between </w:t>
-      </w:r>
-      <w:proofErr w:type="gramStart"/>
-      <w:r>
-        <w:rPr>
-          <w:rFonts w:ascii="Times New Roman" w:hAnsi="Times New Roman" w:cs="Times New Roman"/>
-          <w:sz w:val="24"/>
-          <w:szCs w:val="24"/>
-          <w:lang w:val="en-GB"/>
-        </w:rPr>
-        <w:t>participants</w:t>
-      </w:r>
-      <w:proofErr w:type="gramEnd"/>
-      <w:r>
-        <w:rPr>
-          <w:rFonts w:ascii="Times New Roman" w:hAnsi="Times New Roman" w:cs="Times New Roman"/>
-          <w:sz w:val="24"/>
-          <w:szCs w:val="24"/>
-          <w:lang w:val="en-GB"/>
-        </w:rPr>
-        <w:t xml:space="preserve"> factor (</w:t>
+        <w:t>he Piwek et al. (2014) study co</w:t>
+      </w:r>
+      <w:r>
+        <w:rPr>
+          <w:rFonts w:ascii="Times New Roman" w:hAnsi="Times New Roman" w:cs="Times New Roman"/>
+          <w:sz w:val="24"/>
+          <w:szCs w:val="24"/>
+          <w:lang w:val="en-GB"/>
+        </w:rPr>
+        <w:t xml:space="preserve">ntained </w:t>
+      </w:r>
+      <w:r>
+        <w:rPr>
+          <w:rFonts w:ascii="Times New Roman" w:hAnsi="Times New Roman" w:cs="Times New Roman"/>
+          <w:sz w:val="24"/>
+          <w:szCs w:val="24"/>
+          <w:lang w:val="en-GB"/>
+        </w:rPr>
+        <w:t xml:space="preserve">two outcome measures </w:t>
+      </w:r>
+      <w:r>
+        <w:rPr>
+          <w:rFonts w:ascii="Times New Roman" w:hAnsi="Times New Roman" w:cs="Times New Roman"/>
+          <w:sz w:val="24"/>
+          <w:szCs w:val="24"/>
+          <w:lang w:val="en-GB"/>
+        </w:rPr>
+        <w:t xml:space="preserve">(human likeness ratings </w:t>
+      </w:r>
+      <w:r>
+        <w:rPr>
+          <w:rFonts w:ascii="Times New Roman" w:hAnsi="Times New Roman" w:cs="Times New Roman"/>
+          <w:sz w:val="24"/>
+          <w:szCs w:val="24"/>
+          <w:lang w:val="en-GB"/>
+        </w:rPr>
+        <w:t xml:space="preserve">&amp; </w:t>
+      </w:r>
+      <w:r>
+        <w:rPr>
+          <w:rFonts w:ascii="Times New Roman" w:hAnsi="Times New Roman" w:cs="Times New Roman"/>
+          <w:sz w:val="24"/>
+          <w:szCs w:val="24"/>
+          <w:lang w:val="en-GB"/>
+        </w:rPr>
+        <w:t xml:space="preserve">acceptability ratings). </w:t>
+      </w:r>
+    </w:p>
+    <w:p>
+      <w:pPr>
+        <w:ind w:left="708"/>
+        <w:jc w:val="both"/>
+        <w:rPr>
+          <w:rFonts w:ascii="Times New Roman" w:hAnsi="Times New Roman" w:cs="Times New Roman"/>
+          <w:sz w:val="24"/>
+          <w:szCs w:val="24"/>
+          <w:lang w:val="en-GB"/>
+        </w:rPr>
+      </w:pPr>
+      <w:r>
+        <w:rPr>
+          <w:rFonts w:ascii="Times New Roman" w:hAnsi="Times New Roman" w:cs="Times New Roman"/>
+          <w:sz w:val="24"/>
+          <w:szCs w:val="24"/>
+          <w:lang w:val="en-GB"/>
+        </w:rPr>
+        <w:t xml:space="preserve">With respect to the human likeness ratings, participants </w:t>
+      </w:r>
+      <w:r>
+        <w:rPr>
+          <w:rFonts w:ascii="Times New Roman" w:hAnsi="Times New Roman" w:cs="Times New Roman"/>
+          <w:sz w:val="24"/>
+          <w:szCs w:val="24"/>
+          <w:lang w:val="en-GB"/>
+        </w:rPr>
+        <w:t xml:space="preserve">will </w:t>
+      </w:r>
+      <w:r>
+        <w:rPr>
+          <w:rFonts w:ascii="Times New Roman" w:hAnsi="Times New Roman" w:cs="Times New Roman"/>
+          <w:sz w:val="24"/>
+          <w:szCs w:val="24"/>
+          <w:lang w:val="en-GB"/>
+        </w:rPr>
+        <w:t xml:space="preserve">rate </w:t>
+      </w:r>
+      <w:r>
+        <w:rPr>
+          <w:rFonts w:ascii="Times New Roman" w:hAnsi="Times New Roman" w:cs="Times New Roman"/>
+          <w:sz w:val="24"/>
+          <w:szCs w:val="24"/>
+          <w:lang w:val="en-GB"/>
+        </w:rPr>
+        <w:t xml:space="preserve">seven </w:t>
+      </w:r>
+      <w:r>
+        <w:rPr>
+          <w:rFonts w:ascii="Times New Roman" w:hAnsi="Times New Roman" w:cs="Times New Roman"/>
+          <w:sz w:val="24"/>
+          <w:szCs w:val="24"/>
+          <w:lang w:val="en-GB"/>
+        </w:rPr>
+        <w:t xml:space="preserve">different characters </w:t>
+      </w:r>
+      <w:r>
+        <w:rPr>
+          <w:rFonts w:ascii="Times New Roman" w:hAnsi="Times New Roman" w:cs="Times New Roman"/>
+          <w:sz w:val="24"/>
+          <w:szCs w:val="24"/>
+          <w:lang w:val="en-GB"/>
+        </w:rPr>
+        <w:t xml:space="preserve">(i.e., </w:t>
+      </w:r>
+      <w:r>
+        <w:rPr>
+          <w:rFonts w:ascii="Times New Roman" w:hAnsi="Times New Roman" w:cs="Times New Roman"/>
+          <w:sz w:val="24"/>
+          <w:szCs w:val="24"/>
+          <w:lang w:val="en-GB"/>
+        </w:rPr>
+        <w:t xml:space="preserve">a battle robot, </w:t>
+      </w:r>
+      <w:r>
+        <w:rPr>
+          <w:rFonts w:ascii="Times New Roman" w:hAnsi="Times New Roman" w:cs="Times New Roman"/>
+          <w:sz w:val="24"/>
+          <w:szCs w:val="24"/>
+          <w:lang w:val="en-GB"/>
+        </w:rPr>
+        <w:t xml:space="preserve">toy </w:t>
+      </w:r>
+      <w:r>
+        <w:rPr>
+          <w:rFonts w:ascii="Times New Roman" w:hAnsi="Times New Roman" w:cs="Times New Roman"/>
+          <w:sz w:val="24"/>
+          <w:szCs w:val="24"/>
+          <w:lang w:val="en-GB"/>
+        </w:rPr>
+        <w:t xml:space="preserve">robot, mannequin, skeleton, zombie, </w:t>
+      </w:r>
+      <w:r>
+        <w:rPr>
+          <w:rFonts w:ascii="Times New Roman" w:hAnsi="Times New Roman" w:cs="Times New Roman"/>
+          <w:sz w:val="24"/>
+          <w:szCs w:val="24"/>
+          <w:lang w:val="en-GB"/>
+        </w:rPr>
+        <w:t>low-</w:t>
+      </w:r>
+      <w:r>
+        <w:rPr>
+          <w:rFonts w:ascii="Times New Roman" w:hAnsi="Times New Roman" w:cs="Times New Roman"/>
+          <w:sz w:val="24"/>
+          <w:szCs w:val="24"/>
+          <w:lang w:val="en-GB"/>
+        </w:rPr>
+        <w:t>res</w:t>
+      </w:r>
+      <w:r>
+        <w:rPr>
+          <w:rFonts w:ascii="Times New Roman" w:hAnsi="Times New Roman" w:cs="Times New Roman"/>
+          <w:sz w:val="24"/>
+          <w:szCs w:val="24"/>
+          <w:lang w:val="en-GB"/>
+        </w:rPr>
+        <w:t>olution</w:t>
+      </w:r>
+      <w:r>
+        <w:rPr>
+          <w:rFonts w:ascii="Times New Roman" w:hAnsi="Times New Roman" w:cs="Times New Roman"/>
+          <w:sz w:val="24"/>
+          <w:szCs w:val="24"/>
+          <w:lang w:val="en-GB"/>
+        </w:rPr>
+        <w:t xml:space="preserve"> man, and </w:t>
+      </w:r>
+      <w:r>
+        <w:rPr>
+          <w:rFonts w:ascii="Times New Roman" w:hAnsi="Times New Roman" w:cs="Times New Roman"/>
+          <w:sz w:val="24"/>
+          <w:szCs w:val="24"/>
+          <w:lang w:val="en-GB"/>
+        </w:rPr>
+        <w:t>high-</w:t>
+      </w:r>
+      <w:r>
+        <w:rPr>
+          <w:rFonts w:ascii="Times New Roman" w:hAnsi="Times New Roman" w:cs="Times New Roman"/>
+          <w:sz w:val="24"/>
+          <w:szCs w:val="24"/>
+          <w:lang w:val="en-GB"/>
+        </w:rPr>
+        <w:t>res</w:t>
+      </w:r>
+      <w:r>
+        <w:rPr>
+          <w:rFonts w:ascii="Times New Roman" w:hAnsi="Times New Roman" w:cs="Times New Roman"/>
+          <w:sz w:val="24"/>
+          <w:szCs w:val="24"/>
+          <w:lang w:val="en-GB"/>
+        </w:rPr>
+        <w:t>olution</w:t>
+      </w:r>
+      <w:r>
+        <w:rPr>
+          <w:rFonts w:ascii="Times New Roman" w:hAnsi="Times New Roman" w:cs="Times New Roman"/>
+          <w:sz w:val="24"/>
+          <w:szCs w:val="24"/>
+          <w:lang w:val="en-GB"/>
+        </w:rPr>
+        <w:t xml:space="preserve"> man)</w:t>
+      </w:r>
+      <w:r>
+        <w:rPr>
+          <w:rFonts w:ascii="Times New Roman" w:hAnsi="Times New Roman" w:cs="Times New Roman"/>
+          <w:sz w:val="24"/>
+          <w:szCs w:val="24"/>
+          <w:lang w:val="en-GB"/>
+        </w:rPr>
+        <w:t xml:space="preserve"> in terms of their likeness to humans (i.e., </w:t>
+      </w:r>
+      <w:r>
+        <w:rPr>
+          <w:rFonts w:ascii="Times New Roman" w:hAnsi="Times New Roman" w:cs="Times New Roman"/>
+          <w:sz w:val="24"/>
+          <w:szCs w:val="24"/>
+          <w:lang w:val="en-GB"/>
+        </w:rPr>
+        <w:t xml:space="preserve">when it comes to human likeness ratings there </w:t>
+      </w:r>
+      <w:r>
+        <w:rPr>
+          <w:rFonts w:ascii="Times New Roman" w:hAnsi="Times New Roman" w:cs="Times New Roman"/>
+          <w:sz w:val="24"/>
+          <w:szCs w:val="24"/>
+          <w:lang w:val="en-GB"/>
+        </w:rPr>
+        <w:t>will be a single factor [</w:t>
       </w:r>
       <w:r>
         <w:rPr>
@@ -1715,16 +1823,25 @@
           <w:szCs w:val="24"/>
           <w:lang w:val="en-GB"/>
         </w:rPr>
-        <w:t>Outcome Type</w:t>
-      </w:r>
-      <w:r>
-        <w:rPr>
-          <w:rFonts w:ascii="Times New Roman" w:hAnsi="Times New Roman" w:cs="Times New Roman"/>
-          <w:sz w:val="24"/>
-          <w:szCs w:val="24"/>
-          <w:lang w:val="en-GB"/>
-        </w:rPr>
-        <w:t xml:space="preserve">: human likeness ratings vs. acceptability ratings). </w:t>
+        <w:t>Character Type</w:t>
+      </w:r>
+      <w:r>
+        <w:rPr>
+          <w:rFonts w:ascii="Times New Roman" w:hAnsi="Times New Roman" w:cs="Times New Roman"/>
+          <w:sz w:val="24"/>
+          <w:szCs w:val="24"/>
+          <w:lang w:val="en-GB"/>
+        </w:rPr>
+        <w:t>] with seven levels)</w:t>
+      </w:r>
+      <w:r>
+        <w:rPr>
+          <w:rFonts w:ascii="Times New Roman" w:hAnsi="Times New Roman" w:cs="Times New Roman"/>
+          <w:sz w:val="24"/>
+          <w:szCs w:val="24"/>
+          <w:lang w:val="en-GB"/>
+        </w:rPr>
+        <w:t xml:space="preserve">. </w:t>
       </w:r>
     </w:p>
     <w:p>
@@ -1745,7 +1862,7 @@
           <w:szCs w:val="24"/>
           <w:lang w:val="en-GB"/>
         </w:rPr>
-        <w:t>With respect to the human likeness ratings, all participants encountered a single factor (</w:t>
+        <w:t>With respect to acceptability ratings, a 7(</w:t>
       </w:r>
       <w:r>
         <w:rPr>
@@ -1764,48 +1881,7 @@
           <w:szCs w:val="24"/>
           <w:lang w:val="en-GB"/>
         </w:rPr>
-        <w:t xml:space="preserve">) with seven levels (i.e., battle robot vs. toy robot vs. mannequin vs. skeleton vs. zombie vs. </w:t>
-      </w:r>
-      <w:proofErr w:type="gramStart"/>
-      <w:r>
-        <w:rPr>
-          <w:rFonts w:ascii="Times New Roman" w:hAnsi="Times New Roman" w:cs="Times New Roman"/>
-          <w:sz w:val="24"/>
-          <w:szCs w:val="24"/>
-          <w:lang w:val="en-GB"/>
-        </w:rPr>
-        <w:t>low res</w:t>
-      </w:r>
-      <w:proofErr w:type="gramEnd"/>
-      <w:r>
-        <w:rPr>
-          <w:rFonts w:ascii="Times New Roman" w:hAnsi="Times New Roman" w:cs="Times New Roman"/>
-          <w:sz w:val="24"/>
-          <w:szCs w:val="24"/>
-          <w:lang w:val="en-GB"/>
-        </w:rPr>
-        <w:t xml:space="preserve"> man vs high res man). </w:t>
-      </w:r>
-    </w:p>
-    <w:p>
-      <w:pPr>
-        <w:ind w:left="708"/>
-        <w:jc w:val="both"/>
-        <w:rPr>
-          <w:rFonts w:ascii="Times New Roman" w:hAnsi="Times New Roman" w:cs="Times New Roman"/>
-          <w:sz w:val="24"/>
-          <w:szCs w:val="24"/>
-          <w:lang w:val="en-GB"/>
-        </w:rPr>
-      </w:pPr>
-      <w:r>
-        <w:rPr>
-          <w:rFonts w:ascii="Times New Roman" w:hAnsi="Times New Roman" w:cs="Times New Roman"/>
-          <w:sz w:val="24"/>
-          <w:szCs w:val="24"/>
-          <w:lang w:val="en-GB"/>
-        </w:rPr>
-        <w:t>With respect to acceptability ratings, a 7(</w:t>
+        <w:t>) x 6 (</w:t>
       </w:r>
       <w:r>
         <w:rPr>
@@ -1815,16 +1891,61 @@
           <w:szCs w:val="24"/>
           <w:lang w:val="en-GB"/>
         </w:rPr>
-        <w:t>Character Type</w:t>
-      </w:r>
-      <w:r>
-        <w:rPr>
-          <w:rFonts w:ascii="Times New Roman" w:hAnsi="Times New Roman" w:cs="Times New Roman"/>
-          <w:sz w:val="24"/>
-          <w:szCs w:val="24"/>
-          <w:lang w:val="en-GB"/>
-        </w:rPr>
-        <w:t>) x 6 (</w:t>
+        <w:t>Motion Type</w:t>
+      </w:r>
+      <w:r>
+        <w:rPr>
+          <w:rFonts w:ascii="Times New Roman" w:hAnsi="Times New Roman" w:cs="Times New Roman"/>
+          <w:sz w:val="24"/>
+          <w:szCs w:val="24"/>
+          <w:lang w:val="en-GB"/>
+        </w:rPr>
+        <w:t>: static vs</w:t>
+      </w:r>
+      <w:r>
+        <w:rPr>
+          <w:rFonts w:ascii="Times New Roman" w:hAnsi="Times New Roman" w:cs="Times New Roman"/>
+          <w:sz w:val="24"/>
+          <w:szCs w:val="24"/>
+          <w:lang w:val="en-GB"/>
+        </w:rPr>
+        <w:t xml:space="preserve">. natural motion vs. distorted </w:t>
+      </w:r>
+      <w:r>
+        <w:rPr>
+          <w:rFonts w:ascii="Times New Roman" w:hAnsi="Times New Roman" w:cs="Times New Roman"/>
+          <w:sz w:val="24"/>
+          <w:szCs w:val="24"/>
+          <w:lang w:val="en-GB"/>
+        </w:rPr>
+        <w:t xml:space="preserve">A, vs. distorted </w:t>
+      </w:r>
+      <w:r>
+        <w:rPr>
+          <w:rFonts w:ascii="Times New Roman" w:hAnsi="Times New Roman" w:cs="Times New Roman"/>
+          <w:sz w:val="24"/>
+          <w:szCs w:val="24"/>
+          <w:lang w:val="en-GB"/>
+        </w:rPr>
+        <w:t xml:space="preserve">B vs. distorted C vs. distorted </w:t>
+      </w:r>
+      <w:r>
+        <w:rPr>
+          <w:rFonts w:ascii="Times New Roman" w:hAnsi="Times New Roman" w:cs="Times New Roman"/>
+          <w:sz w:val="24"/>
+          <w:szCs w:val="24"/>
+          <w:lang w:val="en-GB"/>
+        </w:rPr>
+        <w:t xml:space="preserve">D) </w:t>
+      </w:r>
+      <w:r>
+        <w:rPr>
+          <w:rFonts w:ascii="Times New Roman" w:hAnsi="Times New Roman" w:cs="Times New Roman"/>
+          <w:sz w:val="24"/>
+          <w:szCs w:val="24"/>
+          <w:lang w:val="en-GB"/>
+        </w:rPr>
+        <w:t>x 5 (</w:t>
       </w:r>
       <w:r>
         <w:rPr>
@@ -1834,36 +1955,124 @@
           <w:szCs w:val="24"/>
           <w:lang w:val="en-GB"/>
         </w:rPr>
-        <w:t>Motion Type</w:t>
-      </w:r>
-      <w:r>
-        <w:rPr>
-          <w:rFonts w:ascii="Times New Roman" w:hAnsi="Times New Roman" w:cs="Times New Roman"/>
-          <w:sz w:val="24"/>
-          <w:szCs w:val="24"/>
-          <w:lang w:val="en-GB"/>
-        </w:rPr>
-        <w:t xml:space="preserve">: static vs. natural motion vs. </w:t>
-      </w:r>
-      <w:proofErr w:type="gramStart"/>
-      <w:r>
-        <w:rPr>
-          <w:rFonts w:ascii="Times New Roman" w:hAnsi="Times New Roman" w:cs="Times New Roman"/>
-          <w:sz w:val="24"/>
-          <w:szCs w:val="24"/>
-          <w:lang w:val="en-GB"/>
-        </w:rPr>
-        <w:t>distorted  A</w:t>
-      </w:r>
-      <w:proofErr w:type="gramEnd"/>
-      <w:r>
-        <w:rPr>
-          <w:rFonts w:ascii="Times New Roman" w:hAnsi="Times New Roman" w:cs="Times New Roman"/>
-          <w:sz w:val="24"/>
-          <w:szCs w:val="24"/>
-          <w:lang w:val="en-GB"/>
-        </w:rPr>
-        <w:t>, vs. distorted  B vs. distorted  C vs. distorted  D) within participants design was employed, such that all participants rated all character types across all motion types in terms of their acceptability.</w:t>
+        <w:t>Levels of Movement</w:t>
+      </w:r>
+      <w:r>
+        <w:rPr>
+          <w:rFonts w:ascii="Times New Roman" w:hAnsi="Times New Roman" w:cs="Times New Roman"/>
+          <w:sz w:val="24"/>
+          <w:szCs w:val="24"/>
+          <w:lang w:val="en-GB"/>
+        </w:rPr>
+        <w:t xml:space="preserve">) </w:t>
+      </w:r>
+      <w:r>
+        <w:rPr>
+          <w:rFonts w:ascii="Times New Roman" w:hAnsi="Times New Roman" w:cs="Times New Roman"/>
+          <w:sz w:val="24"/>
+          <w:szCs w:val="24"/>
+          <w:lang w:val="en-GB"/>
+        </w:rPr>
+        <w:t>within-</w:t>
+      </w:r>
+      <w:r>
+        <w:rPr>
+          <w:rFonts w:ascii="Times New Roman" w:hAnsi="Times New Roman" w:cs="Times New Roman"/>
+          <w:sz w:val="24"/>
+          <w:szCs w:val="24"/>
+          <w:lang w:val="en-GB"/>
+        </w:rPr>
+        <w:t xml:space="preserve">participants design </w:t>
+      </w:r>
+      <w:r>
+        <w:rPr>
+          <w:rFonts w:ascii="Times New Roman" w:hAnsi="Times New Roman" w:cs="Times New Roman"/>
+          <w:sz w:val="24"/>
+          <w:szCs w:val="24"/>
+          <w:lang w:val="en-GB"/>
+        </w:rPr>
+        <w:t xml:space="preserve">will be </w:t>
+      </w:r>
+      <w:r>
+        <w:rPr>
+          <w:rFonts w:ascii="Times New Roman" w:hAnsi="Times New Roman" w:cs="Times New Roman"/>
+          <w:sz w:val="24"/>
+          <w:szCs w:val="24"/>
+          <w:lang w:val="en-GB"/>
+        </w:rPr>
+        <w:t xml:space="preserve">employed, such that participants </w:t>
+      </w:r>
+      <w:r>
+        <w:rPr>
+          <w:rFonts w:ascii="Times New Roman" w:hAnsi="Times New Roman" w:cs="Times New Roman"/>
+          <w:sz w:val="24"/>
+          <w:szCs w:val="24"/>
+          <w:lang w:val="en-GB"/>
+        </w:rPr>
+        <w:t>will rate</w:t>
+      </w:r>
+      <w:r>
+        <w:rPr>
+          <w:rFonts w:ascii="Times New Roman" w:hAnsi="Times New Roman" w:cs="Times New Roman"/>
+          <w:sz w:val="24"/>
+          <w:szCs w:val="24"/>
+          <w:lang w:val="en-GB"/>
+        </w:rPr>
+        <w:t xml:space="preserve"> all character types across all </w:t>
+      </w:r>
+      <w:r>
+        <w:rPr>
+          <w:rFonts w:ascii="Times New Roman" w:hAnsi="Times New Roman" w:cs="Times New Roman"/>
+          <w:sz w:val="24"/>
+          <w:szCs w:val="24"/>
+          <w:lang w:val="en-GB"/>
+        </w:rPr>
+        <w:t xml:space="preserve">levels and </w:t>
+      </w:r>
+      <w:r>
+        <w:rPr>
+          <w:rFonts w:ascii="Times New Roman" w:hAnsi="Times New Roman" w:cs="Times New Roman"/>
+          <w:sz w:val="24"/>
+          <w:szCs w:val="24"/>
+          <w:lang w:val="en-GB"/>
+        </w:rPr>
+        <w:t xml:space="preserve">types </w:t>
+      </w:r>
+      <w:r>
+        <w:rPr>
+          <w:rFonts w:ascii="Times New Roman" w:hAnsi="Times New Roman" w:cs="Times New Roman"/>
+          <w:sz w:val="24"/>
+          <w:szCs w:val="24"/>
+          <w:lang w:val="en-GB"/>
+        </w:rPr>
+        <w:t xml:space="preserve">of motion </w:t>
+      </w:r>
+      <w:r>
+        <w:rPr>
+          <w:rFonts w:ascii="Times New Roman" w:hAnsi="Times New Roman" w:cs="Times New Roman"/>
+          <w:sz w:val="24"/>
+          <w:szCs w:val="24"/>
+          <w:lang w:val="en-GB"/>
+        </w:rPr>
+        <w:t xml:space="preserve">in terms of </w:t>
+      </w:r>
+      <w:r>
+        <w:rPr>
+          <w:rFonts w:ascii="Times New Roman" w:hAnsi="Times New Roman" w:cs="Times New Roman"/>
+          <w:sz w:val="24"/>
+          <w:szCs w:val="24"/>
+          <w:lang w:val="en-GB"/>
+        </w:rPr>
+        <w:t>how acceptable those characters are</w:t>
+      </w:r>
+      <w:r>
+        <w:rPr>
+          <w:rFonts w:ascii="Times New Roman" w:hAnsi="Times New Roman" w:cs="Times New Roman"/>
+          <w:sz w:val="24"/>
+          <w:szCs w:val="24"/>
+          <w:lang w:val="en-GB"/>
+        </w:rPr>
+        <w:t>.</w:t>
       </w:r>
     </w:p>
     <w:p>
@@ -1908,7 +2117,43 @@
           <w:szCs w:val="24"/>
           <w:lang w:val="en-GB"/>
         </w:rPr>
-        <w:t xml:space="preserve">Participants were randomly assigned to either the human likeness ratings condition or the acceptability rating condition. Presentation of the stimuli will also be randomly counterbalanced within each condition. </w:t>
+        <w:t xml:space="preserve">Participants </w:t>
+      </w:r>
+      <w:r>
+        <w:rPr>
+          <w:rFonts w:ascii="Times New Roman" w:hAnsi="Times New Roman" w:cs="Times New Roman"/>
+          <w:sz w:val="24"/>
+          <w:szCs w:val="24"/>
+          <w:lang w:val="en-GB"/>
+        </w:rPr>
+        <w:t xml:space="preserve">will be </w:t>
+      </w:r>
+      <w:r>
+        <w:rPr>
+          <w:rFonts w:ascii="Times New Roman" w:hAnsi="Times New Roman" w:cs="Times New Roman"/>
+          <w:sz w:val="24"/>
+          <w:szCs w:val="24"/>
+          <w:lang w:val="en-GB"/>
+        </w:rPr>
+        <w:t xml:space="preserve">randomly assigned to either the human likeness or the acceptability condition. Presentation of the stimuli will be randomly counterbalanced </w:t>
+      </w:r>
+      <w:r>
+        <w:rPr>
+          <w:rFonts w:ascii="Times New Roman" w:hAnsi="Times New Roman" w:cs="Times New Roman"/>
+          <w:sz w:val="24"/>
+          <w:szCs w:val="24"/>
+          <w:lang w:val="en-GB"/>
+        </w:rPr>
+        <w:t xml:space="preserve">in </w:t>
+      </w:r>
+      <w:r>
+        <w:rPr>
+          <w:rFonts w:ascii="Times New Roman" w:hAnsi="Times New Roman" w:cs="Times New Roman"/>
+          <w:sz w:val="24"/>
+          <w:szCs w:val="24"/>
+          <w:lang w:val="en-GB"/>
+        </w:rPr>
+        <w:t xml:space="preserve">each condition. </w:t>
       </w:r>
     </w:p>
     <w:p>
@@ -1981,17 +2226,15 @@
         </w:rPr>
         <w:t xml:space="preserve">In our </w:t>
       </w:r>
-      <w:proofErr w:type="gramStart"/>
-      <w:r>
-        <w:rPr>
-          <w:rFonts w:ascii="Times New Roman" w:hAnsi="Times New Roman" w:cs="Times New Roman"/>
-          <w:sz w:val="24"/>
-          <w:szCs w:val="24"/>
-          <w:lang w:val="en-GB"/>
-        </w:rPr>
-        <w:t>study</w:t>
-      </w:r>
-      <w:proofErr w:type="gramEnd"/>
+      <w:r>
+        <w:rPr>
+          <w:rFonts w:ascii="Times New Roman" w:hAnsi="Times New Roman" w:cs="Times New Roman"/>
+          <w:sz w:val="24"/>
+          <w:szCs w:val="24"/>
+          <w:lang w:val="en-GB"/>
+        </w:rPr>
+        <w:t>study,</w:t>
+      </w:r>
       <w:r>
         <w:rPr>
           <w:rFonts w:ascii="Times New Roman" w:hAnsi="Times New Roman" w:cs="Times New Roman"/>
@@ -2023,91 +2266,9 @@
           <w:szCs w:val="24"/>
           <w:lang w:val="en-GB"/>
         </w:rPr>
-        <w:t>Explanation of existing data:</w:t>
-      </w:r>
-    </w:p>
-    <w:p>
-      <w:pPr>
-        <w:ind w:left="708"/>
-        <w:jc w:val="both"/>
-        <w:rPr>
-          <w:rFonts w:ascii="Times New Roman" w:hAnsi="Times New Roman" w:cs="Times New Roman"/>
-          <w:sz w:val="24"/>
-          <w:szCs w:val="24"/>
-          <w:lang w:val="en-US"/>
-        </w:rPr>
-      </w:pPr>
-      <w:proofErr w:type="spellStart"/>
-      <w:r>
-        <w:rPr>
-          <w:rFonts w:ascii="Times New Roman" w:hAnsi="Times New Roman" w:cs="Times New Roman"/>
-          <w:sz w:val="24"/>
-          <w:szCs w:val="24"/>
-          <w:lang w:val="en-GB"/>
-        </w:rPr>
-        <w:t>Piwek</w:t>
-      </w:r>
-      <w:proofErr w:type="spellEnd"/>
-      <w:r>
-        <w:rPr>
-          <w:rFonts w:ascii="Times New Roman" w:hAnsi="Times New Roman" w:cs="Times New Roman"/>
-          <w:sz w:val="24"/>
-          <w:szCs w:val="24"/>
-          <w:lang w:val="en-GB"/>
-        </w:rPr>
-        <w:t xml:space="preserve"> et al. (2014) recruited </w:t>
-      </w:r>
-      <w:r>
-        <w:rPr>
-          <w:rFonts w:ascii="Times New Roman" w:hAnsi="Times New Roman" w:cs="Times New Roman"/>
-          <w:sz w:val="24"/>
-          <w:szCs w:val="24"/>
-          <w:lang w:val="en-US"/>
-        </w:rPr>
-        <w:t>forty students (M</w:t>
-      </w:r>
-      <w:r>
-        <w:rPr>
-          <w:rFonts w:ascii="Times New Roman" w:hAnsi="Times New Roman" w:cs="Times New Roman"/>
-          <w:i/>
-          <w:sz w:val="24"/>
-          <w:szCs w:val="24"/>
-          <w:lang w:val="en-US"/>
-        </w:rPr>
-        <w:t>age</w:t>
-      </w:r>
-      <w:r>
-        <w:rPr>
-          <w:rFonts w:ascii="Times New Roman" w:hAnsi="Times New Roman" w:cs="Times New Roman"/>
-          <w:sz w:val="24"/>
-          <w:szCs w:val="24"/>
-          <w:lang w:val="en-US"/>
-        </w:rPr>
-        <w:t xml:space="preserve"> = 25, </w:t>
-      </w:r>
-      <w:r>
-        <w:rPr>
-          <w:rFonts w:ascii="Times New Roman" w:hAnsi="Times New Roman" w:cs="Times New Roman"/>
-          <w:i/>
-          <w:sz w:val="24"/>
-          <w:szCs w:val="24"/>
-          <w:lang w:val="en-US"/>
-        </w:rPr>
-        <w:t>SD</w:t>
-      </w:r>
-      <w:r>
-        <w:rPr>
-          <w:rFonts w:ascii="Times New Roman" w:hAnsi="Times New Roman" w:cs="Times New Roman"/>
-          <w:sz w:val="24"/>
-          <w:szCs w:val="24"/>
-          <w:lang w:val="en-US"/>
-        </w:rPr>
-        <w:t xml:space="preserve"> = 4.7) from a Scottish university and paid them for their participation. They divided those participants into two different experimental groups: human likeness ratings and acceptability ratings.</w:t>
-      </w:r>
-    </w:p>
-    <w:p>
-      <w:pPr>
-        <w:jc w:val="both"/>
+        <w:t>Explanation of Existing D</w:t>
+      </w:r>
+      <w:r>
         <w:rPr>
           <w:rFonts w:ascii="Times New Roman" w:hAnsi="Times New Roman" w:cs="Times New Roman"/>
           <w:b/>
@@ -2116,8 +2277,134 @@
           <w:szCs w:val="24"/>
           <w:lang w:val="en-GB"/>
         </w:rPr>
-      </w:pPr>
-      <w:r>
+        <w:t>ata:</w:t>
+      </w:r>
+    </w:p>
+    <w:p>
+      <w:pPr>
+        <w:ind w:left="708"/>
+        <w:jc w:val="both"/>
+        <w:rPr>
+          <w:rFonts w:ascii="Times New Roman" w:hAnsi="Times New Roman" w:cs="Times New Roman"/>
+          <w:sz w:val="24"/>
+          <w:szCs w:val="24"/>
+          <w:lang w:val="en-US"/>
+        </w:rPr>
+      </w:pPr>
+      <w:r>
+        <w:rPr>
+          <w:rFonts w:ascii="Times New Roman" w:hAnsi="Times New Roman" w:cs="Times New Roman"/>
+          <w:sz w:val="24"/>
+          <w:szCs w:val="24"/>
+          <w:lang w:val="en-GB"/>
+        </w:rPr>
+        <w:t xml:space="preserve">Piwek et al. (2014) recruited </w:t>
+      </w:r>
+      <w:r>
+        <w:rPr>
+          <w:rFonts w:ascii="Times New Roman" w:hAnsi="Times New Roman" w:cs="Times New Roman"/>
+          <w:sz w:val="24"/>
+          <w:szCs w:val="24"/>
+          <w:lang w:val="en-US"/>
+        </w:rPr>
+        <w:t>forty students (M</w:t>
+      </w:r>
+      <w:r>
+        <w:rPr>
+          <w:rFonts w:ascii="Times New Roman" w:hAnsi="Times New Roman" w:cs="Times New Roman"/>
+          <w:i/>
+          <w:sz w:val="24"/>
+          <w:szCs w:val="24"/>
+          <w:lang w:val="en-US"/>
+        </w:rPr>
+        <w:t>age</w:t>
+      </w:r>
+      <w:r>
+        <w:rPr>
+          <w:rFonts w:ascii="Times New Roman" w:hAnsi="Times New Roman" w:cs="Times New Roman"/>
+          <w:sz w:val="24"/>
+          <w:szCs w:val="24"/>
+          <w:lang w:val="en-US"/>
+        </w:rPr>
+        <w:t xml:space="preserve"> = 25, </w:t>
+      </w:r>
+      <w:r>
+        <w:rPr>
+          <w:rFonts w:ascii="Times New Roman" w:hAnsi="Times New Roman" w:cs="Times New Roman"/>
+          <w:i/>
+          <w:sz w:val="24"/>
+          <w:szCs w:val="24"/>
+          <w:lang w:val="en-US"/>
+        </w:rPr>
+        <w:t>SD</w:t>
+      </w:r>
+      <w:r>
+        <w:rPr>
+          <w:rFonts w:ascii="Times New Roman" w:hAnsi="Times New Roman" w:cs="Times New Roman"/>
+          <w:sz w:val="24"/>
+          <w:szCs w:val="24"/>
+          <w:lang w:val="en-US"/>
+        </w:rPr>
+        <w:t xml:space="preserve"> = 4.7) from a Scottish university and paid them for their participation. They divided those participants into two </w:t>
+      </w:r>
+      <w:r>
+        <w:rPr>
+          <w:rFonts w:ascii="Times New Roman" w:hAnsi="Times New Roman" w:cs="Times New Roman"/>
+          <w:sz w:val="24"/>
+          <w:szCs w:val="24"/>
+          <w:lang w:val="en-US"/>
+        </w:rPr>
+        <w:t>experimental groups: human-</w:t>
+      </w:r>
+      <w:r>
+        <w:rPr>
+          <w:rFonts w:ascii="Times New Roman" w:hAnsi="Times New Roman" w:cs="Times New Roman"/>
+          <w:sz w:val="24"/>
+          <w:szCs w:val="24"/>
+          <w:lang w:val="en-US"/>
+        </w:rPr>
+        <w:t xml:space="preserve">likeness </w:t>
+      </w:r>
+      <w:r>
+        <w:rPr>
+          <w:rFonts w:ascii="Times New Roman" w:hAnsi="Times New Roman" w:cs="Times New Roman"/>
+          <w:sz w:val="24"/>
+          <w:szCs w:val="24"/>
+          <w:lang w:val="en-US"/>
+        </w:rPr>
+        <w:t>condition</w:t>
+      </w:r>
+      <w:r>
+        <w:rPr>
+          <w:rFonts w:ascii="Times New Roman" w:hAnsi="Times New Roman" w:cs="Times New Roman"/>
+          <w:sz w:val="24"/>
+          <w:szCs w:val="24"/>
+          <w:lang w:val="en-US"/>
+        </w:rPr>
+        <w:t xml:space="preserve"> and acceptability </w:t>
+      </w:r>
+      <w:r>
+        <w:rPr>
+          <w:rFonts w:ascii="Times New Roman" w:hAnsi="Times New Roman" w:cs="Times New Roman"/>
+          <w:sz w:val="24"/>
+          <w:szCs w:val="24"/>
+          <w:lang w:val="en-US"/>
+        </w:rPr>
+        <w:t>condition</w:t>
+      </w:r>
+      <w:r>
+        <w:rPr>
+          <w:rFonts w:ascii="Times New Roman" w:hAnsi="Times New Roman" w:cs="Times New Roman"/>
+          <w:sz w:val="24"/>
+          <w:szCs w:val="24"/>
+          <w:lang w:val="en-US"/>
+        </w:rPr>
+        <w:t>.</w:t>
+      </w:r>
+    </w:p>
+    <w:p>
+      <w:pPr>
+        <w:jc w:val="both"/>
         <w:rPr>
           <w:rFonts w:ascii="Times New Roman" w:hAnsi="Times New Roman" w:cs="Times New Roman"/>
           <w:b/>
@@ -2126,33 +2413,8 @@
           <w:szCs w:val="24"/>
           <w:lang w:val="en-GB"/>
         </w:rPr>
-        <w:t xml:space="preserve">Data collection procedure: </w:t>
-      </w:r>
-    </w:p>
-    <w:p>
-      <w:pPr>
-        <w:pStyle w:val="ListParagraph"/>
-        <w:jc w:val="both"/>
-        <w:rPr>
-          <w:rFonts w:ascii="Times New Roman" w:hAnsi="Times New Roman" w:cs="Times New Roman"/>
-          <w:sz w:val="24"/>
-          <w:szCs w:val="24"/>
-          <w:lang w:val="en-GB"/>
-        </w:rPr>
-      </w:pPr>
-      <w:r>
-        <w:rPr>
-          <w:rFonts w:ascii="Times New Roman" w:hAnsi="Times New Roman" w:cs="Times New Roman"/>
-          <w:sz w:val="24"/>
-          <w:szCs w:val="24"/>
-          <w:lang w:val="en-GB"/>
-        </w:rPr>
-        <w:t xml:space="preserve">Participants will be recruited through the online data collection platform Prolific and provided with a monetary reward for their efforts. </w:t>
-      </w:r>
-    </w:p>
-    <w:p>
-      <w:pPr>
-        <w:jc w:val="both"/>
+      </w:pPr>
+      <w:r>
         <w:rPr>
           <w:rFonts w:ascii="Times New Roman" w:hAnsi="Times New Roman" w:cs="Times New Roman"/>
           <w:b/>
@@ -2161,7 +2423,8 @@
           <w:szCs w:val="24"/>
           <w:lang w:val="en-GB"/>
         </w:rPr>
-      </w:pPr>
+        <w:t>Data Collection P</w:t>
+      </w:r>
       <w:r>
         <w:rPr>
           <w:rFonts w:ascii="Times New Roman" w:hAnsi="Times New Roman" w:cs="Times New Roman"/>
@@ -2171,7 +2434,153 @@
           <w:szCs w:val="24"/>
           <w:lang w:val="en-GB"/>
         </w:rPr>
-        <w:t>Sample size:</w:t>
+        <w:t xml:space="preserve">rocedure: </w:t>
+      </w:r>
+    </w:p>
+    <w:p>
+      <w:pPr>
+        <w:pStyle w:val="ListParagraph"/>
+        <w:jc w:val="both"/>
+        <w:rPr>
+          <w:rFonts w:ascii="Times New Roman" w:hAnsi="Times New Roman" w:cs="Times New Roman"/>
+          <w:sz w:val="24"/>
+          <w:szCs w:val="24"/>
+          <w:lang w:val="en-GB"/>
+        </w:rPr>
+      </w:pPr>
+      <w:r>
+        <w:rPr>
+          <w:rFonts w:ascii="Times New Roman" w:hAnsi="Times New Roman" w:cs="Times New Roman"/>
+          <w:sz w:val="24"/>
+          <w:szCs w:val="24"/>
+          <w:lang w:val="en-GB"/>
+        </w:rPr>
+        <w:t xml:space="preserve">Participants will be recruited through </w:t>
+      </w:r>
+      <w:r>
+        <w:rPr>
+          <w:rFonts w:ascii="Times New Roman" w:hAnsi="Times New Roman" w:cs="Times New Roman"/>
+          <w:sz w:val="24"/>
+          <w:szCs w:val="24"/>
+          <w:lang w:val="en-GB"/>
+        </w:rPr>
+        <w:t xml:space="preserve">an </w:t>
+      </w:r>
+      <w:r>
+        <w:rPr>
+          <w:rFonts w:ascii="Times New Roman" w:hAnsi="Times New Roman" w:cs="Times New Roman"/>
+          <w:sz w:val="24"/>
+          <w:szCs w:val="24"/>
+          <w:lang w:val="en-GB"/>
+        </w:rPr>
+        <w:t xml:space="preserve">online data collection platform </w:t>
+      </w:r>
+      <w:r>
+        <w:rPr>
+          <w:rFonts w:ascii="Times New Roman" w:hAnsi="Times New Roman" w:cs="Times New Roman"/>
+          <w:sz w:val="24"/>
+          <w:szCs w:val="24"/>
+          <w:lang w:val="en-GB"/>
+        </w:rPr>
+        <w:t>(</w:t>
+      </w:r>
+      <w:r>
+        <w:rPr>
+          <w:rFonts w:ascii="Times New Roman" w:hAnsi="Times New Roman" w:cs="Times New Roman"/>
+          <w:sz w:val="24"/>
+          <w:szCs w:val="24"/>
+          <w:lang w:val="en-GB"/>
+        </w:rPr>
+        <w:t>Prolific</w:t>
+      </w:r>
+      <w:r>
+        <w:rPr>
+          <w:rFonts w:ascii="Times New Roman" w:hAnsi="Times New Roman" w:cs="Times New Roman"/>
+          <w:sz w:val="24"/>
+          <w:szCs w:val="24"/>
+          <w:lang w:val="en-GB"/>
+        </w:rPr>
+        <w:t>)</w:t>
+      </w:r>
+      <w:r>
+        <w:rPr>
+          <w:rFonts w:ascii="Times New Roman" w:hAnsi="Times New Roman" w:cs="Times New Roman"/>
+          <w:sz w:val="24"/>
+          <w:szCs w:val="24"/>
+          <w:lang w:val="en-GB"/>
+        </w:rPr>
+        <w:t xml:space="preserve"> and provided with a monetary reward for their efforts</w:t>
+      </w:r>
+      <w:r>
+        <w:rPr>
+          <w:rFonts w:ascii="Times New Roman" w:hAnsi="Times New Roman" w:cs="Times New Roman"/>
+          <w:sz w:val="24"/>
+          <w:szCs w:val="24"/>
+          <w:lang w:val="en-GB"/>
+        </w:rPr>
+        <w:t xml:space="preserve"> (at a rate of </w:t>
+      </w:r>
+      <w:r>
+        <w:rPr>
+          <w:rFonts w:ascii="Times New Roman" w:hAnsi="Times New Roman" w:cs="Times New Roman"/>
+          <w:sz w:val="24"/>
+          <w:szCs w:val="24"/>
+          <w:lang w:val="en-GB"/>
+        </w:rPr>
+        <w:t>£</w:t>
+      </w:r>
+      <w:r>
+        <w:rPr>
+          <w:rFonts w:ascii="Times New Roman" w:hAnsi="Times New Roman" w:cs="Times New Roman"/>
+          <w:sz w:val="24"/>
+          <w:szCs w:val="24"/>
+          <w:lang w:val="en-GB"/>
+        </w:rPr>
+        <w:t>6 per hour)</w:t>
+      </w:r>
+      <w:r>
+        <w:rPr>
+          <w:rFonts w:ascii="Times New Roman" w:hAnsi="Times New Roman" w:cs="Times New Roman"/>
+          <w:sz w:val="24"/>
+          <w:szCs w:val="24"/>
+          <w:lang w:val="en-GB"/>
+        </w:rPr>
+        <w:t xml:space="preserve">. </w:t>
+      </w:r>
+    </w:p>
+    <w:p>
+      <w:pPr>
+        <w:jc w:val="both"/>
+        <w:rPr>
+          <w:rFonts w:ascii="Times New Roman" w:hAnsi="Times New Roman" w:cs="Times New Roman"/>
+          <w:b/>
+          <w:bCs/>
+          <w:sz w:val="24"/>
+          <w:szCs w:val="24"/>
+          <w:lang w:val="en-GB"/>
+        </w:rPr>
+      </w:pPr>
+      <w:r>
+        <w:rPr>
+          <w:rFonts w:ascii="Times New Roman" w:hAnsi="Times New Roman" w:cs="Times New Roman"/>
+          <w:b/>
+          <w:bCs/>
+          <w:sz w:val="24"/>
+          <w:szCs w:val="24"/>
+          <w:lang w:val="en-GB"/>
+        </w:rPr>
+        <w:t>Sample S</w:t>
+      </w:r>
+      <w:r>
+        <w:rPr>
+          <w:rFonts w:ascii="Times New Roman" w:hAnsi="Times New Roman" w:cs="Times New Roman"/>
+          <w:b/>
+          <w:bCs/>
+          <w:sz w:val="24"/>
+          <w:szCs w:val="24"/>
+          <w:lang w:val="en-GB"/>
+        </w:rPr>
+        <w:t>ize:</w:t>
       </w:r>
     </w:p>
     <w:p>
@@ -2192,27 +2601,7 @@
           <w:szCs w:val="24"/>
           <w:lang w:val="en-GB"/>
         </w:rPr>
-        <w:t xml:space="preserve">We are interested in observing a large effect size regarding the interaction effect as found in </w:t>
-      </w:r>
-      <w:proofErr w:type="spellStart"/>
-      <w:r>
-        <w:rPr>
-          <w:rFonts w:ascii="Times New Roman" w:hAnsi="Times New Roman" w:cs="Times New Roman"/>
-          <w:sz w:val="24"/>
-          <w:szCs w:val="24"/>
-          <w:lang w:val="en-GB"/>
-        </w:rPr>
-        <w:t>Piwek</w:t>
-      </w:r>
-      <w:proofErr w:type="spellEnd"/>
-      <w:r>
-        <w:rPr>
-          <w:rFonts w:ascii="Times New Roman" w:hAnsi="Times New Roman" w:cs="Times New Roman"/>
-          <w:sz w:val="24"/>
-          <w:szCs w:val="24"/>
-          <w:lang w:val="en-GB"/>
-        </w:rPr>
-        <w:t xml:space="preserve"> et al. (2014) (</w:t>
+        <w:t>We are interested in observing a large effect size regarding the interaction effect as found in Piwek et al. (2014) (</w:t>
       </w:r>
       <w:r>
         <w:rPr>
@@ -2347,7 +2736,34 @@
           <w:szCs w:val="24"/>
           <w:lang w:val="en-GB"/>
         </w:rPr>
-        <w:t xml:space="preserve">Given a 90% power and an error probability of 5%, the sample size requires </w:t>
+        <w:t xml:space="preserve">Given a 90% power, </w:t>
+      </w:r>
+      <w:r>
+        <w:rPr>
+          <w:rFonts w:ascii="Times New Roman" w:hAnsi="Times New Roman" w:cs="Times New Roman"/>
+          <w:sz w:val="24"/>
+          <w:szCs w:val="24"/>
+          <w:lang w:val="en-GB"/>
+        </w:rPr>
+        <w:t xml:space="preserve">an error probability of 5%, </w:t>
+      </w:r>
+      <w:r>
+        <w:rPr>
+          <w:rFonts w:ascii="Times New Roman" w:hAnsi="Times New Roman" w:cs="Times New Roman"/>
+          <w:sz w:val="24"/>
+          <w:szCs w:val="24"/>
+          <w:lang w:val="en-GB"/>
+        </w:rPr>
+        <w:t xml:space="preserve">and the original design, </w:t>
+      </w:r>
+      <w:r>
+        <w:rPr>
+          <w:rFonts w:ascii="Times New Roman" w:hAnsi="Times New Roman" w:cs="Times New Roman"/>
+          <w:sz w:val="24"/>
+          <w:szCs w:val="24"/>
+          <w:lang w:val="en-GB"/>
+        </w:rPr>
+        <w:t xml:space="preserve">the sample size requires </w:t>
       </w:r>
       <w:r>
         <w:rPr>
@@ -2366,6 +2782,509 @@
           <w:lang w:val="en-GB"/>
         </w:rPr>
         <w:t xml:space="preserve">participants. </w:t>
+      </w:r>
+    </w:p>
+    <w:p>
+      <w:pPr>
+        <w:jc w:val="both"/>
+        <w:rPr>
+          <w:rFonts w:ascii="Times New Roman" w:hAnsi="Times New Roman" w:cs="Times New Roman"/>
+          <w:b/>
+          <w:sz w:val="24"/>
+          <w:szCs w:val="24"/>
+          <w:lang w:val="en-GB"/>
+        </w:rPr>
+      </w:pPr>
+      <w:r>
+        <w:rPr>
+          <w:rFonts w:ascii="Times New Roman" w:hAnsi="Times New Roman" w:cs="Times New Roman"/>
+          <w:b/>
+          <w:sz w:val="24"/>
+          <w:szCs w:val="24"/>
+          <w:lang w:val="en-GB"/>
+        </w:rPr>
+        <w:t>Deviations from Original Study</w:t>
+      </w:r>
+    </w:p>
+    <w:p>
+      <w:pPr>
+        <w:ind w:left="708"/>
+        <w:jc w:val="both"/>
+        <w:rPr>
+          <w:rFonts w:ascii="Times New Roman" w:hAnsi="Times New Roman" w:cs="Times New Roman"/>
+          <w:sz w:val="24"/>
+          <w:szCs w:val="24"/>
+          <w:lang w:val="en-GB"/>
+        </w:rPr>
+      </w:pPr>
+      <w:r>
+        <w:rPr>
+          <w:rFonts w:ascii="Times New Roman" w:hAnsi="Times New Roman" w:cs="Times New Roman"/>
+          <w:sz w:val="24"/>
+          <w:szCs w:val="24"/>
+          <w:lang w:val="en-GB"/>
+        </w:rPr>
+        <w:t xml:space="preserve">In the human likeness condition of </w:t>
+      </w:r>
+      <w:r>
+        <w:rPr>
+          <w:rFonts w:ascii="Times New Roman" w:hAnsi="Times New Roman" w:cs="Times New Roman"/>
+          <w:sz w:val="24"/>
+          <w:szCs w:val="24"/>
+          <w:lang w:val="en-GB"/>
+        </w:rPr>
+        <w:t xml:space="preserve">Piwek et al. (2014) each participant completed </w:t>
+      </w:r>
+      <w:r>
+        <w:rPr>
+          <w:rFonts w:ascii="Times New Roman" w:hAnsi="Times New Roman" w:cs="Times New Roman"/>
+          <w:sz w:val="24"/>
+          <w:szCs w:val="24"/>
+          <w:lang w:val="en-GB"/>
+        </w:rPr>
+        <w:t>7 trials (one for each static character) and provided human likeness and acceptability ratings for each.</w:t>
+      </w:r>
+    </w:p>
+    <w:p>
+      <w:pPr>
+        <w:ind w:left="708"/>
+        <w:jc w:val="both"/>
+        <w:rPr>
+          <w:rFonts w:ascii="Times New Roman" w:hAnsi="Times New Roman" w:cs="Times New Roman"/>
+          <w:sz w:val="24"/>
+          <w:szCs w:val="24"/>
+          <w:lang w:val="en-GB"/>
+        </w:rPr>
+      </w:pPr>
+      <w:r>
+        <w:rPr>
+          <w:rFonts w:ascii="Times New Roman" w:hAnsi="Times New Roman" w:cs="Times New Roman"/>
+          <w:sz w:val="24"/>
+          <w:szCs w:val="24"/>
+          <w:lang w:val="en-GB"/>
+        </w:rPr>
+        <w:t>I</w:t>
+      </w:r>
+      <w:r>
+        <w:rPr>
+          <w:rFonts w:ascii="Times New Roman" w:hAnsi="Times New Roman" w:cs="Times New Roman"/>
+          <w:sz w:val="24"/>
+          <w:szCs w:val="24"/>
+          <w:lang w:val="en-GB"/>
+        </w:rPr>
+        <w:t xml:space="preserve">n the acceptability condition of Piwek et al. </w:t>
+      </w:r>
+      <w:r>
+        <w:rPr>
+          <w:rFonts w:ascii="Times New Roman" w:hAnsi="Times New Roman" w:cs="Times New Roman"/>
+          <w:sz w:val="24"/>
+          <w:szCs w:val="24"/>
+          <w:lang w:val="en-GB"/>
+        </w:rPr>
+        <w:t xml:space="preserve">(2014) </w:t>
+      </w:r>
+      <w:r>
+        <w:rPr>
+          <w:rFonts w:ascii="Times New Roman" w:hAnsi="Times New Roman" w:cs="Times New Roman"/>
+          <w:sz w:val="24"/>
+          <w:szCs w:val="24"/>
+          <w:lang w:val="en-GB"/>
+        </w:rPr>
+        <w:t xml:space="preserve">each participant </w:t>
+      </w:r>
+      <w:r>
+        <w:rPr>
+          <w:rFonts w:ascii="Times New Roman" w:hAnsi="Times New Roman" w:cs="Times New Roman"/>
+          <w:sz w:val="24"/>
+          <w:szCs w:val="24"/>
+          <w:lang w:val="en-GB"/>
+        </w:rPr>
+        <w:t xml:space="preserve">completed </w:t>
+      </w:r>
+      <w:r>
+        <w:rPr>
+          <w:rFonts w:ascii="Times New Roman" w:hAnsi="Times New Roman" w:cs="Times New Roman"/>
+          <w:sz w:val="24"/>
+          <w:szCs w:val="24"/>
+          <w:lang w:val="en-GB"/>
+        </w:rPr>
+        <w:t>651</w:t>
+      </w:r>
+      <w:r>
+        <w:rPr>
+          <w:rFonts w:ascii="Times New Roman" w:hAnsi="Times New Roman" w:cs="Times New Roman"/>
+          <w:sz w:val="24"/>
+          <w:szCs w:val="24"/>
+          <w:lang w:val="en-GB"/>
+        </w:rPr>
+        <w:t xml:space="preserve"> trials (</w:t>
+      </w:r>
+      <w:r>
+        <w:rPr>
+          <w:rFonts w:ascii="Times New Roman" w:hAnsi="Times New Roman" w:cs="Times New Roman"/>
+          <w:sz w:val="24"/>
+          <w:szCs w:val="24"/>
+          <w:lang w:val="en-GB"/>
+        </w:rPr>
+        <w:t xml:space="preserve">i.e., </w:t>
+      </w:r>
+      <w:r>
+        <w:rPr>
+          <w:rFonts w:ascii="Times New Roman" w:hAnsi="Times New Roman" w:cs="Times New Roman"/>
+          <w:sz w:val="24"/>
+          <w:szCs w:val="24"/>
+          <w:lang w:val="en-GB"/>
+        </w:rPr>
+        <w:t>630 moving character trials [</w:t>
+      </w:r>
+      <w:r>
+        <w:rPr>
+          <w:rFonts w:ascii="Times New Roman" w:hAnsi="Times New Roman" w:cs="Times New Roman"/>
+          <w:sz w:val="24"/>
+          <w:szCs w:val="24"/>
+          <w:lang w:val="en-GB"/>
+        </w:rPr>
+        <w:t>7 characters * 5 levels of movement * 6 variations of each level of movement = 210 trials * 3 repeti</w:t>
+      </w:r>
+      <w:r>
+        <w:rPr>
+          <w:rFonts w:ascii="Times New Roman" w:hAnsi="Times New Roman" w:cs="Times New Roman"/>
+          <w:sz w:val="24"/>
+          <w:szCs w:val="24"/>
+          <w:lang w:val="en-GB"/>
+        </w:rPr>
+        <w:t>tions] and 21 static character trials [</w:t>
+      </w:r>
+      <w:r>
+        <w:rPr>
+          <w:rFonts w:ascii="Times New Roman" w:hAnsi="Times New Roman" w:cs="Times New Roman"/>
+          <w:sz w:val="24"/>
+          <w:szCs w:val="24"/>
+          <w:lang w:val="en-GB"/>
+        </w:rPr>
+        <w:t xml:space="preserve">7 </w:t>
+      </w:r>
+      <w:r>
+        <w:rPr>
+          <w:rFonts w:ascii="Times New Roman" w:hAnsi="Times New Roman" w:cs="Times New Roman"/>
+          <w:sz w:val="24"/>
+          <w:szCs w:val="24"/>
+          <w:lang w:val="en-GB"/>
+        </w:rPr>
+        <w:t>characters * 3 repetitions]</w:t>
+      </w:r>
+      <w:r>
+        <w:rPr>
+          <w:rFonts w:ascii="Times New Roman" w:hAnsi="Times New Roman" w:cs="Times New Roman"/>
+          <w:sz w:val="24"/>
+          <w:szCs w:val="24"/>
+          <w:lang w:val="en-GB"/>
+        </w:rPr>
+        <w:t xml:space="preserve">). </w:t>
+      </w:r>
+    </w:p>
+    <w:p>
+      <w:pPr>
+        <w:ind w:left="708"/>
+        <w:jc w:val="both"/>
+        <w:rPr>
+          <w:rFonts w:ascii="Times New Roman" w:hAnsi="Times New Roman" w:cs="Times New Roman"/>
+          <w:sz w:val="24"/>
+          <w:szCs w:val="24"/>
+          <w:lang w:val="en-GB"/>
+        </w:rPr>
+      </w:pPr>
+      <w:r>
+        <w:rPr>
+          <w:rFonts w:ascii="Times New Roman" w:hAnsi="Times New Roman" w:cs="Times New Roman"/>
+          <w:sz w:val="24"/>
+          <w:szCs w:val="24"/>
+          <w:lang w:val="en-GB"/>
+        </w:rPr>
+        <w:t xml:space="preserve">Based on </w:t>
+      </w:r>
+      <w:r>
+        <w:rPr>
+          <w:rFonts w:ascii="Times New Roman" w:hAnsi="Times New Roman" w:cs="Times New Roman"/>
+          <w:sz w:val="24"/>
+          <w:szCs w:val="24"/>
+          <w:lang w:val="en-GB"/>
+        </w:rPr>
+        <w:t xml:space="preserve">our </w:t>
+      </w:r>
+      <w:r>
+        <w:rPr>
+          <w:rFonts w:ascii="Times New Roman" w:hAnsi="Times New Roman" w:cs="Times New Roman"/>
+          <w:sz w:val="24"/>
+          <w:szCs w:val="24"/>
+          <w:lang w:val="en-GB"/>
+        </w:rPr>
+        <w:t xml:space="preserve">previous experience with the Prolific recruitment platform, we </w:t>
+      </w:r>
+      <w:r>
+        <w:rPr>
+          <w:rFonts w:ascii="Times New Roman" w:hAnsi="Times New Roman" w:cs="Times New Roman"/>
+          <w:sz w:val="24"/>
+          <w:szCs w:val="24"/>
+          <w:lang w:val="en-GB"/>
+        </w:rPr>
+        <w:t xml:space="preserve">determined that this number of trials would likely elicit </w:t>
+      </w:r>
+      <w:r>
+        <w:rPr>
+          <w:rFonts w:ascii="Times New Roman" w:hAnsi="Times New Roman" w:cs="Times New Roman"/>
+          <w:sz w:val="24"/>
+          <w:szCs w:val="24"/>
+          <w:lang w:val="en-GB"/>
+        </w:rPr>
+        <w:t xml:space="preserve">excessive </w:t>
+      </w:r>
+      <w:r>
+        <w:rPr>
+          <w:rFonts w:ascii="Times New Roman" w:hAnsi="Times New Roman" w:cs="Times New Roman"/>
+          <w:sz w:val="24"/>
+          <w:szCs w:val="24"/>
+          <w:lang w:val="en-GB"/>
+        </w:rPr>
+        <w:t xml:space="preserve">levels of attrition. We therefore deviated from the original study by having each participant complete </w:t>
+      </w:r>
+      <w:r>
+        <w:rPr>
+          <w:rFonts w:ascii="Times New Roman" w:hAnsi="Times New Roman" w:cs="Times New Roman"/>
+          <w:sz w:val="24"/>
+          <w:szCs w:val="24"/>
+          <w:lang w:val="en-GB"/>
+        </w:rPr>
+        <w:t xml:space="preserve">231 </w:t>
+      </w:r>
+      <w:r>
+        <w:rPr>
+          <w:rFonts w:ascii="Times New Roman" w:hAnsi="Times New Roman" w:cs="Times New Roman"/>
+          <w:sz w:val="24"/>
+          <w:szCs w:val="24"/>
+          <w:lang w:val="en-GB"/>
+        </w:rPr>
+        <w:t xml:space="preserve">moving character </w:t>
+      </w:r>
+      <w:r>
+        <w:rPr>
+          <w:rFonts w:ascii="Times New Roman" w:hAnsi="Times New Roman" w:cs="Times New Roman"/>
+          <w:sz w:val="24"/>
+          <w:szCs w:val="24"/>
+          <w:lang w:val="en-GB"/>
+        </w:rPr>
+        <w:t xml:space="preserve">trials (i.e., </w:t>
+      </w:r>
+      <w:r>
+        <w:rPr>
+          <w:rFonts w:ascii="Times New Roman" w:hAnsi="Times New Roman" w:cs="Times New Roman"/>
+          <w:sz w:val="24"/>
+          <w:szCs w:val="24"/>
+          <w:lang w:val="en-GB"/>
+        </w:rPr>
+        <w:t>7 characters * 5 levels of movement * 6 variations of each level of movement</w:t>
+      </w:r>
+      <w:r>
+        <w:rPr>
+          <w:rFonts w:ascii="Times New Roman" w:hAnsi="Times New Roman" w:cs="Times New Roman"/>
+          <w:sz w:val="24"/>
+          <w:szCs w:val="24"/>
+          <w:lang w:val="en-GB"/>
+        </w:rPr>
+        <w:t>)</w:t>
+      </w:r>
+      <w:r>
+        <w:rPr>
+          <w:rFonts w:ascii="Times New Roman" w:hAnsi="Times New Roman" w:cs="Times New Roman"/>
+          <w:sz w:val="24"/>
+          <w:szCs w:val="24"/>
+          <w:lang w:val="en-GB"/>
+        </w:rPr>
+        <w:t xml:space="preserve"> </w:t>
+      </w:r>
+      <w:r>
+        <w:rPr>
+          <w:rFonts w:ascii="Times New Roman" w:hAnsi="Times New Roman" w:cs="Times New Roman"/>
+          <w:sz w:val="24"/>
+          <w:szCs w:val="24"/>
+          <w:lang w:val="en-GB"/>
+        </w:rPr>
+        <w:t xml:space="preserve">+ </w:t>
+      </w:r>
+      <w:r>
+        <w:rPr>
+          <w:rFonts w:ascii="Times New Roman" w:hAnsi="Times New Roman" w:cs="Times New Roman"/>
+          <w:sz w:val="24"/>
+          <w:szCs w:val="24"/>
+          <w:lang w:val="en-GB"/>
+        </w:rPr>
+        <w:t xml:space="preserve">21 static character trials </w:t>
+      </w:r>
+      <w:r>
+        <w:rPr>
+          <w:rFonts w:ascii="Times New Roman" w:hAnsi="Times New Roman" w:cs="Times New Roman"/>
+          <w:sz w:val="24"/>
+          <w:szCs w:val="24"/>
+          <w:lang w:val="en-GB"/>
+        </w:rPr>
+        <w:t>(7 static displays * 3 repetitions</w:t>
+      </w:r>
+      <w:r>
+        <w:rPr>
+          <w:rFonts w:ascii="Times New Roman" w:hAnsi="Times New Roman" w:cs="Times New Roman"/>
+          <w:sz w:val="24"/>
+          <w:szCs w:val="24"/>
+          <w:lang w:val="en-GB"/>
+        </w:rPr>
+        <w:t>).</w:t>
+      </w:r>
+    </w:p>
+    <w:p>
+      <w:pPr>
+        <w:ind w:left="708"/>
+        <w:jc w:val="both"/>
+        <w:rPr>
+          <w:rFonts w:ascii="Times New Roman" w:hAnsi="Times New Roman" w:cs="Times New Roman"/>
+          <w:sz w:val="24"/>
+          <w:szCs w:val="24"/>
+          <w:lang w:val="en-GB"/>
+        </w:rPr>
+      </w:pPr>
+      <w:r>
+        <w:rPr>
+          <w:rFonts w:ascii="Times New Roman" w:hAnsi="Times New Roman" w:cs="Times New Roman"/>
+          <w:sz w:val="24"/>
+          <w:szCs w:val="24"/>
+          <w:lang w:val="en-GB"/>
+        </w:rPr>
+        <w:t xml:space="preserve">To compensate for the </w:t>
+      </w:r>
+      <w:r>
+        <w:rPr>
+          <w:rFonts w:ascii="Times New Roman" w:hAnsi="Times New Roman" w:cs="Times New Roman"/>
+          <w:sz w:val="24"/>
+          <w:szCs w:val="24"/>
+          <w:lang w:val="en-GB"/>
+        </w:rPr>
+        <w:t xml:space="preserve">reduced </w:t>
+      </w:r>
+      <w:r>
+        <w:rPr>
+          <w:rFonts w:ascii="Times New Roman" w:hAnsi="Times New Roman" w:cs="Times New Roman"/>
+          <w:sz w:val="24"/>
+          <w:szCs w:val="24"/>
+          <w:lang w:val="en-GB"/>
+        </w:rPr>
+        <w:t xml:space="preserve">number of trials we </w:t>
+      </w:r>
+      <w:r>
+        <w:rPr>
+          <w:rFonts w:ascii="Times New Roman" w:hAnsi="Times New Roman" w:cs="Times New Roman"/>
+          <w:sz w:val="24"/>
+          <w:szCs w:val="24"/>
+          <w:lang w:val="en-GB"/>
+        </w:rPr>
+        <w:t xml:space="preserve">increased </w:t>
+      </w:r>
+      <w:r>
+        <w:rPr>
+          <w:rFonts w:ascii="Times New Roman" w:hAnsi="Times New Roman" w:cs="Times New Roman"/>
+          <w:sz w:val="24"/>
+          <w:szCs w:val="24"/>
+          <w:lang w:val="en-GB"/>
+        </w:rPr>
+        <w:t>the sample size (</w:t>
+      </w:r>
+      <w:r>
+        <w:rPr>
+          <w:rFonts w:ascii="Times New Roman" w:hAnsi="Times New Roman" w:cs="Times New Roman"/>
+          <w:i/>
+          <w:sz w:val="24"/>
+          <w:szCs w:val="24"/>
+          <w:lang w:val="en-GB"/>
+        </w:rPr>
+        <w:t>n</w:t>
+      </w:r>
+      <w:r>
+        <w:rPr>
+          <w:rFonts w:ascii="Times New Roman" w:hAnsi="Times New Roman" w:cs="Times New Roman"/>
+          <w:sz w:val="24"/>
+          <w:szCs w:val="24"/>
+          <w:lang w:val="en-GB"/>
+        </w:rPr>
+        <w:t xml:space="preserve"> = </w:t>
+      </w:r>
+      <w:r>
+        <w:rPr>
+          <w:rFonts w:ascii="Times New Roman" w:hAnsi="Times New Roman" w:cs="Times New Roman"/>
+          <w:sz w:val="24"/>
+          <w:szCs w:val="24"/>
+          <w:lang w:val="en-GB"/>
+        </w:rPr>
+        <w:t xml:space="preserve">40 in the original study to </w:t>
+      </w:r>
+      <w:r>
+        <w:rPr>
+          <w:rFonts w:ascii="Times New Roman" w:hAnsi="Times New Roman" w:cs="Times New Roman"/>
+          <w:i/>
+          <w:sz w:val="24"/>
+          <w:szCs w:val="24"/>
+          <w:lang w:val="en-GB"/>
+        </w:rPr>
+        <w:t>n</w:t>
+      </w:r>
+      <w:r>
+        <w:rPr>
+          <w:rFonts w:ascii="Times New Roman" w:hAnsi="Times New Roman" w:cs="Times New Roman"/>
+          <w:sz w:val="24"/>
+          <w:szCs w:val="24"/>
+          <w:lang w:val="en-GB"/>
+        </w:rPr>
+        <w:t xml:space="preserve"> = </w:t>
+      </w:r>
+      <w:r>
+        <w:rPr>
+          <w:rFonts w:ascii="Times New Roman" w:hAnsi="Times New Roman" w:cs="Times New Roman"/>
+          <w:sz w:val="24"/>
+          <w:szCs w:val="24"/>
+          <w:lang w:val="en-GB"/>
+        </w:rPr>
+        <w:t>442</w:t>
+      </w:r>
+      <w:r>
+        <w:rPr>
+          <w:rFonts w:ascii="Times New Roman" w:hAnsi="Times New Roman" w:cs="Times New Roman"/>
+          <w:sz w:val="24"/>
+          <w:szCs w:val="24"/>
+          <w:lang w:val="en-GB"/>
+        </w:rPr>
+        <w:t xml:space="preserve"> in this replication </w:t>
+      </w:r>
+      <w:commentRangeStart w:id="0"/>
+      <w:r>
+        <w:rPr>
+          <w:rFonts w:ascii="Times New Roman" w:hAnsi="Times New Roman" w:cs="Times New Roman"/>
+          <w:sz w:val="24"/>
+          <w:szCs w:val="24"/>
+          <w:lang w:val="en-GB"/>
+        </w:rPr>
+        <w:t>study</w:t>
+      </w:r>
+      <w:commentRangeEnd w:id="0"/>
+      <w:r>
+        <w:rPr>
+          <w:rStyle w:val="CommentReference"/>
+        </w:rPr>
+        <w:commentReference w:id="0"/>
+      </w:r>
+      <w:r>
+        <w:rPr>
+          <w:rFonts w:ascii="Times New Roman" w:hAnsi="Times New Roman" w:cs="Times New Roman"/>
+          <w:sz w:val="24"/>
+          <w:szCs w:val="24"/>
+          <w:lang w:val="en-GB"/>
+        </w:rPr>
+        <w:t>).</w:t>
       </w:r>
     </w:p>
     <w:p>
@@ -2389,7 +3308,18 @@
           <w:szCs w:val="24"/>
           <w:lang w:val="en-GB"/>
         </w:rPr>
-        <w:t>Stopping rule:</w:t>
+        <w:t>Stopping R</w:t>
+      </w:r>
+      <w:r>
+        <w:rPr>
+          <w:rFonts w:ascii="Times New Roman" w:hAnsi="Times New Roman" w:cs="Times New Roman"/>
+          <w:b/>
+          <w:bCs/>
+          <w:sz w:val="24"/>
+          <w:szCs w:val="24"/>
+          <w:lang w:val="en-GB"/>
+        </w:rPr>
+        <w:t>ule:</w:t>
       </w:r>
     </w:p>
     <w:p>
@@ -2410,20 +3340,71 @@
           <w:szCs w:val="24"/>
           <w:lang w:val="en-GB"/>
         </w:rPr>
-        <w:t>Data collection will continue until we obtain complete and analysable data for 147 participants. In a first step, we will begin by collecting 177 participants (the required sample size plus an additional 30 participants to allow for attrition, incomplete, or unanalysable data). If at this point the required sample size is not met, then data collection will continue in batches of 10 participants until the required sample size is met.</w:t>
-      </w:r>
-    </w:p>
-    <w:p>
-      <w:pPr>
-        <w:ind w:left="708"/>
-        <w:jc w:val="both"/>
-        <w:rPr>
-          <w:rFonts w:ascii="Times New Roman" w:hAnsi="Times New Roman" w:cs="Times New Roman"/>
-          <w:sz w:val="24"/>
-          <w:szCs w:val="24"/>
-          <w:lang w:val="en-GB"/>
-        </w:rPr>
-      </w:pPr>
+        <w:t xml:space="preserve">Data collection will continue until we obtain complete and analysable data for </w:t>
+      </w:r>
+      <w:r>
+        <w:rPr>
+          <w:rFonts w:ascii="Times New Roman" w:hAnsi="Times New Roman" w:cs="Times New Roman"/>
+          <w:sz w:val="24"/>
+          <w:szCs w:val="24"/>
+          <w:lang w:val="en-GB"/>
+        </w:rPr>
+        <w:t>44</w:t>
+      </w:r>
+      <w:r>
+        <w:rPr>
+          <w:rFonts w:ascii="Times New Roman" w:hAnsi="Times New Roman" w:cs="Times New Roman"/>
+          <w:sz w:val="24"/>
+          <w:szCs w:val="24"/>
+          <w:lang w:val="en-GB"/>
+        </w:rPr>
+        <w:t xml:space="preserve">2 </w:t>
+      </w:r>
+      <w:r>
+        <w:rPr>
+          <w:rFonts w:ascii="Times New Roman" w:hAnsi="Times New Roman" w:cs="Times New Roman"/>
+          <w:sz w:val="24"/>
+          <w:szCs w:val="24"/>
+          <w:lang w:val="en-GB"/>
+        </w:rPr>
+        <w:t xml:space="preserve">participants. In a first step, we will begin by collecting </w:t>
+      </w:r>
+      <w:r>
+        <w:rPr>
+          <w:rFonts w:ascii="Times New Roman" w:hAnsi="Times New Roman" w:cs="Times New Roman"/>
+          <w:sz w:val="24"/>
+          <w:szCs w:val="24"/>
+          <w:lang w:val="en-GB"/>
+        </w:rPr>
+        <w:t>47</w:t>
+      </w:r>
+      <w:r>
+        <w:rPr>
+          <w:rFonts w:ascii="Times New Roman" w:hAnsi="Times New Roman" w:cs="Times New Roman"/>
+          <w:sz w:val="24"/>
+          <w:szCs w:val="24"/>
+          <w:lang w:val="en-GB"/>
+        </w:rPr>
+        <w:t>2</w:t>
+      </w:r>
+      <w:r>
+        <w:rPr>
+          <w:rFonts w:ascii="Times New Roman" w:hAnsi="Times New Roman" w:cs="Times New Roman"/>
+          <w:sz w:val="24"/>
+          <w:szCs w:val="24"/>
+          <w:lang w:val="en-GB"/>
+        </w:rPr>
+        <w:t xml:space="preserve"> </w:t>
+      </w:r>
+      <w:r>
+        <w:rPr>
+          <w:rFonts w:ascii="Times New Roman" w:hAnsi="Times New Roman" w:cs="Times New Roman"/>
+          <w:sz w:val="24"/>
+          <w:szCs w:val="24"/>
+          <w:lang w:val="en-GB"/>
+        </w:rPr>
+        <w:t>participants (the required sample size plus an additional 30 participants to allow for attrition, incomplete, or unanalysable data). If at this point the required sample size is not met, then data collection will continue in batches of 10 participants until the required sample size is met.</w:t>
+      </w:r>
     </w:p>
     <w:p>
       <w:pPr>
@@ -2447,6 +3428,7 @@
           <w:szCs w:val="28"/>
           <w:lang w:val="en" w:eastAsia="en-GB"/>
         </w:rPr>
+        <w:lastRenderedPageBreak/>
         <w:t>Variables</w:t>
       </w:r>
     </w:p>
@@ -2471,7 +3453,7 @@
           <w:szCs w:val="24"/>
           <w:lang w:val="en-GB"/>
         </w:rPr>
-        <w:t>Manipulated variables:</w:t>
+        <w:t>Manipulated Variables</w:t>
       </w:r>
     </w:p>
     <w:p>
@@ -2524,45 +3506,7 @@
           <w:szCs w:val="24"/>
           <w:lang w:val="en-GB"/>
         </w:rPr>
-        <w:t xml:space="preserve">: Two dependent variables will be assessed in the study in a between participants fashion: half of the participants will provide </w:t>
-      </w:r>
-      <w:r>
-        <w:rPr>
-          <w:rFonts w:ascii="Times New Roman" w:hAnsi="Times New Roman" w:cs="Times New Roman"/>
-          <w:i/>
-          <w:sz w:val="24"/>
-          <w:szCs w:val="24"/>
-          <w:lang w:val="en-GB"/>
-        </w:rPr>
-        <w:t>human likeness ratings</w:t>
-      </w:r>
-      <w:r>
-        <w:rPr>
-          <w:rFonts w:ascii="Times New Roman" w:hAnsi="Times New Roman" w:cs="Times New Roman"/>
-          <w:sz w:val="24"/>
-          <w:szCs w:val="24"/>
-          <w:lang w:val="en-GB"/>
-        </w:rPr>
-        <w:t xml:space="preserve"> for each character while the other half will provide </w:t>
-      </w:r>
-      <w:r>
-        <w:rPr>
-          <w:rFonts w:ascii="Times New Roman" w:hAnsi="Times New Roman" w:cs="Times New Roman"/>
-          <w:i/>
-          <w:sz w:val="24"/>
-          <w:szCs w:val="24"/>
-          <w:lang w:val="en-GB"/>
-        </w:rPr>
-        <w:t>acceptability ratings</w:t>
-      </w:r>
-      <w:r>
-        <w:rPr>
-          <w:rFonts w:ascii="Times New Roman" w:hAnsi="Times New Roman" w:cs="Times New Roman"/>
-          <w:sz w:val="24"/>
-          <w:szCs w:val="24"/>
-          <w:lang w:val="en-GB"/>
-        </w:rPr>
-        <w:t xml:space="preserve"> for each character completing each movement type. </w:t>
+        <w:t xml:space="preserve">: Two dependent variables will be assessed </w:t>
       </w:r>
     </w:p>
     <w:p>
@@ -2587,27 +3531,25 @@
           <w:szCs w:val="24"/>
           <w:lang w:val="en-GB"/>
         </w:rPr>
-        <w:t xml:space="preserve">Human likeness ratings will be assessed using a 9 point Likert scale ranging from </w:t>
-      </w:r>
-      <w:proofErr w:type="gramStart"/>
-      <w:r>
-        <w:rPr>
-          <w:rFonts w:ascii="Times New Roman" w:hAnsi="Times New Roman" w:cs="Times New Roman"/>
-          <w:sz w:val="24"/>
-          <w:szCs w:val="24"/>
-          <w:lang w:val="en-GB"/>
-        </w:rPr>
-        <w:t>1</w:t>
-      </w:r>
-      <w:proofErr w:type="gramEnd"/>
-      <w:r>
-        <w:rPr>
-          <w:rFonts w:ascii="Times New Roman" w:hAnsi="Times New Roman" w:cs="Times New Roman"/>
-          <w:sz w:val="24"/>
-          <w:szCs w:val="24"/>
-          <w:lang w:val="en-GB"/>
-        </w:rPr>
-        <w:t xml:space="preserve"> (</w:t>
+        <w:t>Human likeness ratings will be assessed using a 9 po</w:t>
+      </w:r>
+      <w:r>
+        <w:rPr>
+          <w:rFonts w:ascii="Times New Roman" w:hAnsi="Times New Roman" w:cs="Times New Roman"/>
+          <w:sz w:val="24"/>
+          <w:szCs w:val="24"/>
+          <w:lang w:val="en-GB"/>
+        </w:rPr>
+        <w:t xml:space="preserve">int Likert scale ranging from 1 </w:t>
+      </w:r>
+      <w:r>
+        <w:rPr>
+          <w:rFonts w:ascii="Times New Roman" w:hAnsi="Times New Roman" w:cs="Times New Roman"/>
+          <w:sz w:val="24"/>
+          <w:szCs w:val="24"/>
+          <w:lang w:val="en-GB"/>
+        </w:rPr>
+        <w:t>(</w:t>
       </w:r>
       <w:r>
         <w:rPr>
@@ -2683,27 +3625,25 @@
           <w:szCs w:val="24"/>
           <w:lang w:val="en-GB"/>
         </w:rPr>
-        <w:t xml:space="preserve">Acceptability ratings will be assessed using a 9 </w:t>
-      </w:r>
-      <w:proofErr w:type="gramStart"/>
-      <w:r>
-        <w:rPr>
-          <w:rFonts w:ascii="Times New Roman" w:hAnsi="Times New Roman" w:cs="Times New Roman"/>
-          <w:sz w:val="24"/>
-          <w:szCs w:val="24"/>
-          <w:lang w:val="en-GB"/>
-        </w:rPr>
-        <w:t>point  Likert</w:t>
-      </w:r>
-      <w:proofErr w:type="gramEnd"/>
-      <w:r>
-        <w:rPr>
-          <w:rFonts w:ascii="Times New Roman" w:hAnsi="Times New Roman" w:cs="Times New Roman"/>
-          <w:sz w:val="24"/>
-          <w:szCs w:val="24"/>
-          <w:lang w:val="en-GB"/>
-        </w:rPr>
-        <w:t xml:space="preserve"> scale ranging from 1 (</w:t>
+        <w:t>Acceptability ratings wi</w:t>
+      </w:r>
+      <w:r>
+        <w:rPr>
+          <w:rFonts w:ascii="Times New Roman" w:hAnsi="Times New Roman" w:cs="Times New Roman"/>
+          <w:sz w:val="24"/>
+          <w:szCs w:val="24"/>
+          <w:lang w:val="en-GB"/>
+        </w:rPr>
+        <w:t xml:space="preserve">ll be assessed using a 9 point </w:t>
+      </w:r>
+      <w:r>
+        <w:rPr>
+          <w:rFonts w:ascii="Times New Roman" w:hAnsi="Times New Roman" w:cs="Times New Roman"/>
+          <w:sz w:val="24"/>
+          <w:szCs w:val="24"/>
+          <w:lang w:val="en-GB"/>
+        </w:rPr>
+        <w:t>Likert scale ranging from 1 (</w:t>
       </w:r>
       <w:r>
         <w:rPr>
@@ -2741,7 +3681,7 @@
           <w:szCs w:val="24"/>
           <w:lang w:val="en-GB"/>
         </w:rPr>
-        <w:t xml:space="preserve">). Participants will be encouraged to go with their first impressions when making their choice. </w:t>
+        <w:t xml:space="preserve">). </w:t>
       </w:r>
     </w:p>
     <w:p>
@@ -2763,7 +3703,6 @@
           <w:szCs w:val="24"/>
           <w:lang w:val="en-GB"/>
         </w:rPr>
-        <w:lastRenderedPageBreak/>
         <w:t>Character Type</w:t>
       </w:r>
       <w:r>
@@ -2773,27 +3712,43 @@
           <w:szCs w:val="24"/>
           <w:lang w:val="en-GB"/>
         </w:rPr>
-        <w:t xml:space="preserve">: The type of characters will be manipulated within participants. Seven 3D computer characters will be used: a battle robot, toy robot, mannequin, skeleton, zombie, </w:t>
-      </w:r>
-      <w:proofErr w:type="gramStart"/>
-      <w:r>
-        <w:rPr>
-          <w:rFonts w:ascii="Times New Roman" w:hAnsi="Times New Roman" w:cs="Times New Roman"/>
-          <w:sz w:val="24"/>
-          <w:szCs w:val="24"/>
-          <w:lang w:val="en-GB"/>
-        </w:rPr>
-        <w:t>low resolution</w:t>
-      </w:r>
-      <w:proofErr w:type="gramEnd"/>
-      <w:r>
-        <w:rPr>
-          <w:rFonts w:ascii="Times New Roman" w:hAnsi="Times New Roman" w:cs="Times New Roman"/>
-          <w:sz w:val="24"/>
-          <w:szCs w:val="24"/>
-          <w:lang w:val="en-GB"/>
-        </w:rPr>
-        <w:t xml:space="preserve"> man, and a high resolution man. Each image will be located in the middle of the screen and presented in the frontal orientation, facing the viewer.</w:t>
+        <w:t xml:space="preserve">: Seven 3D computer characters will be used: a battle robot, toy robot, mannequin, skeleton, zombie, </w:t>
+      </w:r>
+      <w:r>
+        <w:rPr>
+          <w:rFonts w:ascii="Times New Roman" w:hAnsi="Times New Roman" w:cs="Times New Roman"/>
+          <w:sz w:val="24"/>
+          <w:szCs w:val="24"/>
+          <w:lang w:val="en-GB"/>
+        </w:rPr>
+        <w:t>low-resolution</w:t>
+      </w:r>
+      <w:r>
+        <w:rPr>
+          <w:rFonts w:ascii="Times New Roman" w:hAnsi="Times New Roman" w:cs="Times New Roman"/>
+          <w:sz w:val="24"/>
+          <w:szCs w:val="24"/>
+          <w:lang w:val="en-GB"/>
+        </w:rPr>
+        <w:t xml:space="preserve"> man, and a </w:t>
+      </w:r>
+      <w:r>
+        <w:rPr>
+          <w:rFonts w:ascii="Times New Roman" w:hAnsi="Times New Roman" w:cs="Times New Roman"/>
+          <w:sz w:val="24"/>
+          <w:szCs w:val="24"/>
+          <w:lang w:val="en-GB"/>
+        </w:rPr>
+        <w:t>high-resolution</w:t>
+      </w:r>
+      <w:r>
+        <w:rPr>
+          <w:rFonts w:ascii="Times New Roman" w:hAnsi="Times New Roman" w:cs="Times New Roman"/>
+          <w:sz w:val="24"/>
+          <w:szCs w:val="24"/>
+          <w:lang w:val="en-GB"/>
+        </w:rPr>
+        <w:t xml:space="preserve"> man. Each image will be located in the middle of the screen and presented in the frontal orientation, facing the viewer.</w:t>
       </w:r>
     </w:p>
     <w:p>
@@ -2824,9 +3779,98 @@
           <w:szCs w:val="24"/>
           <w:lang w:val="en-GB"/>
         </w:rPr>
-        <w:t xml:space="preserve">: The manner in which a character moves will also be manipulated within participants (for those in the acceptability condition). Specifically, participants will encounter each character statically as well as engaging in five different movements: natural movement, distorted movement A, B, C, and D. The movement will always involve a knocking motion (e.g., knocking on a door) with the character’s right hand. Whereas the natural movement is </w:t>
-      </w:r>
-      <w:proofErr w:type="gramStart"/>
+        <w:t xml:space="preserve">: </w:t>
+      </w:r>
+      <w:r>
+        <w:rPr>
+          <w:rFonts w:ascii="Times New Roman" w:hAnsi="Times New Roman" w:cs="Times New Roman"/>
+          <w:sz w:val="24"/>
+          <w:szCs w:val="24"/>
+          <w:lang w:val="en-GB"/>
+        </w:rPr>
+        <w:t>P</w:t>
+      </w:r>
+      <w:r>
+        <w:rPr>
+          <w:rFonts w:ascii="Times New Roman" w:hAnsi="Times New Roman" w:cs="Times New Roman"/>
+          <w:sz w:val="24"/>
+          <w:szCs w:val="24"/>
+          <w:lang w:val="en-GB"/>
+        </w:rPr>
+        <w:t xml:space="preserve">articipants will encounter each character </w:t>
+      </w:r>
+      <w:r>
+        <w:rPr>
+          <w:rFonts w:ascii="Times New Roman" w:hAnsi="Times New Roman" w:cs="Times New Roman"/>
+          <w:sz w:val="24"/>
+          <w:szCs w:val="24"/>
+          <w:lang w:val="en-GB"/>
+        </w:rPr>
+        <w:t xml:space="preserve">(either </w:t>
+      </w:r>
+      <w:r>
+        <w:rPr>
+          <w:rFonts w:ascii="Times New Roman" w:hAnsi="Times New Roman" w:cs="Times New Roman"/>
+          <w:sz w:val="24"/>
+          <w:szCs w:val="24"/>
+          <w:lang w:val="en-GB"/>
+        </w:rPr>
+        <w:t xml:space="preserve">statically </w:t>
+      </w:r>
+      <w:r>
+        <w:rPr>
+          <w:rFonts w:ascii="Times New Roman" w:hAnsi="Times New Roman" w:cs="Times New Roman"/>
+          <w:sz w:val="24"/>
+          <w:szCs w:val="24"/>
+          <w:lang w:val="en-GB"/>
+        </w:rPr>
+        <w:t xml:space="preserve">and/or </w:t>
+      </w:r>
+      <w:r>
+        <w:rPr>
+          <w:rFonts w:ascii="Times New Roman" w:hAnsi="Times New Roman" w:cs="Times New Roman"/>
+          <w:sz w:val="24"/>
+          <w:szCs w:val="24"/>
+          <w:lang w:val="en-GB"/>
+        </w:rPr>
+        <w:t>engaging in five different movements: natural movement, distorted movement A, B, C, and D</w:t>
+      </w:r>
+      <w:r>
+        <w:rPr>
+          <w:rFonts w:ascii="Times New Roman" w:hAnsi="Times New Roman" w:cs="Times New Roman"/>
+          <w:sz w:val="24"/>
+          <w:szCs w:val="24"/>
+          <w:lang w:val="en-GB"/>
+        </w:rPr>
+        <w:t>)</w:t>
+      </w:r>
+      <w:r>
+        <w:rPr>
+          <w:rFonts w:ascii="Times New Roman" w:hAnsi="Times New Roman" w:cs="Times New Roman"/>
+          <w:sz w:val="24"/>
+          <w:szCs w:val="24"/>
+          <w:lang w:val="en-GB"/>
+        </w:rPr>
+        <w:t xml:space="preserve">. The movement will always involve a knocking motion (e.g., knocking on a door) with the character’s right hand. </w:t>
+      </w:r>
+      <w:r>
+        <w:rPr>
+          <w:rFonts w:ascii="Times New Roman" w:hAnsi="Times New Roman" w:cs="Times New Roman"/>
+          <w:sz w:val="24"/>
+          <w:szCs w:val="24"/>
+          <w:lang w:val="en-GB"/>
+        </w:rPr>
+        <w:t>T</w:t>
+      </w:r>
+      <w:r>
+        <w:rPr>
+          <w:rFonts w:ascii="Times New Roman" w:hAnsi="Times New Roman" w:cs="Times New Roman"/>
+          <w:sz w:val="24"/>
+          <w:szCs w:val="24"/>
+          <w:lang w:val="en-GB"/>
+        </w:rPr>
+        <w:t xml:space="preserve">he natural movement is </w:t>
+      </w:r>
       <w:r>
         <w:rPr>
           <w:rFonts w:ascii="Times New Roman" w:hAnsi="Times New Roman" w:cs="Times New Roman"/>
@@ -2836,7 +3880,6 @@
         </w:rPr>
         <w:t>generally</w:t>
       </w:r>
-      <w:proofErr w:type="gramEnd"/>
       <w:r>
         <w:rPr>
           <w:rFonts w:ascii="Times New Roman" w:hAnsi="Times New Roman" w:cs="Times New Roman"/>
@@ -2912,17 +3955,15 @@
         </w:rPr>
         <w:t xml:space="preserve">In addition to the confirmatory </w:t>
       </w:r>
-      <w:proofErr w:type="gramStart"/>
-      <w:r>
-        <w:rPr>
-          <w:rFonts w:ascii="Times New Roman" w:hAnsi="Times New Roman" w:cs="Times New Roman"/>
-          <w:sz w:val="24"/>
-          <w:szCs w:val="24"/>
-          <w:lang w:val="en-GB"/>
-        </w:rPr>
-        <w:t>analyses</w:t>
-      </w:r>
-      <w:proofErr w:type="gramEnd"/>
+      <w:r>
+        <w:rPr>
+          <w:rFonts w:ascii="Times New Roman" w:hAnsi="Times New Roman" w:cs="Times New Roman"/>
+          <w:sz w:val="24"/>
+          <w:szCs w:val="24"/>
+          <w:lang w:val="en-GB"/>
+        </w:rPr>
+        <w:t>analyses,</w:t>
+      </w:r>
       <w:r>
         <w:rPr>
           <w:rFonts w:ascii="Times New Roman" w:hAnsi="Times New Roman" w:cs="Times New Roman"/>
@@ -3077,66 +4118,6 @@
     </w:p>
     <w:p>
       <w:pPr>
-        <w:pStyle w:val="ListParagraph"/>
-        <w:numPr>
-          <w:ilvl w:val="0"/>
-          <w:numId w:val="8"/>
-        </w:numPr>
-        <w:jc w:val="both"/>
-        <w:rPr>
-          <w:rFonts w:ascii="Times New Roman" w:hAnsi="Times New Roman" w:cs="Times New Roman"/>
-          <w:sz w:val="24"/>
-          <w:lang w:val="en-US"/>
-        </w:rPr>
-      </w:pPr>
-      <w:r>
-        <w:rPr>
-          <w:rFonts w:ascii="Times New Roman" w:hAnsi="Times New Roman" w:cs="Times New Roman"/>
-          <w:sz w:val="24"/>
-          <w:lang w:val="en-US"/>
-        </w:rPr>
-        <w:t xml:space="preserve">We will recruit a separate group of participants and have them rate the characters in terms of </w:t>
-      </w:r>
-      <w:r>
-        <w:rPr>
-          <w:rFonts w:ascii="Times New Roman" w:hAnsi="Times New Roman" w:cs="Times New Roman"/>
-          <w:i/>
-          <w:iCs/>
-          <w:sz w:val="24"/>
-          <w:lang w:val="en-US"/>
-        </w:rPr>
-        <w:t xml:space="preserve">Eeriness, </w:t>
-      </w:r>
-      <w:r>
-        <w:rPr>
-          <w:rFonts w:ascii="Times New Roman" w:hAnsi="Times New Roman" w:cs="Times New Roman"/>
-          <w:sz w:val="24"/>
-          <w:lang w:val="en-US"/>
-        </w:rPr>
-        <w:t xml:space="preserve">using items from Ho and </w:t>
-      </w:r>
-      <w:proofErr w:type="spellStart"/>
-      <w:r>
-        <w:rPr>
-          <w:rFonts w:ascii="Times New Roman" w:hAnsi="Times New Roman" w:cs="Times New Roman"/>
-          <w:sz w:val="24"/>
-          <w:lang w:val="en-US"/>
-        </w:rPr>
-        <w:t>McDorman</w:t>
-      </w:r>
-      <w:proofErr w:type="spellEnd"/>
-      <w:r>
-        <w:rPr>
-          <w:rFonts w:ascii="Times New Roman" w:hAnsi="Times New Roman" w:cs="Times New Roman"/>
-          <w:sz w:val="24"/>
-          <w:lang w:val="en-US"/>
-        </w:rPr>
-        <w:t xml:space="preserve"> (2010). </w:t>
-      </w:r>
-    </w:p>
-    <w:p>
-      <w:pPr>
-        <w:ind w:left="708"/>
         <w:jc w:val="both"/>
         <w:rPr>
           <w:rFonts w:ascii="Times New Roman" w:hAnsi="Times New Roman" w:cs="Times New Roman"/>
@@ -3156,788 +4137,63 @@
           <w:szCs w:val="24"/>
           <w:lang w:val="en-GB"/>
         </w:rPr>
-        <w:t>Outcome Type:</w:t>
-      </w:r>
-    </w:p>
-    <w:p>
-      <w:pPr>
-        <w:ind w:left="1068"/>
-        <w:jc w:val="both"/>
-        <w:rPr>
-          <w:rFonts w:ascii="Times New Roman" w:hAnsi="Times New Roman" w:cs="Times New Roman"/>
-          <w:sz w:val="24"/>
-          <w:szCs w:val="24"/>
-          <w:lang w:val="en-GB"/>
-        </w:rPr>
-      </w:pPr>
-      <w:r>
+        <w:t>Measured variables:</w:t>
+      </w:r>
+    </w:p>
+    <w:p>
+      <w:pPr>
+        <w:jc w:val="both"/>
         <w:rPr>
           <w:rFonts w:ascii="Times New Roman" w:hAnsi="Times New Roman" w:cs="Times New Roman"/>
           <w:i/>
-          <w:iCs/>
-          <w:sz w:val="24"/>
-          <w:szCs w:val="24"/>
-          <w:lang w:val="en-GB"/>
-        </w:rPr>
-        <w:t>Eeriness</w:t>
-      </w:r>
-      <w:r>
-        <w:rPr>
-          <w:rFonts w:ascii="Times New Roman" w:hAnsi="Times New Roman" w:cs="Times New Roman"/>
-          <w:sz w:val="24"/>
-          <w:szCs w:val="24"/>
-          <w:lang w:val="en-GB"/>
-        </w:rPr>
-        <w:t xml:space="preserve"> as dependent variable will be added in a within-participants design and will be assessed by rating </w:t>
-      </w:r>
-      <w:proofErr w:type="gramStart"/>
-      <w:r>
-        <w:rPr>
-          <w:rFonts w:ascii="Times New Roman" w:hAnsi="Times New Roman" w:cs="Times New Roman"/>
-          <w:sz w:val="24"/>
-          <w:szCs w:val="24"/>
-          <w:lang w:val="en-GB"/>
-        </w:rPr>
-        <w:t>8</w:t>
-      </w:r>
-      <w:proofErr w:type="gramEnd"/>
-      <w:r>
-        <w:rPr>
-          <w:rFonts w:ascii="Times New Roman" w:hAnsi="Times New Roman" w:cs="Times New Roman"/>
-          <w:sz w:val="24"/>
-          <w:szCs w:val="24"/>
-          <w:lang w:val="en-GB"/>
-        </w:rPr>
-        <w:t xml:space="preserve"> items.</w:t>
-      </w:r>
-    </w:p>
-    <w:p>
-      <w:pPr>
-        <w:ind w:firstLine="708"/>
-        <w:jc w:val="both"/>
-        <w:rPr>
-          <w:rFonts w:ascii="Times New Roman" w:hAnsi="Times New Roman" w:cs="Times New Roman"/>
-          <w:sz w:val="24"/>
-          <w:szCs w:val="24"/>
-          <w:lang w:val="en-GB"/>
-        </w:rPr>
-      </w:pPr>
-    </w:p>
-    <w:p>
-      <w:pPr>
-        <w:ind w:firstLine="708"/>
-        <w:jc w:val="both"/>
-        <w:rPr>
-          <w:rFonts w:ascii="Times New Roman" w:hAnsi="Times New Roman" w:cs="Times New Roman"/>
-          <w:sz w:val="24"/>
-          <w:szCs w:val="24"/>
-          <w:lang w:val="en-GB"/>
-        </w:rPr>
-      </w:pPr>
-    </w:p>
-    <w:p>
-      <w:pPr>
-        <w:ind w:firstLine="708"/>
-        <w:jc w:val="both"/>
-        <w:rPr>
-          <w:rFonts w:ascii="Times New Roman" w:hAnsi="Times New Roman" w:cs="Times New Roman"/>
-          <w:sz w:val="24"/>
-          <w:szCs w:val="24"/>
-          <w:lang w:val="en-GB"/>
-        </w:rPr>
-      </w:pPr>
-    </w:p>
-    <w:p>
-      <w:pPr>
-        <w:ind w:firstLine="708"/>
-        <w:jc w:val="both"/>
-        <w:rPr>
-          <w:rFonts w:ascii="Times New Roman" w:hAnsi="Times New Roman" w:cs="Times New Roman"/>
-          <w:sz w:val="24"/>
-          <w:szCs w:val="24"/>
-          <w:lang w:val="en-GB"/>
-        </w:rPr>
-      </w:pPr>
-    </w:p>
-    <w:p>
-      <w:pPr>
-        <w:ind w:firstLine="708"/>
-        <w:jc w:val="both"/>
-        <w:rPr>
-          <w:rFonts w:ascii="Times New Roman" w:hAnsi="Times New Roman" w:cs="Times New Roman"/>
-          <w:sz w:val="24"/>
-          <w:szCs w:val="24"/>
-          <w:lang w:val="en-GB"/>
-        </w:rPr>
-      </w:pPr>
-    </w:p>
-    <w:p>
-      <w:pPr>
-        <w:ind w:firstLine="708"/>
-        <w:jc w:val="both"/>
-        <w:rPr>
-          <w:rFonts w:ascii="Times New Roman" w:hAnsi="Times New Roman" w:cs="Times New Roman"/>
-          <w:sz w:val="24"/>
-          <w:szCs w:val="24"/>
-          <w:lang w:val="en-GB"/>
-        </w:rPr>
-      </w:pPr>
-      <w:r>
-        <w:rPr>
-          <w:rFonts w:ascii="Times New Roman" w:hAnsi="Times New Roman" w:cs="Times New Roman"/>
-          <w:noProof/>
-          <w:sz w:val="24"/>
-          <w:szCs w:val="24"/>
-          <w:lang w:val="en-US"/>
-        </w:rPr>
-        <w:lastRenderedPageBreak/>
-        <mc:AlternateContent>
-          <mc:Choice Requires="wps">
-            <w:drawing>
-              <wp:anchor distT="0" distB="0" distL="114300" distR="114300" simplePos="0" relativeHeight="251661312" behindDoc="0" locked="0" layoutInCell="1" allowOverlap="1" wp14:anchorId="75D763CA" wp14:editId="631C2761">
-                <wp:simplePos x="0" y="0"/>
-                <wp:positionH relativeFrom="column">
-                  <wp:posOffset>2818765</wp:posOffset>
-                </wp:positionH>
-                <wp:positionV relativeFrom="paragraph">
-                  <wp:posOffset>290830</wp:posOffset>
-                </wp:positionV>
-                <wp:extent cx="205740" cy="601980"/>
-                <wp:effectExtent l="0" t="0" r="60960" b="26670"/>
-                <wp:wrapNone/>
-                <wp:docPr id="3" name="Rechteraccolade 3"/>
-                <wp:cNvGraphicFramePr/>
-                <a:graphic xmlns:a="http://schemas.openxmlformats.org/drawingml/2006/main">
-                  <a:graphicData uri="http://schemas.microsoft.com/office/word/2010/wordprocessingShape">
-                    <wps:wsp>
-                      <wps:cNvSpPr/>
-                      <wps:spPr>
-                        <a:xfrm>
-                          <a:off x="0" y="0"/>
-                          <a:ext cx="205740" cy="601980"/>
-                        </a:xfrm>
-                        <a:prstGeom prst="rightBrace">
-                          <a:avLst/>
-                        </a:prstGeom>
-                        <a:noFill/>
-                        <a:ln>
-                          <a:solidFill>
-                            <a:schemeClr val="tx1"/>
-                          </a:solidFill>
-                        </a:ln>
-                      </wps:spPr>
-                      <wps:style>
-                        <a:lnRef idx="1">
-                          <a:schemeClr val="accent1"/>
-                        </a:lnRef>
-                        <a:fillRef idx="0">
-                          <a:schemeClr val="accent1"/>
-                        </a:fillRef>
-                        <a:effectRef idx="0">
-                          <a:schemeClr val="accent1"/>
-                        </a:effectRef>
-                        <a:fontRef idx="minor">
-                          <a:schemeClr val="tx1"/>
-                        </a:fontRef>
-                      </wps:style>
-                      <wps:bodyPr rot="0" spcFirstLastPara="0" vertOverflow="overflow" horzOverflow="overflow" vert="horz" wrap="square" lIns="91440" tIns="45720" rIns="91440" bIns="45720" numCol="1" spcCol="0" rtlCol="0" fromWordArt="0" anchor="ctr" anchorCtr="0" forceAA="0" compatLnSpc="1">
-                        <a:prstTxWarp prst="textNoShape">
-                          <a:avLst/>
-                        </a:prstTxWarp>
-                        <a:noAutofit/>
-                      </wps:bodyPr>
-                    </wps:wsp>
-                  </a:graphicData>
-                </a:graphic>
-                <wp14:sizeRelH relativeFrom="margin">
-                  <wp14:pctWidth>0</wp14:pctWidth>
-                </wp14:sizeRelH>
-                <wp14:sizeRelV relativeFrom="margin">
-                  <wp14:pctHeight>0</wp14:pctHeight>
-                </wp14:sizeRelV>
-              </wp:anchor>
-            </w:drawing>
-          </mc:Choice>
-          <mc:Fallback xmlns:w16cid="http://schemas.microsoft.com/office/word/2016/wordml/cid" xmlns:am3d="http://schemas.microsoft.com/office/drawing/2017/model3d" xmlns:aink="http://schemas.microsoft.com/office/drawing/2016/ink" xmlns:cx8="http://schemas.microsoft.com/office/drawing/2016/5/14/chartex" xmlns:cx7="http://schemas.microsoft.com/office/drawing/2016/5/13/chartex" xmlns:cx6="http://schemas.microsoft.com/office/drawing/2016/5/12/chartex" xmlns:cx5="http://schemas.microsoft.com/office/drawing/2016/5/11/chartex" xmlns:cx4="http://schemas.microsoft.com/office/drawing/2016/5/10/chartex" xmlns:cx3="http://schemas.microsoft.com/office/drawing/2016/5/9/chartex" xmlns:cx2="http://schemas.microsoft.com/office/drawing/2015/10/21/chartex">
-            <w:pict>
-              <v:shapetype w14:anchorId="40912D95" id="_x0000_t88" coordsize="21600,21600" o:spt="88" adj="1800,10800" path="m,qx10800@0l10800@2qy21600@11,10800@3l10800@1qy,21600e" filled="f">
-                <v:formulas>
-                  <v:f eqn="val #0"/>
-                  <v:f eqn="sum 21600 0 #0"/>
-                  <v:f eqn="sum #1 0 #0"/>
-                  <v:f eqn="sum #1 #0 0"/>
-                  <v:f eqn="prod #0 9598 32768"/>
-                  <v:f eqn="sum 21600 0 @4"/>
-                  <v:f eqn="sum 21600 0 #1"/>
-                  <v:f eqn="min #1 @6"/>
-                  <v:f eqn="prod @7 1 2"/>
-                  <v:f eqn="prod #0 2 1"/>
-                  <v:f eqn="sum 21600 0 @9"/>
-                  <v:f eqn="val #1"/>
-                </v:formulas>
-                <v:path arrowok="t" o:connecttype="custom" o:connectlocs="0,0;21600,@11;0,21600" textboxrect="0,@4,7637,@5"/>
-                <v:handles>
-                  <v:h position="center,#0" yrange="0,@8"/>
-                  <v:h position="bottomRight,#1" yrange="@9,@10"/>
-                </v:handles>
-              </v:shapetype>
-              <v:shape id="Rechteraccolade 3" o:spid="_x0000_s1026" type="#_x0000_t88" style="position:absolute;margin-left:221.95pt;margin-top:22.9pt;width:16.2pt;height:47.4pt;z-index:251661312;visibility:visible;mso-wrap-style:square;mso-width-percent:0;mso-height-percent:0;mso-wrap-distance-left:9pt;mso-wrap-distance-top:0;mso-wrap-distance-right:9pt;mso-wrap-distance-bottom:0;mso-position-horizontal:absolute;mso-position-horizontal-relative:text;mso-position-vertical:absolute;mso-position-vertical-relative:text;mso-width-percent:0;mso-height-percent:0;mso-width-relative:margin;mso-height-relative:margin;v-text-anchor:middle" o:gfxdata="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" adj="615" strokecolor="black [3213]" strokeweight=".5pt">
-                <v:stroke joinstyle="miter"/>
-              </v:shape>
-            </w:pict>
-          </mc:Fallback>
-        </mc:AlternateContent>
-      </w:r>
-      <w:r>
-        <w:rPr>
-          <w:rFonts w:ascii="Times New Roman" w:hAnsi="Times New Roman" w:cs="Times New Roman"/>
-          <w:sz w:val="24"/>
-          <w:szCs w:val="24"/>
-          <w:lang w:val="en-GB"/>
-        </w:rPr>
-        <w:t xml:space="preserve">The </w:t>
-      </w:r>
+          <w:sz w:val="24"/>
+          <w:szCs w:val="24"/>
+          <w:lang w:val="en-GB"/>
+        </w:rPr>
+      </w:pPr>
       <w:r>
         <w:rPr>
           <w:rFonts w:ascii="Times New Roman" w:hAnsi="Times New Roman" w:cs="Times New Roman"/>
           <w:i/>
-          <w:iCs/>
-          <w:sz w:val="24"/>
-          <w:szCs w:val="24"/>
-          <w:lang w:val="en-GB"/>
-        </w:rPr>
-        <w:t>Eeriness</w:t>
-      </w:r>
-      <w:r>
-        <w:rPr>
-          <w:rFonts w:ascii="Times New Roman" w:hAnsi="Times New Roman" w:cs="Times New Roman"/>
-          <w:sz w:val="24"/>
-          <w:szCs w:val="24"/>
-          <w:lang w:val="en-GB"/>
-        </w:rPr>
-        <w:t xml:space="preserve"> index will be assessed by using following items on a continuum:</w:t>
+          <w:sz w:val="24"/>
+          <w:szCs w:val="24"/>
+          <w:lang w:val="en-GB"/>
+        </w:rPr>
+        <w:t>Confirmatory Analyses:</w:t>
       </w:r>
     </w:p>
     <w:p>
       <w:pPr>
         <w:pStyle w:val="ListParagraph"/>
-        <w:numPr>
-          <w:ilvl w:val="0"/>
-          <w:numId w:val="9"/>
-        </w:numPr>
-        <w:ind w:left="1776"/>
-        <w:jc w:val="both"/>
-        <w:rPr>
-          <w:rFonts w:ascii="Times New Roman" w:hAnsi="Times New Roman" w:cs="Times New Roman"/>
-          <w:sz w:val="24"/>
-          <w:szCs w:val="24"/>
-          <w:lang w:val="en-GB"/>
-        </w:rPr>
-      </w:pPr>
-      <w:r>
-        <w:rPr>
-          <w:rFonts w:ascii="Times New Roman" w:hAnsi="Times New Roman" w:cs="Times New Roman"/>
-          <w:noProof/>
-          <w:sz w:val="24"/>
-          <w:szCs w:val="24"/>
-          <w:lang w:val="en-US"/>
-        </w:rPr>
-        <mc:AlternateContent>
-          <mc:Choice Requires="wps">
-            <w:drawing>
-              <wp:anchor distT="0" distB="0" distL="114300" distR="114300" simplePos="0" relativeHeight="251659264" behindDoc="0" locked="0" layoutInCell="1" allowOverlap="1" wp14:anchorId="4A1F9CC3" wp14:editId="39CDCD97">
-                <wp:simplePos x="0" y="0"/>
-                <wp:positionH relativeFrom="column">
-                  <wp:posOffset>3131185</wp:posOffset>
-                </wp:positionH>
-                <wp:positionV relativeFrom="paragraph">
-                  <wp:posOffset>177165</wp:posOffset>
-                </wp:positionV>
-                <wp:extent cx="1584960" cy="411480"/>
-                <wp:effectExtent l="0" t="0" r="0" b="7620"/>
-                <wp:wrapNone/>
-                <wp:docPr id="1" name="Tekstvak 1"/>
-                <wp:cNvGraphicFramePr/>
-                <a:graphic xmlns:a="http://schemas.openxmlformats.org/drawingml/2006/main">
-                  <a:graphicData uri="http://schemas.microsoft.com/office/word/2010/wordprocessingShape">
-                    <wps:wsp>
-                      <wps:cNvSpPr txBox="1"/>
-                      <wps:spPr>
-                        <a:xfrm>
-                          <a:off x="0" y="0"/>
-                          <a:ext cx="1584960" cy="411480"/>
-                        </a:xfrm>
-                        <a:prstGeom prst="rect">
-                          <a:avLst/>
-                        </a:prstGeom>
-                        <a:solidFill>
-                          <a:schemeClr val="lt1"/>
-                        </a:solidFill>
-                        <a:ln w="6350">
-                          <a:noFill/>
-                        </a:ln>
-                      </wps:spPr>
-                      <wps:txbx>
-                        <w:txbxContent>
-                          <w:p>
-                            <w:pPr>
-                              <w:rPr>
-                                <w:i/>
-                                <w:iCs/>
-                              </w:rPr>
-                            </w:pPr>
-                            <w:r>
-                              <w:rPr>
-                                <w:i/>
-                                <w:iCs/>
-                              </w:rPr>
-                              <w:t>Eerie</w:t>
-                            </w:r>
-                          </w:p>
-                        </w:txbxContent>
-                      </wps:txbx>
-                      <wps:bodyPr rot="0" spcFirstLastPara="0" vertOverflow="overflow" horzOverflow="overflow" vert="horz" wrap="square" lIns="91440" tIns="45720" rIns="91440" bIns="45720" numCol="1" spcCol="0" rtlCol="0" fromWordArt="0" anchor="t" anchorCtr="0" forceAA="0" compatLnSpc="1">
-                        <a:prstTxWarp prst="textNoShape">
-                          <a:avLst/>
-                        </a:prstTxWarp>
-                        <a:noAutofit/>
-                      </wps:bodyPr>
-                    </wps:wsp>
-                  </a:graphicData>
-                </a:graphic>
-              </wp:anchor>
-            </w:drawing>
-          </mc:Choice>
-          <mc:Fallback xmlns:w16cid="http://schemas.microsoft.com/office/word/2016/wordml/cid" xmlns:am3d="http://schemas.microsoft.com/office/drawing/2017/model3d" xmlns:aink="http://schemas.microsoft.com/office/drawing/2016/ink" xmlns:cx8="http://schemas.microsoft.com/office/drawing/2016/5/14/chartex" xmlns:cx7="http://schemas.microsoft.com/office/drawing/2016/5/13/chartex" xmlns:cx6="http://schemas.microsoft.com/office/drawing/2016/5/12/chartex" xmlns:cx5="http://schemas.microsoft.com/office/drawing/2016/5/11/chartex" xmlns:cx4="http://schemas.microsoft.com/office/drawing/2016/5/10/chartex" xmlns:cx3="http://schemas.microsoft.com/office/drawing/2016/5/9/chartex" xmlns:cx2="http://schemas.microsoft.com/office/drawing/2015/10/21/chartex">
-            <w:pict>
-              <v:shapetype w14:anchorId="4A1F9CC3" id="_x0000_t202" coordsize="21600,21600" o:spt="202" path="m,l,21600r21600,l21600,xe">
-                <v:stroke joinstyle="miter"/>
-                <v:path gradientshapeok="t" o:connecttype="rect"/>
-              </v:shapetype>
-              <v:shape id="Tekstvak 1" o:spid="_x0000_s1026" type="#_x0000_t202" style="position:absolute;left:0;text-align:left;margin-left:246.55pt;margin-top:13.95pt;width:124.8pt;height:32.4pt;z-index:251659264;visibility:visible;mso-wrap-style:square;mso-wrap-distance-left:9pt;mso-wrap-distance-top:0;mso-wrap-distance-right:9pt;mso-wrap-distance-bottom:0;mso-position-horizontal:absolute;mso-position-horizontal-relative:text;mso-position-vertical:absolute;mso-position-vertical-relative:text;v-text-anchor:top" o:gfxdata="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" fillcolor="white [3201]" stroked="f" strokeweight=".5pt">
-                <v:textbox>
-                  <w:txbxContent>
-                    <w:p>
-                      <w:pPr>
-                        <w:rPr>
-                          <w:i/>
-                          <w:iCs/>
-                        </w:rPr>
-                      </w:pPr>
-                      <w:proofErr w:type="spellStart"/>
-                      <w:r>
-                        <w:rPr>
-                          <w:i/>
-                          <w:iCs/>
-                        </w:rPr>
-                        <w:t>Eerie</w:t>
-                      </w:r>
-                      <w:proofErr w:type="spellEnd"/>
-                    </w:p>
-                  </w:txbxContent>
-                </v:textbox>
-              </v:shape>
-            </w:pict>
-          </mc:Fallback>
-        </mc:AlternateContent>
-      </w:r>
-      <w:r>
-        <w:rPr>
-          <w:rFonts w:ascii="Times New Roman" w:hAnsi="Times New Roman" w:cs="Times New Roman"/>
-          <w:sz w:val="24"/>
-          <w:szCs w:val="24"/>
-          <w:lang w:val="en-GB"/>
-        </w:rPr>
-        <w:t>Reassuring – Eerie</w:t>
-      </w:r>
-    </w:p>
-    <w:p>
-      <w:pPr>
-        <w:pStyle w:val="ListParagraph"/>
-        <w:numPr>
-          <w:ilvl w:val="0"/>
-          <w:numId w:val="9"/>
-        </w:numPr>
-        <w:ind w:left="1776"/>
-        <w:jc w:val="both"/>
-        <w:rPr>
-          <w:rFonts w:ascii="Times New Roman" w:hAnsi="Times New Roman" w:cs="Times New Roman"/>
-          <w:sz w:val="24"/>
-          <w:szCs w:val="24"/>
-          <w:lang w:val="en-GB"/>
-        </w:rPr>
-      </w:pPr>
-      <w:r>
-        <w:rPr>
-          <w:rFonts w:ascii="Times New Roman" w:hAnsi="Times New Roman" w:cs="Times New Roman"/>
-          <w:sz w:val="24"/>
-          <w:szCs w:val="24"/>
-          <w:lang w:val="en-GB"/>
-        </w:rPr>
-        <w:t>Numbering – Freaky</w:t>
-      </w:r>
-    </w:p>
-    <w:p>
-      <w:pPr>
-        <w:pStyle w:val="ListParagraph"/>
-        <w:numPr>
-          <w:ilvl w:val="0"/>
-          <w:numId w:val="9"/>
-        </w:numPr>
-        <w:ind w:left="1776"/>
-        <w:jc w:val="both"/>
-        <w:rPr>
-          <w:rFonts w:ascii="Times New Roman" w:hAnsi="Times New Roman" w:cs="Times New Roman"/>
-          <w:sz w:val="24"/>
-          <w:szCs w:val="24"/>
-          <w:lang w:val="en-GB"/>
-        </w:rPr>
-      </w:pPr>
-      <w:r>
-        <w:rPr>
-          <w:rFonts w:ascii="Times New Roman" w:hAnsi="Times New Roman" w:cs="Times New Roman"/>
-          <w:sz w:val="24"/>
-          <w:szCs w:val="24"/>
-          <w:lang w:val="en-GB"/>
-        </w:rPr>
-        <w:t xml:space="preserve">Ordinary – Supernatural </w:t>
-      </w:r>
-    </w:p>
-    <w:p>
-      <w:pPr>
-        <w:pStyle w:val="ListParagraph"/>
-        <w:ind w:left="1776"/>
-        <w:jc w:val="both"/>
-        <w:rPr>
-          <w:rFonts w:ascii="Times New Roman" w:hAnsi="Times New Roman" w:cs="Times New Roman"/>
-          <w:sz w:val="24"/>
-          <w:szCs w:val="24"/>
-          <w:lang w:val="en-GB"/>
-        </w:rPr>
-      </w:pPr>
-      <w:r>
-        <w:rPr>
-          <w:rFonts w:ascii="Times New Roman" w:hAnsi="Times New Roman" w:cs="Times New Roman"/>
-          <w:noProof/>
-          <w:sz w:val="24"/>
-          <w:szCs w:val="24"/>
-          <w:lang w:val="en-US"/>
-        </w:rPr>
-        <mc:AlternateContent>
-          <mc:Choice Requires="wps">
-            <w:drawing>
-              <wp:anchor distT="0" distB="0" distL="114300" distR="114300" simplePos="0" relativeHeight="251662336" behindDoc="0" locked="0" layoutInCell="1" allowOverlap="1" wp14:anchorId="2754F126" wp14:editId="00B409BD">
-                <wp:simplePos x="0" y="0"/>
-                <wp:positionH relativeFrom="column">
-                  <wp:posOffset>2818765</wp:posOffset>
-                </wp:positionH>
-                <wp:positionV relativeFrom="paragraph">
-                  <wp:posOffset>186055</wp:posOffset>
-                </wp:positionV>
-                <wp:extent cx="205740" cy="967740"/>
-                <wp:effectExtent l="0" t="0" r="41910" b="22860"/>
-                <wp:wrapNone/>
-                <wp:docPr id="5" name="Rechteraccolade 5"/>
-                <wp:cNvGraphicFramePr/>
-                <a:graphic xmlns:a="http://schemas.openxmlformats.org/drawingml/2006/main">
-                  <a:graphicData uri="http://schemas.microsoft.com/office/word/2010/wordprocessingShape">
-                    <wps:wsp>
-                      <wps:cNvSpPr/>
-                      <wps:spPr>
-                        <a:xfrm>
-                          <a:off x="0" y="0"/>
-                          <a:ext cx="205740" cy="967740"/>
-                        </a:xfrm>
-                        <a:prstGeom prst="rightBrace">
-                          <a:avLst/>
-                        </a:prstGeom>
-                        <a:noFill/>
-                        <a:ln w="6350" cap="flat" cmpd="sng" algn="ctr">
-                          <a:solidFill>
-                            <a:sysClr val="windowText" lastClr="000000"/>
-                          </a:solidFill>
-                          <a:prstDash val="solid"/>
-                          <a:miter lim="800000"/>
-                        </a:ln>
-                        <a:effectLst/>
-                      </wps:spPr>
-                      <wps:bodyPr rot="0" spcFirstLastPara="0" vertOverflow="overflow" horzOverflow="overflow" vert="horz" wrap="square" lIns="91440" tIns="45720" rIns="91440" bIns="45720" numCol="1" spcCol="0" rtlCol="0" fromWordArt="0" anchor="ctr" anchorCtr="0" forceAA="0" compatLnSpc="1">
-                        <a:prstTxWarp prst="textNoShape">
-                          <a:avLst/>
-                        </a:prstTxWarp>
-                        <a:noAutofit/>
-                      </wps:bodyPr>
-                    </wps:wsp>
-                  </a:graphicData>
-                </a:graphic>
-                <wp14:sizeRelH relativeFrom="margin">
-                  <wp14:pctWidth>0</wp14:pctWidth>
-                </wp14:sizeRelH>
-                <wp14:sizeRelV relativeFrom="margin">
-                  <wp14:pctHeight>0</wp14:pctHeight>
-                </wp14:sizeRelV>
-              </wp:anchor>
-            </w:drawing>
-          </mc:Choice>
-          <mc:Fallback xmlns:w16cid="http://schemas.microsoft.com/office/word/2016/wordml/cid" xmlns:am3d="http://schemas.microsoft.com/office/drawing/2017/model3d" xmlns:aink="http://schemas.microsoft.com/office/drawing/2016/ink" xmlns:cx8="http://schemas.microsoft.com/office/drawing/2016/5/14/chartex" xmlns:cx7="http://schemas.microsoft.com/office/drawing/2016/5/13/chartex" xmlns:cx6="http://schemas.microsoft.com/office/drawing/2016/5/12/chartex" xmlns:cx5="http://schemas.microsoft.com/office/drawing/2016/5/11/chartex" xmlns:cx4="http://schemas.microsoft.com/office/drawing/2016/5/10/chartex" xmlns:cx3="http://schemas.microsoft.com/office/drawing/2016/5/9/chartex" xmlns:cx2="http://schemas.microsoft.com/office/drawing/2015/10/21/chartex">
-            <w:pict>
-              <v:shape w14:anchorId="43D0A74F" id="Rechteraccolade 5" o:spid="_x0000_s1026" type="#_x0000_t88" style="position:absolute;margin-left:221.95pt;margin-top:14.65pt;width:16.2pt;height:76.2pt;z-index:251662336;visibility:visible;mso-wrap-style:square;mso-width-percent:0;mso-height-percent:0;mso-wrap-distance-left:9pt;mso-wrap-distance-top:0;mso-wrap-distance-right:9pt;mso-wrap-distance-bottom:0;mso-position-horizontal:absolute;mso-position-horizontal-relative:text;mso-position-vertical:absolute;mso-position-vertical-relative:text;mso-width-percent:0;mso-height-percent:0;mso-width-relative:margin;mso-height-relative:margin;v-text-anchor:middle" o:gfxdata="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" adj="383" strokecolor="windowText" strokeweight=".5pt">
-                <v:stroke joinstyle="miter"/>
-              </v:shape>
-            </w:pict>
-          </mc:Fallback>
-        </mc:AlternateContent>
-      </w:r>
-    </w:p>
-    <w:p>
-      <w:pPr>
-        <w:pStyle w:val="ListParagraph"/>
-        <w:numPr>
-          <w:ilvl w:val="0"/>
-          <w:numId w:val="9"/>
-        </w:numPr>
-        <w:ind w:left="1776"/>
-        <w:jc w:val="both"/>
-        <w:rPr>
-          <w:rFonts w:ascii="Times New Roman" w:hAnsi="Times New Roman" w:cs="Times New Roman"/>
-          <w:sz w:val="24"/>
-          <w:szCs w:val="24"/>
-          <w:lang w:val="en-GB"/>
-        </w:rPr>
-      </w:pPr>
-      <w:r>
-        <w:rPr>
-          <w:rFonts w:ascii="Times New Roman" w:hAnsi="Times New Roman" w:cs="Times New Roman"/>
-          <w:sz w:val="24"/>
-          <w:szCs w:val="24"/>
-          <w:lang w:val="en-GB"/>
-        </w:rPr>
-        <w:t xml:space="preserve">Uninspiring-Spine-tingling </w:t>
-      </w:r>
-    </w:p>
-    <w:p>
-      <w:pPr>
-        <w:pStyle w:val="ListParagraph"/>
-        <w:numPr>
-          <w:ilvl w:val="0"/>
-          <w:numId w:val="9"/>
-        </w:numPr>
-        <w:ind w:left="1776"/>
-        <w:jc w:val="both"/>
-        <w:rPr>
-          <w:rFonts w:ascii="Times New Roman" w:hAnsi="Times New Roman" w:cs="Times New Roman"/>
-          <w:sz w:val="24"/>
-          <w:szCs w:val="24"/>
-          <w:lang w:val="en-GB"/>
-        </w:rPr>
-      </w:pPr>
-      <w:r>
-        <w:rPr>
-          <w:rFonts w:ascii="Times New Roman" w:hAnsi="Times New Roman" w:cs="Times New Roman"/>
-          <w:noProof/>
-          <w:sz w:val="24"/>
-          <w:szCs w:val="24"/>
-          <w:lang w:val="en-US"/>
-        </w:rPr>
-        <mc:AlternateContent>
-          <mc:Choice Requires="wps">
-            <w:drawing>
-              <wp:anchor distT="0" distB="0" distL="114300" distR="114300" simplePos="0" relativeHeight="251660288" behindDoc="0" locked="0" layoutInCell="1" allowOverlap="1" wp14:anchorId="15E63D5A" wp14:editId="3CCC672F">
-                <wp:simplePos x="0" y="0"/>
-                <wp:positionH relativeFrom="column">
-                  <wp:posOffset>3131820</wp:posOffset>
-                </wp:positionH>
-                <wp:positionV relativeFrom="paragraph">
-                  <wp:posOffset>145415</wp:posOffset>
-                </wp:positionV>
-                <wp:extent cx="1584960" cy="411480"/>
-                <wp:effectExtent l="0" t="0" r="0" b="7620"/>
-                <wp:wrapNone/>
-                <wp:docPr id="2" name="Tekstvak 2"/>
-                <wp:cNvGraphicFramePr/>
-                <a:graphic xmlns:a="http://schemas.openxmlformats.org/drawingml/2006/main">
-                  <a:graphicData uri="http://schemas.microsoft.com/office/word/2010/wordprocessingShape">
-                    <wps:wsp>
-                      <wps:cNvSpPr txBox="1"/>
-                      <wps:spPr>
-                        <a:xfrm>
-                          <a:off x="0" y="0"/>
-                          <a:ext cx="1584960" cy="411480"/>
-                        </a:xfrm>
-                        <a:prstGeom prst="rect">
-                          <a:avLst/>
-                        </a:prstGeom>
-                        <a:solidFill>
-                          <a:sysClr val="window" lastClr="FFFFFF"/>
-                        </a:solidFill>
-                        <a:ln w="6350">
-                          <a:noFill/>
-                        </a:ln>
-                      </wps:spPr>
-                      <wps:txbx>
-                        <w:txbxContent>
-                          <w:p>
-                            <w:pPr>
-                              <w:rPr>
-                                <w:i/>
-                                <w:iCs/>
-                              </w:rPr>
-                            </w:pPr>
-                            <w:r>
-                              <w:rPr>
-                                <w:i/>
-                                <w:iCs/>
-                              </w:rPr>
-                              <w:t>Spine-tingling</w:t>
-                            </w:r>
-                          </w:p>
-                        </w:txbxContent>
-                      </wps:txbx>
-                      <wps:bodyPr rot="0" spcFirstLastPara="0" vertOverflow="overflow" horzOverflow="overflow" vert="horz" wrap="square" lIns="91440" tIns="45720" rIns="91440" bIns="45720" numCol="1" spcCol="0" rtlCol="0" fromWordArt="0" anchor="t" anchorCtr="0" forceAA="0" compatLnSpc="1">
-                        <a:prstTxWarp prst="textNoShape">
-                          <a:avLst/>
-                        </a:prstTxWarp>
-                        <a:noAutofit/>
-                      </wps:bodyPr>
-                    </wps:wsp>
-                  </a:graphicData>
-                </a:graphic>
-              </wp:anchor>
-            </w:drawing>
-          </mc:Choice>
-          <mc:Fallback xmlns:w16cid="http://schemas.microsoft.com/office/word/2016/wordml/cid" xmlns:am3d="http://schemas.microsoft.com/office/drawing/2017/model3d" xmlns:aink="http://schemas.microsoft.com/office/drawing/2016/ink" xmlns:cx8="http://schemas.microsoft.com/office/drawing/2016/5/14/chartex" xmlns:cx7="http://schemas.microsoft.com/office/drawing/2016/5/13/chartex" xmlns:cx6="http://schemas.microsoft.com/office/drawing/2016/5/12/chartex" xmlns:cx5="http://schemas.microsoft.com/office/drawing/2016/5/11/chartex" xmlns:cx4="http://schemas.microsoft.com/office/drawing/2016/5/10/chartex" xmlns:cx3="http://schemas.microsoft.com/office/drawing/2016/5/9/chartex" xmlns:cx2="http://schemas.microsoft.com/office/drawing/2015/10/21/chartex">
-            <w:pict>
-              <v:shape w14:anchorId="15E63D5A" id="Tekstvak 2" o:spid="_x0000_s1027" type="#_x0000_t202" style="position:absolute;left:0;text-align:left;margin-left:246.6pt;margin-top:11.45pt;width:124.8pt;height:32.4pt;z-index:251660288;visibility:visible;mso-wrap-style:square;mso-wrap-distance-left:9pt;mso-wrap-distance-top:0;mso-wrap-distance-right:9pt;mso-wrap-distance-bottom:0;mso-position-horizontal:absolute;mso-position-horizontal-relative:text;mso-position-vertical:absolute;mso-position-vertical-relative:text;v-text-anchor:top" o:gfxdata="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" fillcolor="window" stroked="f" strokeweight=".5pt">
-                <v:textbox>
-                  <w:txbxContent>
-                    <w:p>
-                      <w:pPr>
-                        <w:rPr>
-                          <w:i/>
-                          <w:iCs/>
-                        </w:rPr>
-                      </w:pPr>
-                      <w:proofErr w:type="spellStart"/>
-                      <w:r>
-                        <w:rPr>
-                          <w:i/>
-                          <w:iCs/>
-                        </w:rPr>
-                        <w:t>Spine-tingling</w:t>
-                      </w:r>
-                      <w:proofErr w:type="spellEnd"/>
-                    </w:p>
-                  </w:txbxContent>
-                </v:textbox>
-              </v:shape>
-            </w:pict>
-          </mc:Fallback>
-        </mc:AlternateContent>
-      </w:r>
-      <w:r>
-        <w:rPr>
-          <w:rFonts w:ascii="Times New Roman" w:hAnsi="Times New Roman" w:cs="Times New Roman"/>
-          <w:sz w:val="24"/>
-          <w:szCs w:val="24"/>
-          <w:lang w:val="en-GB"/>
-        </w:rPr>
-        <w:t>Unemotional – Hair-raising</w:t>
-      </w:r>
-    </w:p>
-    <w:p>
-      <w:pPr>
-        <w:pStyle w:val="ListParagraph"/>
-        <w:numPr>
-          <w:ilvl w:val="0"/>
-          <w:numId w:val="9"/>
-        </w:numPr>
-        <w:ind w:left="1776"/>
-        <w:jc w:val="both"/>
-        <w:rPr>
-          <w:rFonts w:ascii="Times New Roman" w:hAnsi="Times New Roman" w:cs="Times New Roman"/>
-          <w:sz w:val="24"/>
-          <w:szCs w:val="24"/>
-          <w:lang w:val="en-GB"/>
-        </w:rPr>
-      </w:pPr>
-      <w:r>
-        <w:rPr>
-          <w:rFonts w:ascii="Times New Roman" w:hAnsi="Times New Roman" w:cs="Times New Roman"/>
-          <w:sz w:val="24"/>
-          <w:szCs w:val="24"/>
-          <w:lang w:val="en-GB"/>
-        </w:rPr>
-        <w:t xml:space="preserve">Boring-Shocking </w:t>
-      </w:r>
-    </w:p>
-    <w:p>
-      <w:pPr>
-        <w:pStyle w:val="ListParagraph"/>
-        <w:numPr>
-          <w:ilvl w:val="0"/>
-          <w:numId w:val="9"/>
-        </w:numPr>
-        <w:ind w:left="1776"/>
-        <w:jc w:val="both"/>
-        <w:rPr>
-          <w:rFonts w:ascii="Times New Roman" w:hAnsi="Times New Roman" w:cs="Times New Roman"/>
-          <w:sz w:val="24"/>
-          <w:szCs w:val="24"/>
-          <w:lang w:val="en-GB"/>
-        </w:rPr>
-      </w:pPr>
-      <w:r>
-        <w:rPr>
-          <w:rFonts w:ascii="Times New Roman" w:hAnsi="Times New Roman" w:cs="Times New Roman"/>
-          <w:sz w:val="24"/>
-          <w:szCs w:val="24"/>
-          <w:lang w:val="en-GB"/>
-        </w:rPr>
-        <w:t>Predicable – Thrilling</w:t>
-      </w:r>
-    </w:p>
-    <w:p>
-      <w:pPr>
-        <w:pStyle w:val="ListParagraph"/>
-        <w:numPr>
-          <w:ilvl w:val="0"/>
-          <w:numId w:val="9"/>
-        </w:numPr>
-        <w:ind w:left="1776"/>
-        <w:jc w:val="both"/>
-        <w:rPr>
-          <w:rFonts w:ascii="Times New Roman" w:hAnsi="Times New Roman" w:cs="Times New Roman"/>
-          <w:sz w:val="24"/>
-          <w:szCs w:val="24"/>
-          <w:lang w:val="en-GB"/>
-        </w:rPr>
-      </w:pPr>
-      <w:r>
-        <w:rPr>
-          <w:rFonts w:ascii="Times New Roman" w:hAnsi="Times New Roman" w:cs="Times New Roman"/>
-          <w:sz w:val="24"/>
-          <w:szCs w:val="24"/>
-          <w:lang w:val="en-GB"/>
-        </w:rPr>
-        <w:t>Bland – Uncanny</w:t>
-      </w:r>
-    </w:p>
-    <w:p>
-      <w:pPr>
-        <w:ind w:left="1068"/>
-        <w:jc w:val="both"/>
-        <w:rPr>
-          <w:rFonts w:ascii="Times New Roman" w:hAnsi="Times New Roman" w:cs="Times New Roman"/>
-          <w:sz w:val="24"/>
-          <w:szCs w:val="24"/>
-          <w:highlight w:val="yellow"/>
-          <w:lang w:val="en-GB"/>
-        </w:rPr>
-      </w:pPr>
-    </w:p>
-    <w:p>
-      <w:pPr>
-        <w:jc w:val="both"/>
+        <w:jc w:val="both"/>
+        <w:rPr>
+          <w:rFonts w:ascii="Times New Roman" w:hAnsi="Times New Roman" w:cs="Times New Roman"/>
+          <w:sz w:val="24"/>
+          <w:szCs w:val="24"/>
+          <w:lang w:val="en-GB"/>
+        </w:rPr>
+      </w:pPr>
+      <w:r>
+        <w:rPr>
+          <w:rFonts w:ascii="Times New Roman" w:hAnsi="Times New Roman" w:cs="Times New Roman"/>
+          <w:sz w:val="24"/>
+          <w:szCs w:val="24"/>
+          <w:lang w:val="en-GB"/>
+        </w:rPr>
+        <w:t xml:space="preserve">Human likeness and acceptability ratings will be measured. </w:t>
+      </w:r>
+    </w:p>
+    <w:p>
+      <w:pPr>
+        <w:jc w:val="both"/>
+        <w:rPr>
+          <w:rFonts w:ascii="Times New Roman" w:hAnsi="Times New Roman" w:cs="Times New Roman"/>
+          <w:sz w:val="24"/>
+          <w:szCs w:val="24"/>
+          <w:lang w:val="en-GB"/>
+        </w:rPr>
+      </w:pPr>
+      <w:r>
         <w:rPr>
           <w:rFonts w:ascii="Times New Roman" w:hAnsi="Times New Roman" w:cs="Times New Roman"/>
           <w:b/>
@@ -3946,141 +4202,7 @@
           <w:szCs w:val="24"/>
           <w:lang w:val="en-GB"/>
         </w:rPr>
-      </w:pPr>
-      <w:r>
-        <w:rPr>
-          <w:rFonts w:ascii="Times New Roman" w:hAnsi="Times New Roman" w:cs="Times New Roman"/>
-          <w:b/>
-          <w:bCs/>
-          <w:sz w:val="24"/>
-          <w:szCs w:val="24"/>
-          <w:lang w:val="en-GB"/>
-        </w:rPr>
-        <w:t>Measured variables:</w:t>
-      </w:r>
-    </w:p>
-    <w:p>
-      <w:pPr>
-        <w:jc w:val="both"/>
-        <w:rPr>
-          <w:rFonts w:ascii="Times New Roman" w:hAnsi="Times New Roman" w:cs="Times New Roman"/>
-          <w:i/>
-          <w:sz w:val="24"/>
-          <w:szCs w:val="24"/>
-          <w:lang w:val="en-GB"/>
-        </w:rPr>
-      </w:pPr>
-      <w:r>
-        <w:rPr>
-          <w:rFonts w:ascii="Times New Roman" w:hAnsi="Times New Roman" w:cs="Times New Roman"/>
-          <w:i/>
-          <w:sz w:val="24"/>
-          <w:szCs w:val="24"/>
-          <w:lang w:val="en-GB"/>
-        </w:rPr>
-        <w:t>Confirmatory Analyses:</w:t>
-      </w:r>
-    </w:p>
-    <w:p>
-      <w:pPr>
-        <w:pStyle w:val="ListParagraph"/>
-        <w:jc w:val="both"/>
-        <w:rPr>
-          <w:rFonts w:ascii="Times New Roman" w:hAnsi="Times New Roman" w:cs="Times New Roman"/>
-          <w:sz w:val="24"/>
-          <w:szCs w:val="24"/>
-          <w:lang w:val="en-GB"/>
-        </w:rPr>
-      </w:pPr>
-      <w:r>
-        <w:rPr>
-          <w:rFonts w:ascii="Times New Roman" w:hAnsi="Times New Roman" w:cs="Times New Roman"/>
-          <w:sz w:val="24"/>
-          <w:szCs w:val="24"/>
-          <w:lang w:val="en-GB"/>
-        </w:rPr>
-        <w:t xml:space="preserve">Human likeness and acceptability ratings will be measured. </w:t>
-      </w:r>
-    </w:p>
-    <w:p>
-      <w:pPr>
-        <w:jc w:val="both"/>
-        <w:rPr>
-          <w:rFonts w:ascii="Times New Roman" w:hAnsi="Times New Roman" w:cs="Times New Roman"/>
-          <w:i/>
-          <w:sz w:val="24"/>
-          <w:szCs w:val="24"/>
-          <w:lang w:val="en-GB"/>
-        </w:rPr>
-      </w:pPr>
-      <w:r>
-        <w:rPr>
-          <w:rFonts w:ascii="Times New Roman" w:hAnsi="Times New Roman" w:cs="Times New Roman"/>
-          <w:i/>
-          <w:sz w:val="24"/>
-          <w:szCs w:val="24"/>
-          <w:lang w:val="en-GB"/>
-        </w:rPr>
-        <w:t>Exploratory Analyses:</w:t>
-      </w:r>
-    </w:p>
-    <w:p>
-      <w:pPr>
-        <w:jc w:val="both"/>
-        <w:rPr>
-          <w:rFonts w:ascii="Times New Roman" w:hAnsi="Times New Roman" w:cs="Times New Roman"/>
-          <w:iCs/>
-          <w:sz w:val="24"/>
-          <w:szCs w:val="24"/>
-          <w:lang w:val="en-GB"/>
-        </w:rPr>
-      </w:pPr>
-      <w:r>
-        <w:rPr>
-          <w:rFonts w:ascii="Times New Roman" w:hAnsi="Times New Roman" w:cs="Times New Roman"/>
-          <w:iCs/>
-          <w:sz w:val="24"/>
-          <w:szCs w:val="24"/>
-          <w:lang w:val="en-GB"/>
-        </w:rPr>
-        <w:tab/>
-        <w:t>Eeriness will be measured.</w:t>
-      </w:r>
-    </w:p>
-    <w:p>
-      <w:pPr>
-        <w:jc w:val="both"/>
-        <w:rPr>
-          <w:rFonts w:ascii="Times New Roman" w:hAnsi="Times New Roman" w:cs="Times New Roman"/>
-          <w:b/>
-          <w:bCs/>
-          <w:sz w:val="24"/>
-          <w:szCs w:val="24"/>
-          <w:lang w:val="en-GB"/>
-        </w:rPr>
-      </w:pPr>
-    </w:p>
-    <w:p>
-      <w:pPr>
-        <w:jc w:val="both"/>
-        <w:rPr>
-          <w:rFonts w:ascii="Times New Roman" w:hAnsi="Times New Roman" w:cs="Times New Roman"/>
-          <w:sz w:val="24"/>
-          <w:szCs w:val="24"/>
-          <w:lang w:val="en-GB"/>
-        </w:rPr>
-      </w:pPr>
-      <w:bookmarkStart w:id="0" w:name="_GoBack"/>
-      <w:bookmarkEnd w:id="0"/>
-      <w:r>
-        <w:rPr>
-          <w:rFonts w:ascii="Times New Roman" w:hAnsi="Times New Roman" w:cs="Times New Roman"/>
-          <w:b/>
-          <w:bCs/>
-          <w:sz w:val="24"/>
-          <w:szCs w:val="24"/>
-          <w:lang w:val="en-GB"/>
-        </w:rPr>
+        <w:lastRenderedPageBreak/>
         <w:t>Indices</w:t>
       </w:r>
       <w:r>
@@ -4151,10 +4273,7 @@
           <w:lang w:val="en-GB"/>
         </w:rPr>
       </w:pPr>
-    </w:p>
-    <w:p>
-      <w:pPr>
-        <w:jc w:val="both"/>
+      <w:r>
         <w:rPr>
           <w:rFonts w:ascii="Times New Roman" w:hAnsi="Times New Roman" w:cs="Times New Roman"/>
           <w:b/>
@@ -4163,16 +4282,6 @@
           <w:szCs w:val="24"/>
           <w:lang w:val="en-GB"/>
         </w:rPr>
-      </w:pPr>
-      <w:r>
-        <w:rPr>
-          <w:rFonts w:ascii="Times New Roman" w:hAnsi="Times New Roman" w:cs="Times New Roman"/>
-          <w:b/>
-          <w:bCs/>
-          <w:sz w:val="24"/>
-          <w:szCs w:val="24"/>
-          <w:lang w:val="en-GB"/>
-        </w:rPr>
         <w:t>Statistical models:</w:t>
       </w:r>
     </w:p>
@@ -4217,27 +4326,7 @@
           <w:szCs w:val="24"/>
           <w:lang w:val="en-GB"/>
         </w:rPr>
-        <w:t xml:space="preserve">We will use the following models (and corrections as in </w:t>
-      </w:r>
-      <w:proofErr w:type="spellStart"/>
-      <w:r>
-        <w:rPr>
-          <w:rFonts w:ascii="Times New Roman" w:hAnsi="Times New Roman" w:cs="Times New Roman"/>
-          <w:sz w:val="24"/>
-          <w:szCs w:val="24"/>
-          <w:lang w:val="en-GB"/>
-        </w:rPr>
-        <w:t>Piwek</w:t>
-      </w:r>
-      <w:proofErr w:type="spellEnd"/>
-      <w:r>
-        <w:rPr>
-          <w:rFonts w:ascii="Times New Roman" w:hAnsi="Times New Roman" w:cs="Times New Roman"/>
-          <w:sz w:val="24"/>
-          <w:szCs w:val="24"/>
-          <w:lang w:val="en-GB"/>
-        </w:rPr>
-        <w:t xml:space="preserve"> et al. [2014]):</w:t>
+        <w:t>We will use the following models (and corrections as in Piwek et al. [2014]):</w:t>
       </w:r>
     </w:p>
     <w:p>
@@ -4263,27 +4352,7 @@
           <w:szCs w:val="24"/>
           <w:lang w:val="en-GB"/>
         </w:rPr>
-        <w:t xml:space="preserve">Human likeness ratings will be subject to a one-way ANOVA with Character Type as a within participant factor. If a main effect of Character Type emerges </w:t>
-      </w:r>
-      <w:proofErr w:type="gramStart"/>
-      <w:r>
-        <w:rPr>
-          <w:rFonts w:ascii="Times New Roman" w:hAnsi="Times New Roman" w:cs="Times New Roman"/>
-          <w:sz w:val="24"/>
-          <w:szCs w:val="24"/>
-          <w:lang w:val="en-GB"/>
-        </w:rPr>
-        <w:t>follow-up</w:t>
-      </w:r>
-      <w:proofErr w:type="gramEnd"/>
-      <w:r>
-        <w:rPr>
-          <w:rFonts w:ascii="Times New Roman" w:hAnsi="Times New Roman" w:cs="Times New Roman"/>
-          <w:sz w:val="24"/>
-          <w:szCs w:val="24"/>
-          <w:lang w:val="en-GB"/>
-        </w:rPr>
-        <w:t xml:space="preserve"> testing will be carried out to interpret that effect.</w:t>
+        <w:t>Human likeness ratings will be subject to a one-way ANOVA with Character Type as a within participant factor. If a main effect of Character Type emerges follow-up testing will be carried out to interpret that effect.</w:t>
       </w:r>
     </w:p>
     <w:p>
@@ -4309,19 +4378,8 @@
           <w:szCs w:val="24"/>
           <w:lang w:val="en-GB"/>
         </w:rPr>
-        <w:t xml:space="preserve">Acceptability ratings will be subject to a </w:t>
-      </w:r>
-      <w:proofErr w:type="gramStart"/>
-      <w:r>
-        <w:rPr>
-          <w:rFonts w:ascii="Times New Roman" w:hAnsi="Times New Roman" w:cs="Times New Roman"/>
-          <w:sz w:val="24"/>
-          <w:szCs w:val="24"/>
-          <w:lang w:val="en-GB"/>
-        </w:rPr>
-        <w:t>7(</w:t>
-      </w:r>
-      <w:proofErr w:type="gramEnd"/>
+        <w:t>Acceptability ratings will be subject to a 7(</w:t>
+      </w:r>
       <w:r>
         <w:rPr>
           <w:rFonts w:ascii="Times New Roman" w:hAnsi="Times New Roman" w:cs="Times New Roman"/>
@@ -4363,204 +4421,24 @@
     </w:p>
     <w:p>
       <w:pPr>
-        <w:pStyle w:val="ListParagraph"/>
-        <w:ind w:left="1906"/>
-        <w:jc w:val="both"/>
-        <w:rPr>
-          <w:rFonts w:ascii="Times New Roman" w:hAnsi="Times New Roman" w:cs="Times New Roman"/>
-          <w:sz w:val="24"/>
-          <w:szCs w:val="24"/>
-          <w:lang w:val="en-GB"/>
-        </w:rPr>
-      </w:pPr>
-    </w:p>
-    <w:p>
-      <w:pPr>
         <w:ind w:left="708"/>
         <w:jc w:val="both"/>
         <w:rPr>
           <w:rFonts w:ascii="Times New Roman" w:hAnsi="Times New Roman" w:cs="Times New Roman"/>
-          <w:i/>
-          <w:sz w:val="24"/>
-          <w:szCs w:val="24"/>
-          <w:lang w:val="en-GB"/>
-        </w:rPr>
-      </w:pPr>
-      <w:r>
-        <w:rPr>
-          <w:rFonts w:ascii="Times New Roman" w:hAnsi="Times New Roman" w:cs="Times New Roman"/>
-          <w:i/>
-          <w:sz w:val="24"/>
-          <w:szCs w:val="24"/>
-          <w:lang w:val="en-GB"/>
-        </w:rPr>
-        <w:t>Exploratory Analyses</w:t>
-      </w:r>
-    </w:p>
-    <w:p>
-      <w:pPr>
-        <w:pStyle w:val="ListParagraph"/>
-        <w:numPr>
-          <w:ilvl w:val="0"/>
-          <w:numId w:val="7"/>
-        </w:numPr>
-        <w:jc w:val="both"/>
-        <w:rPr>
-          <w:rFonts w:ascii="Times New Roman" w:hAnsi="Times New Roman" w:cs="Times New Roman"/>
-          <w:sz w:val="24"/>
-          <w:szCs w:val="24"/>
-          <w:lang w:val="en-GB"/>
-        </w:rPr>
-      </w:pPr>
-      <w:r>
-        <w:rPr>
-          <w:rFonts w:ascii="Times New Roman" w:hAnsi="Times New Roman" w:cs="Times New Roman"/>
-          <w:i/>
-          <w:iCs/>
-          <w:sz w:val="24"/>
-          <w:szCs w:val="24"/>
-          <w:lang w:val="en-GB"/>
-        </w:rPr>
-        <w:t>Eeriness</w:t>
-      </w:r>
-      <w:r>
-        <w:rPr>
-          <w:lang w:val="en-GB"/>
-        </w:rPr>
-        <w:t xml:space="preserve"> </w:t>
-      </w:r>
-      <w:r>
-        <w:rPr>
-          <w:rFonts w:ascii="Times New Roman" w:hAnsi="Times New Roman" w:cs="Times New Roman"/>
-          <w:sz w:val="24"/>
-          <w:szCs w:val="24"/>
-          <w:lang w:val="en-GB"/>
-        </w:rPr>
-        <w:t>will be subject to a 7 (</w:t>
-      </w:r>
-      <w:r>
-        <w:rPr>
-          <w:rFonts w:ascii="Times New Roman" w:hAnsi="Times New Roman" w:cs="Times New Roman"/>
-          <w:i/>
-          <w:iCs/>
-          <w:sz w:val="24"/>
-          <w:szCs w:val="24"/>
-          <w:lang w:val="en-GB"/>
-        </w:rPr>
-        <w:t>Character Type</w:t>
-      </w:r>
-      <w:r>
-        <w:rPr>
-          <w:rFonts w:ascii="Times New Roman" w:hAnsi="Times New Roman" w:cs="Times New Roman"/>
-          <w:sz w:val="24"/>
-          <w:szCs w:val="24"/>
-          <w:lang w:val="en-GB"/>
-        </w:rPr>
-        <w:t>) x 6 (</w:t>
-      </w:r>
-      <w:r>
-        <w:rPr>
-          <w:rFonts w:ascii="Times New Roman" w:hAnsi="Times New Roman" w:cs="Times New Roman"/>
-          <w:i/>
-          <w:iCs/>
-          <w:sz w:val="24"/>
-          <w:szCs w:val="24"/>
-          <w:lang w:val="en-GB"/>
-        </w:rPr>
-        <w:t>Motion Type</w:t>
-      </w:r>
-      <w:r>
-        <w:rPr>
-          <w:rFonts w:ascii="Times New Roman" w:hAnsi="Times New Roman" w:cs="Times New Roman"/>
-          <w:sz w:val="24"/>
-          <w:szCs w:val="24"/>
-          <w:lang w:val="en-GB"/>
-        </w:rPr>
-        <w:t xml:space="preserve">) </w:t>
-      </w:r>
-      <w:proofErr w:type="gramStart"/>
-      <w:r>
-        <w:rPr>
-          <w:rFonts w:ascii="Times New Roman" w:hAnsi="Times New Roman" w:cs="Times New Roman"/>
-          <w:sz w:val="24"/>
-          <w:szCs w:val="24"/>
-          <w:lang w:val="en-GB"/>
-        </w:rPr>
-        <w:t>within  participants</w:t>
-      </w:r>
-      <w:proofErr w:type="gramEnd"/>
-      <w:r>
-        <w:rPr>
-          <w:rFonts w:ascii="Times New Roman" w:hAnsi="Times New Roman" w:cs="Times New Roman"/>
-          <w:sz w:val="24"/>
-          <w:szCs w:val="24"/>
-          <w:lang w:val="en-GB"/>
-        </w:rPr>
-        <w:t xml:space="preserve"> ANOVA. If the main effects of Character Type or Motion Type, </w:t>
-      </w:r>
-      <w:r>
-        <w:rPr>
-          <w:rFonts w:ascii="Times New Roman" w:hAnsi="Times New Roman" w:cs="Times New Roman"/>
-          <w:sz w:val="24"/>
-          <w:szCs w:val="24"/>
-          <w:lang w:val="en-GB"/>
-        </w:rPr>
-        <w:lastRenderedPageBreak/>
-        <w:t>or the interaction between the two emerge, then follow-up tests will be carried out to interpret the findings.</w:t>
-      </w:r>
-    </w:p>
-    <w:p>
-      <w:pPr>
-        <w:ind w:left="708"/>
-        <w:jc w:val="both"/>
-        <w:rPr>
-          <w:rFonts w:ascii="Times New Roman" w:hAnsi="Times New Roman" w:cs="Times New Roman"/>
-          <w:sz w:val="24"/>
-          <w:szCs w:val="24"/>
-          <w:lang w:val="en-GB"/>
-        </w:rPr>
-      </w:pPr>
-      <w:r>
-        <w:rPr>
-          <w:rFonts w:ascii="Times New Roman" w:hAnsi="Times New Roman" w:cs="Times New Roman"/>
-          <w:sz w:val="24"/>
-          <w:szCs w:val="24"/>
-          <w:lang w:val="en-GB"/>
-        </w:rPr>
-        <w:t>Note: Greenhouse–</w:t>
-      </w:r>
-      <w:proofErr w:type="spellStart"/>
-      <w:r>
-        <w:rPr>
-          <w:rFonts w:ascii="Times New Roman" w:hAnsi="Times New Roman" w:cs="Times New Roman"/>
-          <w:sz w:val="24"/>
-          <w:szCs w:val="24"/>
-          <w:lang w:val="en-GB"/>
-        </w:rPr>
-        <w:t>Geisser</w:t>
-      </w:r>
-      <w:proofErr w:type="spellEnd"/>
-      <w:r>
-        <w:rPr>
-          <w:rFonts w:ascii="Times New Roman" w:hAnsi="Times New Roman" w:cs="Times New Roman"/>
-          <w:sz w:val="24"/>
-          <w:szCs w:val="24"/>
-          <w:lang w:val="en-GB"/>
-        </w:rPr>
-        <w:t xml:space="preserve"> corrections will be used for all tests in cases where violations of the sphericity assumption occur.</w:t>
-      </w:r>
-    </w:p>
-    <w:p>
-      <w:pPr>
-        <w:ind w:left="708"/>
-        <w:jc w:val="both"/>
-        <w:rPr>
-          <w:rFonts w:ascii="Times New Roman" w:hAnsi="Times New Roman" w:cs="Times New Roman"/>
-          <w:sz w:val="24"/>
-          <w:szCs w:val="24"/>
-          <w:lang w:val="en-GB"/>
-        </w:rPr>
-      </w:pPr>
+          <w:sz w:val="24"/>
+          <w:szCs w:val="24"/>
+          <w:lang w:val="en-GB"/>
+        </w:rPr>
+      </w:pPr>
+      <w:r>
+        <w:rPr>
+          <w:rFonts w:ascii="Times New Roman" w:hAnsi="Times New Roman" w:cs="Times New Roman"/>
+          <w:sz w:val="24"/>
+          <w:szCs w:val="24"/>
+          <w:lang w:val="en-GB"/>
+        </w:rPr>
+        <w:t>Note: Greenhouse–Geisser corrections will be used for all tests in cases where violations of the sphericity assumption occur.</w:t>
+      </w:r>
     </w:p>
     <w:p>
       <w:pPr>
@@ -4606,18 +4484,6 @@
         </w:rPr>
         <w:t>No transformations will be required.</w:t>
       </w:r>
-    </w:p>
-    <w:p>
-      <w:pPr>
-        <w:ind w:firstLine="708"/>
-        <w:jc w:val="both"/>
-        <w:rPr>
-          <w:rFonts w:ascii="Times New Roman" w:hAnsi="Times New Roman" w:cs="Times New Roman"/>
-          <w:sz w:val="24"/>
-          <w:szCs w:val="24"/>
-          <w:lang w:val="en-GB"/>
-        </w:rPr>
-      </w:pPr>
     </w:p>
     <w:p>
       <w:pPr>
@@ -4664,27 +4530,7 @@
           <w:szCs w:val="24"/>
           <w:lang w:val="en-GB"/>
         </w:rPr>
-        <w:t xml:space="preserve">For this </w:t>
-      </w:r>
-      <w:proofErr w:type="gramStart"/>
-      <w:r>
-        <w:rPr>
-          <w:rFonts w:ascii="Times New Roman" w:hAnsi="Times New Roman" w:cs="Times New Roman"/>
-          <w:sz w:val="24"/>
-          <w:szCs w:val="24"/>
-          <w:lang w:val="en-GB"/>
-        </w:rPr>
-        <w:t>replication</w:t>
-      </w:r>
-      <w:proofErr w:type="gramEnd"/>
-      <w:r>
-        <w:rPr>
-          <w:rFonts w:ascii="Times New Roman" w:hAnsi="Times New Roman" w:cs="Times New Roman"/>
-          <w:sz w:val="24"/>
-          <w:szCs w:val="24"/>
-          <w:lang w:val="en-GB"/>
-        </w:rPr>
-        <w:t xml:space="preserve"> we will use the original authors criteria (</w:t>
+        <w:t>For this replication we will use the original authors criteria (</w:t>
       </w:r>
       <w:r>
         <w:rPr>
@@ -4713,9 +4559,8 @@
           <w:szCs w:val="24"/>
           <w:lang w:val="en-US" w:eastAsia="it-IT"/>
         </w:rPr>
-        <w:t xml:space="preserve">We will also compute Bayesian factors in accordance with procedures outlined by </w:t>
-      </w:r>
-      <w:proofErr w:type="spellStart"/>
+        <w:t xml:space="preserve">We will also compute Bayesian factors in accordance with procedures outlined by Rouder, Speckman, Sun, Morey, and Iverson (2009) to estimate the amount of evidence for the hypothesis that likeness and acceptability ratings differ as a function of Character Type </w:t>
+      </w:r>
       <w:r>
         <w:rPr>
           <w:rFonts w:ascii="Times New Roman" w:eastAsia="Times New Roman" w:hAnsi="Times New Roman" w:cs="Times New Roman"/>
@@ -4724,9 +4569,8 @@
           <w:szCs w:val="24"/>
           <w:lang w:val="en-US" w:eastAsia="it-IT"/>
         </w:rPr>
-        <w:t>Rouder</w:t>
-      </w:r>
-      <w:proofErr w:type="spellEnd"/>
+        <w:t>and/</w:t>
+      </w:r>
       <w:r>
         <w:rPr>
           <w:rFonts w:ascii="Times New Roman" w:eastAsia="Times New Roman" w:hAnsi="Times New Roman" w:cs="Times New Roman"/>
@@ -4735,29 +4579,7 @@
           <w:szCs w:val="24"/>
           <w:lang w:val="en-US" w:eastAsia="it-IT"/>
         </w:rPr>
-        <w:t xml:space="preserve">, </w:t>
-      </w:r>
-      <w:proofErr w:type="spellStart"/>
-      <w:r>
-        <w:rPr>
-          <w:rFonts w:ascii="Times New Roman" w:eastAsia="Times New Roman" w:hAnsi="Times New Roman" w:cs="Times New Roman"/>
-          <w:color w:val="000000" w:themeColor="text1"/>
-          <w:sz w:val="24"/>
-          <w:szCs w:val="24"/>
-          <w:lang w:val="en-US" w:eastAsia="it-IT"/>
-        </w:rPr>
-        <w:t>Speckman</w:t>
-      </w:r>
-      <w:proofErr w:type="spellEnd"/>
-      <w:r>
-        <w:rPr>
-          <w:rFonts w:ascii="Times New Roman" w:eastAsia="Times New Roman" w:hAnsi="Times New Roman" w:cs="Times New Roman"/>
-          <w:color w:val="000000" w:themeColor="text1"/>
-          <w:sz w:val="24"/>
-          <w:szCs w:val="24"/>
-          <w:lang w:val="en-US" w:eastAsia="it-IT"/>
-        </w:rPr>
-        <w:t>, Sun, Morey, and Iverson (2009) to estimate the amount of evidence for the hypothesis that likeness and acceptability ratings differ as a function of Character Type or Motion Type (alternative hypothesis) or that there is no such difference (null hypothesis).</w:t>
+        <w:t>or Motion Type (alternative hypothesis) or that there is no such difference (null hypothesis).</w:t>
       </w:r>
     </w:p>
     <w:p>
@@ -4851,105 +4673,61 @@
           <w:szCs w:val="24"/>
           <w:lang w:val="en-GB"/>
         </w:rPr>
-        <w:t xml:space="preserve">As the static images shown before the dynamic characters could influence participants ratings, we will conduct </w:t>
-      </w:r>
-      <w:proofErr w:type="gramStart"/>
-      <w:r>
-        <w:rPr>
-          <w:rFonts w:ascii="Times New Roman" w:hAnsi="Times New Roman" w:cs="Times New Roman"/>
-          <w:sz w:val="24"/>
-          <w:szCs w:val="24"/>
-          <w:lang w:val="en-GB"/>
-        </w:rPr>
-        <w:t>an</w:t>
-      </w:r>
-      <w:proofErr w:type="gramEnd"/>
-      <w:r>
-        <w:rPr>
-          <w:rFonts w:ascii="Times New Roman" w:hAnsi="Times New Roman" w:cs="Times New Roman"/>
-          <w:sz w:val="24"/>
-          <w:szCs w:val="24"/>
-          <w:lang w:val="en-GB"/>
-        </w:rPr>
-        <w:t xml:space="preserve"> control experiment, as suggested and executed in original study. If the results show an interference for certain participants, the data cannot be </w:t>
-      </w:r>
-      <w:proofErr w:type="gramStart"/>
-      <w:r>
-        <w:rPr>
-          <w:rFonts w:ascii="Times New Roman" w:hAnsi="Times New Roman" w:cs="Times New Roman"/>
-          <w:sz w:val="24"/>
-          <w:szCs w:val="24"/>
-          <w:lang w:val="en-GB"/>
-        </w:rPr>
-        <w:t>used  to</w:t>
-      </w:r>
-      <w:proofErr w:type="gramEnd"/>
-      <w:r>
-        <w:rPr>
-          <w:rFonts w:ascii="Times New Roman" w:hAnsi="Times New Roman" w:cs="Times New Roman"/>
-          <w:sz w:val="24"/>
-          <w:szCs w:val="24"/>
-          <w:lang w:val="en-GB"/>
-        </w:rPr>
-        <w:t xml:space="preserve"> make assumptions regarding the hypothesis.</w:t>
-      </w:r>
-    </w:p>
-    <w:p>
-      <w:pPr>
-        <w:jc w:val="both"/>
-        <w:rPr>
-          <w:rFonts w:ascii="Times New Roman" w:hAnsi="Times New Roman" w:cs="Times New Roman"/>
-          <w:i/>
-          <w:iCs/>
-          <w:sz w:val="24"/>
-          <w:szCs w:val="24"/>
-          <w:lang w:val="en-GB"/>
-        </w:rPr>
-      </w:pPr>
-    </w:p>
-    <w:p>
-      <w:pPr>
-        <w:jc w:val="both"/>
-        <w:rPr>
-          <w:rFonts w:ascii="Times New Roman" w:hAnsi="Times New Roman" w:cs="Times New Roman"/>
-          <w:i/>
-          <w:iCs/>
-          <w:sz w:val="24"/>
-          <w:szCs w:val="24"/>
-          <w:lang w:val="en-GB"/>
-        </w:rPr>
-      </w:pPr>
-      <w:r>
-        <w:rPr>
-          <w:rFonts w:ascii="Times New Roman" w:hAnsi="Times New Roman" w:cs="Times New Roman"/>
-          <w:i/>
-          <w:iCs/>
-          <w:sz w:val="24"/>
-          <w:szCs w:val="24"/>
-          <w:lang w:val="en-GB"/>
-        </w:rPr>
-        <w:t>Exploratory Analyses</w:t>
-      </w:r>
-    </w:p>
-    <w:p>
-      <w:pPr>
-        <w:ind w:left="708"/>
-        <w:jc w:val="both"/>
-        <w:rPr>
-          <w:rFonts w:ascii="Times New Roman" w:hAnsi="Times New Roman" w:cs="Times New Roman"/>
-          <w:sz w:val="24"/>
-          <w:szCs w:val="24"/>
-          <w:lang w:val="en-GB"/>
-        </w:rPr>
-      </w:pPr>
-      <w:r>
-        <w:rPr>
-          <w:rFonts w:ascii="Times New Roman" w:hAnsi="Times New Roman" w:cs="Times New Roman"/>
-          <w:sz w:val="24"/>
-          <w:szCs w:val="24"/>
-          <w:lang w:val="en-GB"/>
-        </w:rPr>
-        <w:t>Participants will be excluded from analyses if they fail to provide complete data for all measures, or if they fail the attention or suspicion checks.</w:t>
+        <w:t xml:space="preserve">To control for the possibility that </w:t>
+      </w:r>
+      <w:r>
+        <w:rPr>
+          <w:rFonts w:ascii="Times New Roman" w:hAnsi="Times New Roman" w:cs="Times New Roman"/>
+          <w:sz w:val="24"/>
+          <w:szCs w:val="24"/>
+          <w:lang w:val="en-GB"/>
+        </w:rPr>
+        <w:t>static images shown before the dynamic characters could influence participants ratings, we</w:t>
+      </w:r>
+      <w:r>
+        <w:rPr>
+          <w:rFonts w:ascii="Times New Roman" w:hAnsi="Times New Roman" w:cs="Times New Roman"/>
+          <w:sz w:val="24"/>
+          <w:szCs w:val="24"/>
+          <w:lang w:val="en-GB"/>
+        </w:rPr>
+        <w:t xml:space="preserve"> counterbalanced the order of those images in the acceptability condition (i.e., half encountered the images before and the other half of participants encountered them after the moving videos of the characters)</w:t>
+      </w:r>
+      <w:r>
+        <w:rPr>
+          <w:rFonts w:ascii="Times New Roman" w:hAnsi="Times New Roman" w:cs="Times New Roman"/>
+          <w:sz w:val="24"/>
+          <w:szCs w:val="24"/>
+          <w:lang w:val="en-GB"/>
+        </w:rPr>
+        <w:t>.</w:t>
+      </w:r>
+      <w:r>
+        <w:rPr>
+          <w:rFonts w:ascii="Times New Roman" w:hAnsi="Times New Roman" w:cs="Times New Roman"/>
+          <w:sz w:val="24"/>
+          <w:szCs w:val="24"/>
+          <w:lang w:val="en-GB"/>
+        </w:rPr>
+        <w:t xml:space="preserve"> Note that Piwek et al. (2014) did not find such an order effect </w:t>
+      </w:r>
+      <w:r>
+        <w:rPr>
+          <w:rFonts w:ascii="Times New Roman" w:hAnsi="Times New Roman" w:cs="Times New Roman"/>
+          <w:sz w:val="24"/>
+          <w:szCs w:val="24"/>
+          <w:lang w:val="en-GB"/>
+        </w:rPr>
+        <w:t>in their original study</w:t>
+      </w:r>
+      <w:r>
+        <w:rPr>
+          <w:rFonts w:ascii="Times New Roman" w:hAnsi="Times New Roman" w:cs="Times New Roman"/>
+          <w:sz w:val="24"/>
+          <w:szCs w:val="24"/>
+          <w:lang w:val="en-GB"/>
+        </w:rPr>
+        <w:t>.</w:t>
       </w:r>
     </w:p>
     <w:p>
@@ -4964,6 +4742,21 @@
           <w:lang w:val="en-GB"/>
         </w:rPr>
       </w:pPr>
+    </w:p>
+    <w:p>
+      <w:pPr>
+        <w:jc w:val="both"/>
+        <w:rPr>
+          <w:rFonts w:ascii="Times New Roman" w:hAnsi="Times New Roman" w:cs="Times New Roman"/>
+          <w:b/>
+          <w:bCs/>
+          <w:sz w:val="24"/>
+          <w:szCs w:val="24"/>
+          <w:lang w:val="en-GB"/>
+        </w:rPr>
+      </w:pPr>
+      <w:bookmarkStart w:id="1" w:name="_GoBack"/>
+      <w:bookmarkEnd w:id="1"/>
       <w:r>
         <w:rPr>
           <w:rFonts w:ascii="Times New Roman" w:hAnsi="Times New Roman" w:cs="Times New Roman"/>
@@ -5006,6 +4799,33 @@
     </w:sectPr>
   </w:body>
 </w:document>
+</file>
+
+<file path=word/comments.xml><?xml version="1.0" encoding="utf-8"?>
+<w:comments xmlns:wpc="http://schemas.microsoft.com/office/word/2010/wordprocessingCanvas" xmlns:cx="http://schemas.microsoft.com/office/drawing/2014/chartex" xmlns:cx1="http://schemas.microsoft.com/office/drawing/2015/9/8/chartex" xmlns:mc="http://schemas.openxmlformats.org/markup-compatibility/2006" xmlns:o="urn:schemas-microsoft-com:office:office" xmlns:r="http://schemas.openxmlformats.org/officeDocument/2006/relationships" xmlns:m="http://schemas.openxmlformats.org/officeDocument/2006/math" xmlns:v="urn:schemas-microsoft-com:vml" xmlns:wp14="http://schemas.microsoft.com/office/word/2010/wordprocessingDrawing" xmlns:wp="http://schemas.openxmlformats.org/drawingml/2006/wordprocessingDrawing" xmlns:w10="urn:schemas-microsoft-com:office:word" xmlns:w="http://schemas.openxmlformats.org/wordprocessingml/2006/main" xmlns:w14="http://schemas.microsoft.com/office/word/2010/wordml" xmlns:w15="http://schemas.microsoft.com/office/word/2012/wordml" xmlns:w16se="http://schemas.microsoft.com/office/word/2015/wordml/symex" xmlns:wpg="http://schemas.microsoft.com/office/word/2010/wordprocessingGroup" xmlns:wpi="http://schemas.microsoft.com/office/word/2010/wordprocessingInk" xmlns:wne="http://schemas.microsoft.com/office/word/2006/wordml" xmlns:wps="http://schemas.microsoft.com/office/word/2010/wordprocessingShape" mc:Ignorable="w14 w15 w16se wp14">
+  <w:comment w:id="0" w:author="sean hughes" w:date="2021-01-31T22:47:00Z" w:initials="sh">
+    <w:p>
+      <w:pPr>
+        <w:pStyle w:val="CommentText"/>
+      </w:pPr>
+      <w:r>
+        <w:rPr>
+          <w:rStyle w:val="CommentReference"/>
+        </w:rPr>
+        <w:annotationRef/>
+      </w:r>
+      <w:r>
+        <w:t xml:space="preserve">I’d appreciate input on (a) this proposed deviation from the original study and (b) the required sample size. </w:t>
+      </w:r>
+    </w:p>
+  </w:comment>
+</w:comments>
+</file>
+
+<file path=word/commentsExtended.xml><?xml version="1.0" encoding="utf-8"?>
+<w15:commentsEx xmlns:wpc="http://schemas.microsoft.com/office/word/2010/wordprocessingCanvas" xmlns:cx="http://schemas.microsoft.com/office/drawing/2014/chartex" xmlns:cx1="http://schemas.microsoft.com/office/drawing/2015/9/8/chartex" xmlns:mc="http://schemas.openxmlformats.org/markup-compatibility/2006" xmlns:o="urn:schemas-microsoft-com:office:office" xmlns:r="http://schemas.openxmlformats.org/officeDocument/2006/relationships" xmlns:m="http://schemas.openxmlformats.org/officeDocument/2006/math" xmlns:v="urn:schemas-microsoft-com:vml" xmlns:wp14="http://schemas.microsoft.com/office/word/2010/wordprocessingDrawing" xmlns:wp="http://schemas.openxmlformats.org/drawingml/2006/wordprocessingDrawing" xmlns:w10="urn:schemas-microsoft-com:office:word" xmlns:w="http://schemas.openxmlformats.org/wordprocessingml/2006/main" xmlns:w14="http://schemas.microsoft.com/office/word/2010/wordml" xmlns:w15="http://schemas.microsoft.com/office/word/2012/wordml" xmlns:w16se="http://schemas.microsoft.com/office/word/2015/wordml/symex" xmlns:wpg="http://schemas.microsoft.com/office/word/2010/wordprocessingGroup" xmlns:wpi="http://schemas.microsoft.com/office/word/2010/wordprocessingInk" xmlns:wne="http://schemas.microsoft.com/office/word/2006/wordml" xmlns:wps="http://schemas.microsoft.com/office/word/2010/wordprocessingShape" mc:Ignorable="w14 w15 w16se wp14">
+  <w15:commentEx w15:paraId="40CFCA6C" w15:done="0"/>
+</w15:commentsEx>
 </file>
 
 <file path=word/numbering.xml><?xml version="1.0" encoding="utf-8"?>
@@ -6409,6 +6229,14 @@
     <w:abstractNumId w:val="5"/>
   </w:num>
 </w:numbering>
+</file>
+
+<file path=word/people.xml><?xml version="1.0" encoding="utf-8"?>
+<w15:people xmlns:wpc="http://schemas.microsoft.com/office/word/2010/wordprocessingCanvas" xmlns:cx="http://schemas.microsoft.com/office/drawing/2014/chartex" xmlns:cx1="http://schemas.microsoft.com/office/drawing/2015/9/8/chartex" xmlns:mc="http://schemas.openxmlformats.org/markup-compatibility/2006" xmlns:o="urn:schemas-microsoft-com:office:office" xmlns:r="http://schemas.openxmlformats.org/officeDocument/2006/relationships" xmlns:m="http://schemas.openxmlformats.org/officeDocument/2006/math" xmlns:v="urn:schemas-microsoft-com:vml" xmlns:wp14="http://schemas.microsoft.com/office/word/2010/wordprocessingDrawing" xmlns:wp="http://schemas.openxmlformats.org/drawingml/2006/wordprocessingDrawing" xmlns:w10="urn:schemas-microsoft-com:office:word" xmlns:w="http://schemas.openxmlformats.org/wordprocessingml/2006/main" xmlns:w14="http://schemas.microsoft.com/office/word/2010/wordml" xmlns:w15="http://schemas.microsoft.com/office/word/2012/wordml" xmlns:w16se="http://schemas.microsoft.com/office/word/2015/wordml/symex" xmlns:wpg="http://schemas.microsoft.com/office/word/2010/wordprocessingGroup" xmlns:wpi="http://schemas.microsoft.com/office/word/2010/wordprocessingInk" xmlns:wne="http://schemas.microsoft.com/office/word/2006/wordml" xmlns:wps="http://schemas.microsoft.com/office/word/2010/wordprocessingShape" mc:Ignorable="w14 w15 w16se wp14">
+  <w15:person w15:author="sean hughes">
+    <w15:presenceInfo w15:providerId="Windows Live" w15:userId="5458bde5543aa664"/>
+  </w15:person>
+</w15:people>
 </file>
 
 <file path=word/styles.xml><?xml version="1.0" encoding="utf-8"?>
@@ -7558,7 +7386,7 @@
 </file>
 
 <file path=customXml/itemProps1.xml><?xml version="1.0" encoding="utf-8"?>
-<ds:datastoreItem xmlns:ds="http://schemas.openxmlformats.org/officeDocument/2006/customXml" ds:itemID="{82ADCB2A-BCCF-4620-B66E-63496E241BB5}">
+<ds:datastoreItem xmlns:ds="http://schemas.openxmlformats.org/officeDocument/2006/customXml" ds:itemID="{DEB04E9E-ED10-44F1-BC38-6DDA2C0B1F00}">
   <ds:schemaRefs>
     <ds:schemaRef ds:uri="http://schemas.openxmlformats.org/officeDocument/2006/bibliography"/>
   </ds:schemaRefs>

</xml_diff>

<commit_message>
pre-reg and processing files
</commit_message>
<xml_diff>
--- a/1. OSF/Pre_registration.docx
+++ b/1. OSF/Pre_registration.docx
@@ -2840,7 +2840,43 @@
           <w:szCs w:val="24"/>
           <w:lang w:val="en-GB"/>
         </w:rPr>
-        <w:t xml:space="preserve">We are interested in observing a large effect size regarding the interaction effect as found in </w:t>
+        <w:t xml:space="preserve">We are interested in </w:t>
+      </w:r>
+      <w:r>
+        <w:rPr>
+          <w:rFonts w:ascii="Times New Roman" w:hAnsi="Times New Roman" w:cs="Times New Roman"/>
+          <w:sz w:val="24"/>
+          <w:szCs w:val="24"/>
+          <w:lang w:val="en-GB"/>
+        </w:rPr>
+        <w:t xml:space="preserve">achieving 90% power to detect 75% of </w:t>
+      </w:r>
+      <w:r>
+        <w:rPr>
+          <w:rFonts w:ascii="Times New Roman" w:hAnsi="Times New Roman" w:cs="Times New Roman"/>
+          <w:sz w:val="24"/>
+          <w:szCs w:val="24"/>
+          <w:lang w:val="en-GB"/>
+        </w:rPr>
+        <w:t xml:space="preserve">the interaction effect </w:t>
+      </w:r>
+      <w:r>
+        <w:rPr>
+          <w:rFonts w:ascii="Times New Roman" w:hAnsi="Times New Roman" w:cs="Times New Roman"/>
+          <w:sz w:val="24"/>
+          <w:szCs w:val="24"/>
+          <w:lang w:val="en-GB"/>
+        </w:rPr>
+        <w:t xml:space="preserve">reported </w:t>
+      </w:r>
+      <w:r>
+        <w:rPr>
+          <w:rFonts w:ascii="Times New Roman" w:hAnsi="Times New Roman" w:cs="Times New Roman"/>
+          <w:sz w:val="24"/>
+          <w:szCs w:val="24"/>
+          <w:lang w:val="en-GB"/>
+        </w:rPr>
+        <w:t xml:space="preserve">in </w:t>
       </w:r>
       <w:proofErr w:type="spellStart"/>
       <w:r>
@@ -3031,7 +3067,16 @@
           <w:szCs w:val="24"/>
           <w:lang w:val="en-GB"/>
         </w:rPr>
-        <w:t xml:space="preserve">147 </w:t>
+        <w:t>60</w:t>
+      </w:r>
+      <w:r>
+        <w:rPr>
+          <w:rFonts w:ascii="Times New Roman" w:hAnsi="Times New Roman" w:cs="Times New Roman"/>
+          <w:sz w:val="24"/>
+          <w:szCs w:val="24"/>
+          <w:lang w:val="en-GB"/>
+        </w:rPr>
+        <w:t xml:space="preserve"> </w:t>
       </w:r>
       <w:r>
         <w:rPr>
@@ -3045,6 +3090,75 @@
     </w:p>
     <w:p>
       <w:pPr>
+        <w:ind w:left="708"/>
+        <w:jc w:val="center"/>
+        <w:rPr>
+          <w:rFonts w:ascii="Times New Roman" w:hAnsi="Times New Roman" w:cs="Times New Roman"/>
+          <w:sz w:val="24"/>
+          <w:szCs w:val="24"/>
+          <w:lang w:val="en-GB"/>
+        </w:rPr>
+      </w:pPr>
+      <w:r>
+        <w:rPr>
+          <w:rFonts w:ascii="Times New Roman" w:hAnsi="Times New Roman" w:cs="Times New Roman"/>
+          <w:noProof/>
+          <w:sz w:val="24"/>
+          <w:szCs w:val="24"/>
+          <w:lang w:val="en-US"/>
+        </w:rPr>
+        <w:drawing>
+          <wp:inline distT="0" distB="0" distL="0" distR="0" wp14:anchorId="02B0414B" wp14:editId="4A320D14">
+            <wp:extent cx="1808494" cy="2061210"/>
+            <wp:effectExtent l="0" t="0" r="1270" b="0"/>
+            <wp:docPr id="1" name="Picture 1"/>
+            <wp:cNvGraphicFramePr>
+              <a:graphicFrameLocks xmlns:a="http://schemas.openxmlformats.org/drawingml/2006/main" noChangeAspect="1"/>
+            </wp:cNvGraphicFramePr>
+            <a:graphic xmlns:a="http://schemas.openxmlformats.org/drawingml/2006/main">
+              <a:graphicData uri="http://schemas.openxmlformats.org/drawingml/2006/picture">
+                <pic:pic xmlns:pic="http://schemas.openxmlformats.org/drawingml/2006/picture">
+                  <pic:nvPicPr>
+                    <pic:cNvPr id="0" name="Picture 1"/>
+                    <pic:cNvPicPr>
+                      <a:picLocks noChangeAspect="1" noChangeArrowheads="1"/>
+                    </pic:cNvPicPr>
+                  </pic:nvPicPr>
+                  <pic:blipFill>
+                    <a:blip r:embed="rId7" cstate="print">
+                      <a:extLst>
+                        <a:ext uri="{28A0092B-C50C-407E-A947-70E740481C1C}">
+                          <a14:useLocalDpi xmlns:a14="http://schemas.microsoft.com/office/drawing/2010/main" val="0"/>
+                        </a:ext>
+                      </a:extLst>
+                    </a:blip>
+                    <a:srcRect/>
+                    <a:stretch>
+                      <a:fillRect/>
+                    </a:stretch>
+                  </pic:blipFill>
+                  <pic:spPr bwMode="auto">
+                    <a:xfrm>
+                      <a:off x="0" y="0"/>
+                      <a:ext cx="1814889" cy="2068499"/>
+                    </a:xfrm>
+                    <a:prstGeom prst="rect">
+                      <a:avLst/>
+                    </a:prstGeom>
+                    <a:noFill/>
+                    <a:ln>
+                      <a:noFill/>
+                    </a:ln>
+                  </pic:spPr>
+                </pic:pic>
+              </a:graphicData>
+            </a:graphic>
+          </wp:inline>
+        </w:drawing>
+      </w:r>
+    </w:p>
+    <w:p>
+      <w:pPr>
         <w:jc w:val="both"/>
         <w:rPr>
           <w:rFonts w:ascii="Times New Roman" w:hAnsi="Times New Roman" w:cs="Times New Roman"/>
@@ -3054,6 +3168,8 @@
           <w:lang w:val="en-GB"/>
         </w:rPr>
       </w:pPr>
+      <w:bookmarkStart w:id="0" w:name="_GoBack"/>
+      <w:bookmarkEnd w:id="0"/>
       <w:r>
         <w:rPr>
           <w:rFonts w:ascii="Times New Roman" w:hAnsi="Times New Roman" w:cs="Times New Roman"/>
@@ -3396,7 +3512,17 @@
           <w:szCs w:val="24"/>
           <w:lang w:val="en-GB"/>
         </w:rPr>
-        <w:t xml:space="preserve">moving character </w:t>
+        <w:t xml:space="preserve">moving </w:t>
+      </w:r>
+      <w:r>
+        <w:rPr>
+          <w:rFonts w:ascii="Times New Roman" w:hAnsi="Times New Roman" w:cs="Times New Roman"/>
+          <w:sz w:val="24"/>
+          <w:szCs w:val="24"/>
+          <w:lang w:val="en-GB"/>
+        </w:rPr>
+        <w:lastRenderedPageBreak/>
+        <w:t xml:space="preserve">character </w:t>
       </w:r>
       <w:r>
         <w:rPr>
@@ -3527,7 +3653,25 @@
           <w:szCs w:val="24"/>
           <w:lang w:val="en-GB"/>
         </w:rPr>
-        <w:t>the sample size (</w:t>
+        <w:t xml:space="preserve">the </w:t>
+      </w:r>
+      <w:r>
+        <w:rPr>
+          <w:rFonts w:ascii="Times New Roman" w:hAnsi="Times New Roman" w:cs="Times New Roman"/>
+          <w:sz w:val="24"/>
+          <w:szCs w:val="24"/>
+          <w:lang w:val="en-GB"/>
+        </w:rPr>
+        <w:t xml:space="preserve">required </w:t>
+      </w:r>
+      <w:r>
+        <w:rPr>
+          <w:rFonts w:ascii="Times New Roman" w:hAnsi="Times New Roman" w:cs="Times New Roman"/>
+          <w:sz w:val="24"/>
+          <w:szCs w:val="24"/>
+          <w:lang w:val="en-GB"/>
+        </w:rPr>
+        <w:t>sample size (</w:t>
       </w:r>
       <w:r>
         <w:rPr>
@@ -3555,7 +3699,16 @@
           <w:szCs w:val="24"/>
           <w:lang w:val="en-GB"/>
         </w:rPr>
-        <w:t xml:space="preserve">40 in the original study to </w:t>
+        <w:t>6</w:t>
+      </w:r>
+      <w:r>
+        <w:rPr>
+          <w:rFonts w:ascii="Times New Roman" w:hAnsi="Times New Roman" w:cs="Times New Roman"/>
+          <w:sz w:val="24"/>
+          <w:szCs w:val="24"/>
+          <w:lang w:val="en-GB"/>
+        </w:rPr>
+        <w:t xml:space="preserve">0 to </w:t>
       </w:r>
       <w:r>
         <w:rPr>
@@ -3583,18 +3736,18 @@
           <w:szCs w:val="24"/>
           <w:lang w:val="en-GB"/>
         </w:rPr>
-        <w:t>442</w:t>
-      </w:r>
-      <w:r>
-        <w:rPr>
-          <w:rFonts w:ascii="Times New Roman" w:hAnsi="Times New Roman" w:cs="Times New Roman"/>
-          <w:sz w:val="24"/>
-          <w:szCs w:val="24"/>
-          <w:lang w:val="en-GB"/>
-        </w:rPr>
-        <w:t xml:space="preserve"> in this replication </w:t>
-      </w:r>
-      <w:commentRangeStart w:id="0"/>
+        <w:t xml:space="preserve">300 </w:t>
+      </w:r>
+      <w:r>
+        <w:rPr>
+          <w:rFonts w:ascii="Times New Roman" w:hAnsi="Times New Roman" w:cs="Times New Roman"/>
+          <w:sz w:val="24"/>
+          <w:szCs w:val="24"/>
+          <w:lang w:val="en-GB"/>
+        </w:rPr>
+        <w:t xml:space="preserve">in this replication </w:t>
+      </w:r>
+      <w:commentRangeStart w:id="1"/>
       <w:r>
         <w:rPr>
           <w:rFonts w:ascii="Times New Roman" w:hAnsi="Times New Roman" w:cs="Times New Roman"/>
@@ -3604,12 +3757,12 @@
         </w:rPr>
         <w:t>study</w:t>
       </w:r>
-      <w:commentRangeEnd w:id="0"/>
+      <w:commentRangeEnd w:id="1"/>
       <w:r>
         <w:rPr>
           <w:rStyle w:val="CommentReference"/>
         </w:rPr>
-        <w:commentReference w:id="0"/>
+        <w:commentReference w:id="1"/>
       </w:r>
       <w:r>
         <w:rPr>
@@ -3762,7 +3915,6 @@
           <w:szCs w:val="28"/>
           <w:lang w:val="en" w:eastAsia="en-GB"/>
         </w:rPr>
-        <w:lastRenderedPageBreak/>
         <w:t>Variables</w:t>
       </w:r>
     </w:p>
@@ -4122,7 +4274,25 @@
           <w:szCs w:val="24"/>
           <w:lang w:val="en-GB"/>
         </w:rPr>
-        <w:t xml:space="preserve"> man. Each image will be located in the middle of the screen and presented in the frontal orientation, facing the viewer.</w:t>
+        <w:t xml:space="preserve"> man. Each image will be located in the middle of the screen and presented in the frontal orientation, facing the viewer</w:t>
+      </w:r>
+      <w:r>
+        <w:rPr>
+          <w:rFonts w:ascii="Times New Roman" w:hAnsi="Times New Roman" w:cs="Times New Roman"/>
+          <w:sz w:val="24"/>
+          <w:szCs w:val="24"/>
+          <w:lang w:val="en-GB"/>
+        </w:rPr>
+        <w:t xml:space="preserve"> against a grey background</w:t>
+      </w:r>
+      <w:r>
+        <w:rPr>
+          <w:rFonts w:ascii="Times New Roman" w:hAnsi="Times New Roman" w:cs="Times New Roman"/>
+          <w:sz w:val="24"/>
+          <w:szCs w:val="24"/>
+          <w:lang w:val="en-GB"/>
+        </w:rPr>
+        <w:t>.</w:t>
       </w:r>
     </w:p>
     <w:p>
@@ -4388,6 +4558,7 @@
           <w:sz w:val="24"/>
           <w:lang w:val="en-US"/>
         </w:rPr>
+        <w:lastRenderedPageBreak/>
         <w:t>We decided to examin</w:t>
       </w:r>
       <w:r>
@@ -4596,7 +4767,6 @@
           <w:szCs w:val="24"/>
           <w:lang w:val="en-GB"/>
         </w:rPr>
-        <w:lastRenderedPageBreak/>
         <w:t>Indices</w:t>
       </w:r>
       <w:r>
@@ -5201,6 +5371,7 @@
           <w:szCs w:val="24"/>
           <w:lang w:val="en-GB"/>
         </w:rPr>
+        <w:lastRenderedPageBreak/>
         <w:t>Confirmatory Analyses</w:t>
       </w:r>
     </w:p>
@@ -5352,10 +5523,13 @@
 
 <file path=word/comments.xml><?xml version="1.0" encoding="utf-8"?>
 <w:comments xmlns:wpc="http://schemas.microsoft.com/office/word/2010/wordprocessingCanvas" xmlns:cx="http://schemas.microsoft.com/office/drawing/2014/chartex" xmlns:cx1="http://schemas.microsoft.com/office/drawing/2015/9/8/chartex" xmlns:mc="http://schemas.openxmlformats.org/markup-compatibility/2006" xmlns:o="urn:schemas-microsoft-com:office:office" xmlns:r="http://schemas.openxmlformats.org/officeDocument/2006/relationships" xmlns:m="http://schemas.openxmlformats.org/officeDocument/2006/math" xmlns:v="urn:schemas-microsoft-com:vml" xmlns:wp14="http://schemas.microsoft.com/office/word/2010/wordprocessingDrawing" xmlns:wp="http://schemas.openxmlformats.org/drawingml/2006/wordprocessingDrawing" xmlns:w10="urn:schemas-microsoft-com:office:word" xmlns:w="http://schemas.openxmlformats.org/wordprocessingml/2006/main" xmlns:w14="http://schemas.microsoft.com/office/word/2010/wordml" xmlns:w15="http://schemas.microsoft.com/office/word/2012/wordml" xmlns:w16se="http://schemas.microsoft.com/office/word/2015/wordml/symex" xmlns:wpg="http://schemas.microsoft.com/office/word/2010/wordprocessingGroup" xmlns:wpi="http://schemas.microsoft.com/office/word/2010/wordprocessingInk" xmlns:wne="http://schemas.microsoft.com/office/word/2006/wordml" xmlns:wps="http://schemas.microsoft.com/office/word/2010/wordprocessingShape" mc:Ignorable="w14 w15 w16se wp14">
-  <w:comment w:id="0" w:author="sean hughes" w:date="2021-01-31T22:47:00Z" w:initials="sh">
+  <w:comment w:id="1" w:author="sean hughes" w:date="2021-01-31T22:47:00Z" w:initials="sh">
     <w:p>
       <w:pPr>
         <w:pStyle w:val="CommentText"/>
+        <w:rPr>
+          <w:lang w:val="en-US"/>
+        </w:rPr>
       </w:pPr>
       <w:r>
         <w:rPr>
@@ -5364,15 +5538,34 @@
         <w:annotationRef/>
       </w:r>
       <w:r>
+        <w:rPr>
+          <w:lang w:val="en-US"/>
+        </w:rPr>
         <w:t xml:space="preserve">I’d appreciate input on (a) this proposed deviation from the original study and (b) </w:t>
       </w:r>
       <w:r>
-        <w:t xml:space="preserve">help with estimating </w:t>
-      </w:r>
-      <w:bookmarkStart w:id="1" w:name="_GoBack"/>
-      <w:bookmarkEnd w:id="1"/>
-      <w:r>
-        <w:t xml:space="preserve">the required sample size. </w:t>
+        <w:rPr>
+          <w:lang w:val="en-US"/>
+        </w:rPr>
+        <w:t xml:space="preserve">feedback on </w:t>
+      </w:r>
+      <w:r>
+        <w:rPr>
+          <w:lang w:val="en-US"/>
+        </w:rPr>
+        <w:t xml:space="preserve">the </w:t>
+      </w:r>
+      <w:r>
+        <w:rPr>
+          <w:lang w:val="en-US"/>
+        </w:rPr>
+        <w:t xml:space="preserve">revised </w:t>
+      </w:r>
+      <w:r>
+        <w:rPr>
+          <w:lang w:val="en-US"/>
+        </w:rPr>
+        <w:t xml:space="preserve">sample size. </w:t>
       </w:r>
     </w:p>
   </w:comment>
@@ -7943,7 +8136,7 @@
 </file>
 
 <file path=customXml/itemProps1.xml><?xml version="1.0" encoding="utf-8"?>
-<ds:datastoreItem xmlns:ds="http://schemas.openxmlformats.org/officeDocument/2006/customXml" ds:itemID="{D731B788-BEC9-43AE-A488-E3138D05DCE9}">
+<ds:datastoreItem xmlns:ds="http://schemas.openxmlformats.org/officeDocument/2006/customXml" ds:itemID="{4E77E6EB-5943-473E-89DB-0E59162BD104}">
   <ds:schemaRefs>
     <ds:schemaRef ds:uri="http://schemas.openxmlformats.org/officeDocument/2006/bibliography"/>
   </ds:schemaRefs>

</xml_diff>